<commit_message>
baseline search-push dia ths vias
</commit_message>
<xml_diff>
--- a/Documentation/Baseline Research.docx
+++ b/Documentation/Baseline Research.docx
@@ -13,6 +13,8 @@
           <w:szCs w:val="24"/>
         </w:rPr>
       </w:pPr>
+      <w:bookmarkStart w:id="0" w:name="_Hlk188887114"/>
+      <w:bookmarkEnd w:id="0"/>
       <w:r>
         <w:rPr>
           <w:rFonts w:ascii="Arial" w:hAnsi="Arial" w:cs="Arial"/>
@@ -308,65 +310,38 @@
           <w:rFonts w:ascii="Arial" w:hAnsi="Arial" w:cs="Arial"/>
           <w:color w:val="000000"/>
         </w:rPr>
-        <w:t xml:space="preserve">    H1: Baseline varies significantly between </w:t>
-      </w:r>
-      <w:proofErr w:type="gramStart"/>
-      <w:r>
-        <w:rPr>
-          <w:rFonts w:ascii="Arial" w:hAnsi="Arial" w:cs="Arial"/>
-          <w:color w:val="000000"/>
-        </w:rPr>
-        <w:t>sessions</w:t>
-      </w:r>
-      <w:proofErr w:type="gramEnd"/>
-    </w:p>
-    <w:p>
-      <w:pPr>
-        <w:rPr>
-          <w:rFonts w:ascii="Arial" w:hAnsi="Arial" w:cs="Arial"/>
-          <w:color w:val="000000"/>
-        </w:rPr>
-      </w:pPr>
-      <w:r>
-        <w:rPr>
-          <w:rFonts w:ascii="Arial" w:hAnsi="Arial" w:cs="Arial"/>
-          <w:color w:val="000000"/>
-        </w:rPr>
-        <w:t xml:space="preserve">    H2: Drift occurs within </w:t>
-      </w:r>
-      <w:proofErr w:type="gramStart"/>
-      <w:r>
-        <w:rPr>
-          <w:rFonts w:ascii="Arial" w:hAnsi="Arial" w:cs="Arial"/>
-          <w:color w:val="000000"/>
-        </w:rPr>
-        <w:t>sessions</w:t>
-      </w:r>
-      <w:proofErr w:type="gramEnd"/>
-    </w:p>
-    <w:p>
-      <w:pPr>
-        <w:rPr>
-          <w:rFonts w:ascii="Arial" w:hAnsi="Arial" w:cs="Arial"/>
-          <w:color w:val="000000"/>
-        </w:rPr>
-      </w:pPr>
-      <w:r>
-        <w:rPr>
-          <w:rFonts w:ascii="Arial" w:hAnsi="Arial" w:cs="Arial"/>
-          <w:color w:val="000000"/>
-        </w:rPr>
-        <w:t xml:space="preserve">    H3: Environmental factors affect </w:t>
-      </w:r>
-      <w:proofErr w:type="gramStart"/>
-      <w:r>
-        <w:rPr>
-          <w:rFonts w:ascii="Arial" w:hAnsi="Arial" w:cs="Arial"/>
-          <w:color w:val="000000"/>
-        </w:rPr>
-        <w:t>baseline</w:t>
-      </w:r>
-      <w:proofErr w:type="gramEnd"/>
+        <w:t xml:space="preserve">    H1: Baseline varies significantly between sessions</w:t>
+      </w:r>
+    </w:p>
+    <w:p>
+      <w:pPr>
+        <w:rPr>
+          <w:rFonts w:ascii="Arial" w:hAnsi="Arial" w:cs="Arial"/>
+          <w:color w:val="000000"/>
+        </w:rPr>
+      </w:pPr>
+      <w:r>
+        <w:rPr>
+          <w:rFonts w:ascii="Arial" w:hAnsi="Arial" w:cs="Arial"/>
+          <w:color w:val="000000"/>
+        </w:rPr>
+        <w:t xml:space="preserve">    H2: Drift occurs within sessions</w:t>
+      </w:r>
+    </w:p>
+    <w:p>
+      <w:pPr>
+        <w:rPr>
+          <w:rFonts w:ascii="Arial" w:hAnsi="Arial" w:cs="Arial"/>
+          <w:color w:val="000000"/>
+        </w:rPr>
+      </w:pPr>
+      <w:r>
+        <w:rPr>
+          <w:rFonts w:ascii="Arial" w:hAnsi="Arial" w:cs="Arial"/>
+          <w:color w:val="000000"/>
+        </w:rPr>
+        <w:t xml:space="preserve">    H3: Environmental factors affect baseline</w:t>
+      </w:r>
     </w:p>
     <w:p>
       <w:pPr>
@@ -739,23 +714,7 @@
           <w:rFonts w:ascii="Arial" w:hAnsi="Arial" w:cs="Arial"/>
           <w:color w:val="000000"/>
         </w:rPr>
-        <w:t xml:space="preserve">Application: Highlight participants with higher variability, indicating potential instability in rest </w:t>
-      </w:r>
-      <w:proofErr w:type="spellStart"/>
-      <w:r>
-        <w:rPr>
-          <w:rFonts w:ascii="Arial" w:hAnsi="Arial" w:cs="Arial"/>
-          <w:color w:val="000000"/>
-        </w:rPr>
-        <w:t>sEMG</w:t>
-      </w:r>
-      <w:proofErr w:type="spellEnd"/>
-      <w:r>
-        <w:rPr>
-          <w:rFonts w:ascii="Arial" w:hAnsi="Arial" w:cs="Arial"/>
-          <w:color w:val="000000"/>
-        </w:rPr>
-        <w:t>.</w:t>
+        <w:t>Application: Highlight participants with higher variability, indicating potential instability in rest sEMG.</w:t>
       </w:r>
     </w:p>
     <w:p>
@@ -807,23 +766,7 @@
           <w:rFonts w:ascii="Arial" w:hAnsi="Arial" w:cs="Arial"/>
           <w:color w:val="000000"/>
         </w:rPr>
-        <w:t xml:space="preserve">Why It's Useful: Indicates the spread of the data. A large range in rest </w:t>
-      </w:r>
-      <w:proofErr w:type="spellStart"/>
-      <w:r>
-        <w:rPr>
-          <w:rFonts w:ascii="Arial" w:hAnsi="Arial" w:cs="Arial"/>
-          <w:color w:val="000000"/>
-        </w:rPr>
-        <w:t>sEMG</w:t>
-      </w:r>
-      <w:proofErr w:type="spellEnd"/>
-      <w:r>
-        <w:rPr>
-          <w:rFonts w:ascii="Arial" w:hAnsi="Arial" w:cs="Arial"/>
-          <w:color w:val="000000"/>
-        </w:rPr>
-        <w:t xml:space="preserve"> metrics could signal irregularities, including spikes or sudden jumps.</w:t>
+        <w:t>Why It's Useful: Indicates the spread of the data. A large range in rest sEMG metrics could signal irregularities, including spikes or sudden jumps.</w:t>
       </w:r>
     </w:p>
     <w:p>
@@ -917,6 +860,3493 @@
           <w:color w:val="000000"/>
         </w:rPr>
       </w:pPr>
+    </w:p>
+    <w:p>
+      <w:pPr>
+        <w:rPr>
+          <w:rFonts w:ascii="Arial" w:hAnsi="Arial" w:cs="Arial"/>
+          <w:color w:val="000000"/>
+        </w:rPr>
+      </w:pPr>
+    </w:p>
+    <w:p>
+      <w:pPr>
+        <w:rPr>
+          <w:rFonts w:ascii="Arial" w:hAnsi="Arial" w:cs="Arial"/>
+          <w:color w:val="000000"/>
+        </w:rPr>
+      </w:pPr>
+    </w:p>
+    <w:p>
+      <w:pPr>
+        <w:rPr>
+          <w:rFonts w:ascii="Arial" w:hAnsi="Arial" w:cs="Arial"/>
+          <w:color w:val="000000"/>
+        </w:rPr>
+      </w:pPr>
+    </w:p>
+    <w:p>
+      <w:pPr>
+        <w:rPr>
+          <w:rFonts w:ascii="Arial" w:hAnsi="Arial" w:cs="Arial"/>
+          <w:color w:val="000000"/>
+        </w:rPr>
+      </w:pPr>
+      <w:r>
+        <w:rPr>
+          <w:rFonts w:ascii="Arial" w:hAnsi="Arial" w:cs="Arial"/>
+          <w:color w:val="000000"/>
+        </w:rPr>
+        <w:lastRenderedPageBreak/>
+        <w:t>Analysing</w:t>
+      </w:r>
+      <w:r>
+        <w:rPr>
+          <w:rFonts w:ascii="Arial" w:hAnsi="Arial" w:cs="Arial"/>
+          <w:color w:val="000000"/>
+        </w:rPr>
+        <w:t xml:space="preserve"> the rest phase, values are very different in each participant. When it comes to RMS, then the values tend to be more similar.</w:t>
+      </w:r>
+    </w:p>
+    <w:tbl>
+      <w:tblPr>
+        <w:tblW w:w="6660" w:type="dxa"/>
+        <w:tblInd w:w="751" w:type="dxa"/>
+        <w:tblLook w:val="04A0" w:firstRow="1" w:lastRow="0" w:firstColumn="1" w:lastColumn="0" w:noHBand="0" w:noVBand="1"/>
+      </w:tblPr>
+      <w:tblGrid>
+        <w:gridCol w:w="1340"/>
+        <w:gridCol w:w="1040"/>
+        <w:gridCol w:w="2140"/>
+        <w:gridCol w:w="1240"/>
+        <w:gridCol w:w="1111"/>
+      </w:tblGrid>
+      <w:tr>
+        <w:trPr>
+          <w:trHeight w:val="300"/>
+        </w:trPr>
+        <w:tc>
+          <w:tcPr>
+            <w:tcW w:w="1340" w:type="dxa"/>
+            <w:tcBorders>
+              <w:top w:val="nil"/>
+              <w:left w:val="nil"/>
+              <w:bottom w:val="single" w:sz="4" w:space="0" w:color="auto"/>
+              <w:right w:val="nil"/>
+            </w:tcBorders>
+            <w:shd w:val="clear" w:color="EBF1DE" w:fill="EBF1DE"/>
+            <w:noWrap/>
+            <w:vAlign w:val="bottom"/>
+          </w:tcPr>
+          <w:p>
+            <w:pPr>
+              <w:spacing w:after="0" w:line="240" w:lineRule="auto"/>
+              <w:rPr>
+                <w:rFonts w:ascii="Calibri" w:eastAsia="Times New Roman" w:hAnsi="Calibri" w:cs="Calibri"/>
+                <w:color w:val="76933C"/>
+                <w:kern w:val="0"/>
+                <w:lang w:eastAsia="en-IE"/>
+                <w14:ligatures w14:val="none"/>
+              </w:rPr>
+            </w:pPr>
+            <w:r>
+              <w:rPr>
+                <w:rFonts w:ascii="Calibri" w:eastAsia="Times New Roman" w:hAnsi="Calibri" w:cs="Calibri"/>
+                <w:color w:val="76933C"/>
+                <w:kern w:val="0"/>
+                <w:lang w:eastAsia="en-IE"/>
+                <w14:ligatures w14:val="none"/>
+              </w:rPr>
+              <w:t>Participant</w:t>
+            </w:r>
+          </w:p>
+        </w:tc>
+        <w:tc>
+          <w:tcPr>
+            <w:tcW w:w="1040" w:type="dxa"/>
+            <w:tcBorders>
+              <w:top w:val="nil"/>
+              <w:left w:val="nil"/>
+              <w:bottom w:val="single" w:sz="4" w:space="0" w:color="auto"/>
+              <w:right w:val="nil"/>
+            </w:tcBorders>
+            <w:shd w:val="clear" w:color="EBF1DE" w:fill="EBF1DE"/>
+            <w:noWrap/>
+            <w:vAlign w:val="bottom"/>
+          </w:tcPr>
+          <w:p>
+            <w:pPr>
+              <w:spacing w:after="0" w:line="240" w:lineRule="auto"/>
+              <w:rPr>
+                <w:rFonts w:ascii="Calibri" w:eastAsia="Times New Roman" w:hAnsi="Calibri" w:cs="Calibri"/>
+                <w:color w:val="76933C"/>
+                <w:kern w:val="0"/>
+                <w:lang w:eastAsia="en-IE"/>
+                <w14:ligatures w14:val="none"/>
+              </w:rPr>
+            </w:pPr>
+            <w:r>
+              <w:rPr>
+                <w:rFonts w:ascii="Calibri" w:eastAsia="Times New Roman" w:hAnsi="Calibri" w:cs="Calibri"/>
+                <w:color w:val="76933C"/>
+                <w:kern w:val="0"/>
+                <w:lang w:eastAsia="en-IE"/>
+                <w14:ligatures w14:val="none"/>
+              </w:rPr>
+              <w:t>Session</w:t>
+            </w:r>
+          </w:p>
+        </w:tc>
+        <w:tc>
+          <w:tcPr>
+            <w:tcW w:w="2140" w:type="dxa"/>
+            <w:tcBorders>
+              <w:top w:val="nil"/>
+              <w:left w:val="nil"/>
+              <w:bottom w:val="single" w:sz="4" w:space="0" w:color="auto"/>
+              <w:right w:val="nil"/>
+            </w:tcBorders>
+            <w:shd w:val="clear" w:color="EBF1DE" w:fill="EBF1DE"/>
+            <w:noWrap/>
+            <w:vAlign w:val="bottom"/>
+          </w:tcPr>
+          <w:p>
+            <w:pPr>
+              <w:spacing w:after="0" w:line="240" w:lineRule="auto"/>
+              <w:rPr>
+                <w:rFonts w:ascii="Calibri" w:eastAsia="Times New Roman" w:hAnsi="Calibri" w:cs="Calibri"/>
+                <w:color w:val="76933C"/>
+                <w:kern w:val="0"/>
+                <w:lang w:eastAsia="en-IE"/>
+                <w14:ligatures w14:val="none"/>
+              </w:rPr>
+            </w:pPr>
+            <w:r>
+              <w:rPr>
+                <w:rFonts w:ascii="Calibri" w:eastAsia="Times New Roman" w:hAnsi="Calibri" w:cs="Calibri"/>
+                <w:color w:val="76933C"/>
+                <w:kern w:val="0"/>
+                <w:lang w:eastAsia="en-IE"/>
+                <w14:ligatures w14:val="none"/>
+              </w:rPr>
+              <w:t>Phase</w:t>
+            </w:r>
+          </w:p>
+        </w:tc>
+        <w:tc>
+          <w:tcPr>
+            <w:tcW w:w="1240" w:type="dxa"/>
+            <w:tcBorders>
+              <w:top w:val="nil"/>
+              <w:left w:val="nil"/>
+              <w:bottom w:val="single" w:sz="4" w:space="0" w:color="auto"/>
+              <w:right w:val="nil"/>
+            </w:tcBorders>
+            <w:shd w:val="clear" w:color="EBF1DE" w:fill="EBF1DE"/>
+            <w:noWrap/>
+            <w:vAlign w:val="bottom"/>
+          </w:tcPr>
+          <w:p>
+            <w:pPr>
+              <w:spacing w:after="0" w:line="240" w:lineRule="auto"/>
+              <w:jc w:val="right"/>
+              <w:rPr>
+                <w:rFonts w:ascii="Calibri" w:eastAsia="Times New Roman" w:hAnsi="Calibri" w:cs="Calibri"/>
+                <w:color w:val="76933C"/>
+                <w:kern w:val="0"/>
+                <w:lang w:eastAsia="en-IE"/>
+                <w14:ligatures w14:val="none"/>
+              </w:rPr>
+            </w:pPr>
+            <w:r>
+              <w:rPr>
+                <w:rFonts w:ascii="Calibri" w:eastAsia="Times New Roman" w:hAnsi="Calibri" w:cs="Calibri"/>
+                <w:color w:val="76933C"/>
+                <w:kern w:val="0"/>
+                <w:lang w:eastAsia="en-IE"/>
+                <w14:ligatures w14:val="none"/>
+              </w:rPr>
+              <w:t>RMS_min</w:t>
+            </w:r>
+          </w:p>
+        </w:tc>
+        <w:tc>
+          <w:tcPr>
+            <w:tcW w:w="900" w:type="dxa"/>
+            <w:tcBorders>
+              <w:top w:val="nil"/>
+              <w:left w:val="nil"/>
+              <w:bottom w:val="single" w:sz="4" w:space="0" w:color="auto"/>
+              <w:right w:val="nil"/>
+            </w:tcBorders>
+            <w:shd w:val="clear" w:color="EBF1DE" w:fill="EBF1DE"/>
+            <w:noWrap/>
+            <w:vAlign w:val="bottom"/>
+          </w:tcPr>
+          <w:p>
+            <w:pPr>
+              <w:spacing w:after="0" w:line="240" w:lineRule="auto"/>
+              <w:jc w:val="right"/>
+              <w:rPr>
+                <w:rFonts w:ascii="Calibri" w:eastAsia="Times New Roman" w:hAnsi="Calibri" w:cs="Calibri"/>
+                <w:color w:val="76933C"/>
+                <w:kern w:val="0"/>
+                <w:lang w:eastAsia="en-IE"/>
+                <w14:ligatures w14:val="none"/>
+              </w:rPr>
+            </w:pPr>
+            <w:r>
+              <w:rPr>
+                <w:rFonts w:ascii="Calibri" w:eastAsia="Times New Roman" w:hAnsi="Calibri" w:cs="Calibri"/>
+                <w:color w:val="76933C"/>
+                <w:kern w:val="0"/>
+                <w:lang w:eastAsia="en-IE"/>
+                <w14:ligatures w14:val="none"/>
+              </w:rPr>
+              <w:t>RMS_max</w:t>
+            </w:r>
+          </w:p>
+        </w:tc>
+      </w:tr>
+      <w:tr>
+        <w:trPr>
+          <w:trHeight w:val="300"/>
+        </w:trPr>
+        <w:tc>
+          <w:tcPr>
+            <w:tcW w:w="1340" w:type="dxa"/>
+            <w:tcBorders>
+              <w:top w:val="single" w:sz="4" w:space="0" w:color="auto"/>
+              <w:left w:val="nil"/>
+              <w:bottom w:val="nil"/>
+              <w:right w:val="nil"/>
+            </w:tcBorders>
+            <w:shd w:val="clear" w:color="EBF1DE" w:fill="EBF1DE"/>
+            <w:noWrap/>
+            <w:vAlign w:val="bottom"/>
+          </w:tcPr>
+          <w:p>
+            <w:pPr>
+              <w:spacing w:after="0" w:line="240" w:lineRule="auto"/>
+              <w:rPr>
+                <w:rFonts w:ascii="Calibri" w:eastAsia="Times New Roman" w:hAnsi="Calibri" w:cs="Calibri"/>
+                <w:color w:val="76933C"/>
+                <w:kern w:val="0"/>
+                <w:lang w:eastAsia="en-IE"/>
+                <w14:ligatures w14:val="none"/>
+              </w:rPr>
+            </w:pPr>
+            <w:r>
+              <w:rPr>
+                <w:rFonts w:ascii="Calibri" w:eastAsia="Times New Roman" w:hAnsi="Calibri" w:cs="Calibri"/>
+                <w:color w:val="76933C"/>
+                <w:kern w:val="0"/>
+                <w:lang w:eastAsia="en-IE"/>
+                <w14:ligatures w14:val="none"/>
+              </w:rPr>
+              <w:t>Alexia</w:t>
+            </w:r>
+          </w:p>
+        </w:tc>
+        <w:tc>
+          <w:tcPr>
+            <w:tcW w:w="1040" w:type="dxa"/>
+            <w:tcBorders>
+              <w:top w:val="single" w:sz="4" w:space="0" w:color="auto"/>
+              <w:left w:val="nil"/>
+              <w:bottom w:val="nil"/>
+              <w:right w:val="nil"/>
+            </w:tcBorders>
+            <w:shd w:val="clear" w:color="EBF1DE" w:fill="EBF1DE"/>
+            <w:noWrap/>
+            <w:vAlign w:val="bottom"/>
+          </w:tcPr>
+          <w:p>
+            <w:pPr>
+              <w:spacing w:after="0" w:line="240" w:lineRule="auto"/>
+              <w:rPr>
+                <w:rFonts w:ascii="Calibri" w:eastAsia="Times New Roman" w:hAnsi="Calibri" w:cs="Calibri"/>
+                <w:color w:val="76933C"/>
+                <w:kern w:val="0"/>
+                <w:lang w:eastAsia="en-IE"/>
+                <w14:ligatures w14:val="none"/>
+              </w:rPr>
+            </w:pPr>
+            <w:r>
+              <w:rPr>
+                <w:rFonts w:ascii="Calibri" w:eastAsia="Times New Roman" w:hAnsi="Calibri" w:cs="Calibri"/>
+                <w:color w:val="76933C"/>
+                <w:kern w:val="0"/>
+                <w:lang w:eastAsia="en-IE"/>
+                <w14:ligatures w14:val="none"/>
+              </w:rPr>
+              <w:t>Session1</w:t>
+            </w:r>
+          </w:p>
+        </w:tc>
+        <w:tc>
+          <w:tcPr>
+            <w:tcW w:w="2140" w:type="dxa"/>
+            <w:tcBorders>
+              <w:top w:val="single" w:sz="4" w:space="0" w:color="auto"/>
+              <w:left w:val="nil"/>
+              <w:bottom w:val="nil"/>
+              <w:right w:val="nil"/>
+            </w:tcBorders>
+            <w:shd w:val="clear" w:color="EBF1DE" w:fill="EBF1DE"/>
+            <w:noWrap/>
+            <w:vAlign w:val="bottom"/>
+          </w:tcPr>
+          <w:p>
+            <w:pPr>
+              <w:spacing w:after="0" w:line="240" w:lineRule="auto"/>
+              <w:rPr>
+                <w:rFonts w:ascii="Calibri" w:eastAsia="Times New Roman" w:hAnsi="Calibri" w:cs="Calibri"/>
+                <w:color w:val="76933C"/>
+                <w:kern w:val="0"/>
+                <w:lang w:eastAsia="en-IE"/>
+                <w14:ligatures w14:val="none"/>
+              </w:rPr>
+            </w:pPr>
+            <w:r>
+              <w:rPr>
+                <w:rFonts w:ascii="Calibri" w:eastAsia="Times New Roman" w:hAnsi="Calibri" w:cs="Calibri"/>
+                <w:color w:val="76933C"/>
+                <w:kern w:val="0"/>
+                <w:lang w:eastAsia="en-IE"/>
+                <w14:ligatures w14:val="none"/>
+              </w:rPr>
+              <w:t>Phase A (Rest)</w:t>
+            </w:r>
+          </w:p>
+        </w:tc>
+        <w:tc>
+          <w:tcPr>
+            <w:tcW w:w="1240" w:type="dxa"/>
+            <w:tcBorders>
+              <w:top w:val="single" w:sz="4" w:space="0" w:color="auto"/>
+              <w:left w:val="nil"/>
+              <w:bottom w:val="nil"/>
+              <w:right w:val="nil"/>
+            </w:tcBorders>
+            <w:shd w:val="clear" w:color="EBF1DE" w:fill="EBF1DE"/>
+            <w:noWrap/>
+            <w:vAlign w:val="bottom"/>
+          </w:tcPr>
+          <w:p>
+            <w:pPr>
+              <w:spacing w:after="0" w:line="240" w:lineRule="auto"/>
+              <w:jc w:val="right"/>
+              <w:rPr>
+                <w:rFonts w:ascii="Calibri" w:eastAsia="Times New Roman" w:hAnsi="Calibri" w:cs="Calibri"/>
+                <w:color w:val="76933C"/>
+                <w:kern w:val="0"/>
+                <w:lang w:eastAsia="en-IE"/>
+                <w14:ligatures w14:val="none"/>
+              </w:rPr>
+            </w:pPr>
+            <w:r>
+              <w:rPr>
+                <w:rFonts w:ascii="Calibri" w:eastAsia="Times New Roman" w:hAnsi="Calibri" w:cs="Calibri"/>
+                <w:color w:val="76933C"/>
+                <w:kern w:val="0"/>
+                <w:lang w:eastAsia="en-IE"/>
+                <w14:ligatures w14:val="none"/>
+              </w:rPr>
+              <w:t>1.25</w:t>
+            </w:r>
+          </w:p>
+        </w:tc>
+        <w:tc>
+          <w:tcPr>
+            <w:tcW w:w="900" w:type="dxa"/>
+            <w:tcBorders>
+              <w:top w:val="single" w:sz="4" w:space="0" w:color="auto"/>
+              <w:left w:val="nil"/>
+              <w:bottom w:val="nil"/>
+              <w:right w:val="nil"/>
+            </w:tcBorders>
+            <w:shd w:val="clear" w:color="EBF1DE" w:fill="EBF1DE"/>
+            <w:noWrap/>
+            <w:vAlign w:val="bottom"/>
+          </w:tcPr>
+          <w:p>
+            <w:pPr>
+              <w:spacing w:after="0" w:line="240" w:lineRule="auto"/>
+              <w:jc w:val="right"/>
+              <w:rPr>
+                <w:rFonts w:ascii="Calibri" w:eastAsia="Times New Roman" w:hAnsi="Calibri" w:cs="Calibri"/>
+                <w:color w:val="76933C"/>
+                <w:kern w:val="0"/>
+                <w:lang w:eastAsia="en-IE"/>
+                <w14:ligatures w14:val="none"/>
+              </w:rPr>
+            </w:pPr>
+            <w:r>
+              <w:rPr>
+                <w:rFonts w:ascii="Calibri" w:eastAsia="Times New Roman" w:hAnsi="Calibri" w:cs="Calibri"/>
+                <w:color w:val="76933C"/>
+                <w:kern w:val="0"/>
+                <w:lang w:eastAsia="en-IE"/>
+                <w14:ligatures w14:val="none"/>
+              </w:rPr>
+              <w:t>1.5</w:t>
+            </w:r>
+          </w:p>
+        </w:tc>
+      </w:tr>
+      <w:tr>
+        <w:trPr>
+          <w:trHeight w:val="300"/>
+        </w:trPr>
+        <w:tc>
+          <w:tcPr>
+            <w:tcW w:w="1340" w:type="dxa"/>
+            <w:tcBorders>
+              <w:top w:val="nil"/>
+              <w:left w:val="nil"/>
+              <w:bottom w:val="nil"/>
+              <w:right w:val="nil"/>
+            </w:tcBorders>
+            <w:shd w:val="clear" w:color="auto" w:fill="auto"/>
+            <w:noWrap/>
+            <w:vAlign w:val="bottom"/>
+            <w:hideMark/>
+          </w:tcPr>
+          <w:p>
+            <w:pPr>
+              <w:spacing w:after="0" w:line="240" w:lineRule="auto"/>
+              <w:rPr>
+                <w:rFonts w:ascii="Calibri" w:eastAsia="Times New Roman" w:hAnsi="Calibri" w:cs="Calibri"/>
+                <w:color w:val="76933C"/>
+                <w:kern w:val="0"/>
+                <w:lang w:eastAsia="en-IE"/>
+                <w14:ligatures w14:val="none"/>
+              </w:rPr>
+            </w:pPr>
+            <w:r>
+              <w:rPr>
+                <w:rFonts w:ascii="Calibri" w:eastAsia="Times New Roman" w:hAnsi="Calibri" w:cs="Calibri"/>
+                <w:color w:val="76933C"/>
+                <w:kern w:val="0"/>
+                <w:lang w:eastAsia="en-IE"/>
+                <w14:ligatures w14:val="none"/>
+              </w:rPr>
+              <w:t xml:space="preserve">egw </w:t>
+            </w:r>
+          </w:p>
+        </w:tc>
+        <w:tc>
+          <w:tcPr>
+            <w:tcW w:w="1040" w:type="dxa"/>
+            <w:tcBorders>
+              <w:top w:val="nil"/>
+              <w:left w:val="nil"/>
+              <w:bottom w:val="nil"/>
+              <w:right w:val="nil"/>
+            </w:tcBorders>
+            <w:shd w:val="clear" w:color="auto" w:fill="auto"/>
+            <w:noWrap/>
+            <w:vAlign w:val="bottom"/>
+            <w:hideMark/>
+          </w:tcPr>
+          <w:p>
+            <w:pPr>
+              <w:spacing w:after="0" w:line="240" w:lineRule="auto"/>
+              <w:rPr>
+                <w:rFonts w:ascii="Calibri" w:eastAsia="Times New Roman" w:hAnsi="Calibri" w:cs="Calibri"/>
+                <w:color w:val="76933C"/>
+                <w:kern w:val="0"/>
+                <w:lang w:eastAsia="en-IE"/>
+                <w14:ligatures w14:val="none"/>
+              </w:rPr>
+            </w:pPr>
+            <w:r>
+              <w:rPr>
+                <w:rFonts w:ascii="Calibri" w:eastAsia="Times New Roman" w:hAnsi="Calibri" w:cs="Calibri"/>
+                <w:color w:val="76933C"/>
+                <w:kern w:val="0"/>
+                <w:lang w:eastAsia="en-IE"/>
+                <w14:ligatures w14:val="none"/>
+              </w:rPr>
+              <w:t>Session1</w:t>
+            </w:r>
+          </w:p>
+        </w:tc>
+        <w:tc>
+          <w:tcPr>
+            <w:tcW w:w="2140" w:type="dxa"/>
+            <w:tcBorders>
+              <w:top w:val="nil"/>
+              <w:left w:val="nil"/>
+              <w:bottom w:val="nil"/>
+              <w:right w:val="nil"/>
+            </w:tcBorders>
+            <w:shd w:val="clear" w:color="auto" w:fill="auto"/>
+            <w:noWrap/>
+            <w:vAlign w:val="bottom"/>
+            <w:hideMark/>
+          </w:tcPr>
+          <w:p>
+            <w:pPr>
+              <w:spacing w:after="0" w:line="240" w:lineRule="auto"/>
+              <w:rPr>
+                <w:rFonts w:ascii="Calibri" w:eastAsia="Times New Roman" w:hAnsi="Calibri" w:cs="Calibri"/>
+                <w:color w:val="76933C"/>
+                <w:kern w:val="0"/>
+                <w:lang w:eastAsia="en-IE"/>
+                <w14:ligatures w14:val="none"/>
+              </w:rPr>
+            </w:pPr>
+            <w:r>
+              <w:rPr>
+                <w:rFonts w:ascii="Calibri" w:eastAsia="Times New Roman" w:hAnsi="Calibri" w:cs="Calibri"/>
+                <w:color w:val="76933C"/>
+                <w:kern w:val="0"/>
+                <w:lang w:eastAsia="en-IE"/>
+                <w14:ligatures w14:val="none"/>
+              </w:rPr>
+              <w:t>Phase A (Rest)</w:t>
+            </w:r>
+          </w:p>
+        </w:tc>
+        <w:tc>
+          <w:tcPr>
+            <w:tcW w:w="1240" w:type="dxa"/>
+            <w:tcBorders>
+              <w:top w:val="nil"/>
+              <w:left w:val="nil"/>
+              <w:bottom w:val="nil"/>
+              <w:right w:val="nil"/>
+            </w:tcBorders>
+            <w:shd w:val="clear" w:color="auto" w:fill="auto"/>
+            <w:noWrap/>
+            <w:vAlign w:val="bottom"/>
+            <w:hideMark/>
+          </w:tcPr>
+          <w:p>
+            <w:pPr>
+              <w:spacing w:after="0" w:line="240" w:lineRule="auto"/>
+              <w:jc w:val="right"/>
+              <w:rPr>
+                <w:rFonts w:ascii="Calibri" w:eastAsia="Times New Roman" w:hAnsi="Calibri" w:cs="Calibri"/>
+                <w:color w:val="76933C"/>
+                <w:kern w:val="0"/>
+                <w:lang w:eastAsia="en-IE"/>
+                <w14:ligatures w14:val="none"/>
+              </w:rPr>
+            </w:pPr>
+            <w:r>
+              <w:rPr>
+                <w:rFonts w:ascii="Calibri" w:eastAsia="Times New Roman" w:hAnsi="Calibri" w:cs="Calibri"/>
+                <w:color w:val="76933C"/>
+                <w:kern w:val="0"/>
+                <w:lang w:eastAsia="en-IE"/>
+                <w14:ligatures w14:val="none"/>
+              </w:rPr>
+              <w:t>1.3</w:t>
+            </w:r>
+          </w:p>
+        </w:tc>
+        <w:tc>
+          <w:tcPr>
+            <w:tcW w:w="900" w:type="dxa"/>
+            <w:tcBorders>
+              <w:top w:val="nil"/>
+              <w:left w:val="nil"/>
+              <w:bottom w:val="nil"/>
+              <w:right w:val="nil"/>
+            </w:tcBorders>
+            <w:shd w:val="clear" w:color="auto" w:fill="auto"/>
+            <w:noWrap/>
+            <w:vAlign w:val="bottom"/>
+            <w:hideMark/>
+          </w:tcPr>
+          <w:p>
+            <w:pPr>
+              <w:spacing w:after="0" w:line="240" w:lineRule="auto"/>
+              <w:jc w:val="right"/>
+              <w:rPr>
+                <w:rFonts w:ascii="Calibri" w:eastAsia="Times New Roman" w:hAnsi="Calibri" w:cs="Calibri"/>
+                <w:color w:val="76933C"/>
+                <w:kern w:val="0"/>
+                <w:lang w:eastAsia="en-IE"/>
+                <w14:ligatures w14:val="none"/>
+              </w:rPr>
+            </w:pPr>
+            <w:r>
+              <w:rPr>
+                <w:rFonts w:ascii="Calibri" w:eastAsia="Times New Roman" w:hAnsi="Calibri" w:cs="Calibri"/>
+                <w:color w:val="76933C"/>
+                <w:kern w:val="0"/>
+                <w:lang w:eastAsia="en-IE"/>
+                <w14:ligatures w14:val="none"/>
+              </w:rPr>
+              <w:t>1.4</w:t>
+            </w:r>
+          </w:p>
+        </w:tc>
+      </w:tr>
+      <w:tr>
+        <w:trPr>
+          <w:trHeight w:val="300"/>
+        </w:trPr>
+        <w:tc>
+          <w:tcPr>
+            <w:tcW w:w="1340" w:type="dxa"/>
+            <w:tcBorders>
+              <w:top w:val="nil"/>
+              <w:left w:val="nil"/>
+              <w:bottom w:val="nil"/>
+              <w:right w:val="nil"/>
+            </w:tcBorders>
+            <w:shd w:val="clear" w:color="EBF1DE" w:fill="EBF1DE"/>
+            <w:noWrap/>
+            <w:vAlign w:val="bottom"/>
+            <w:hideMark/>
+          </w:tcPr>
+          <w:p>
+            <w:pPr>
+              <w:spacing w:after="0" w:line="240" w:lineRule="auto"/>
+              <w:rPr>
+                <w:rFonts w:ascii="Calibri" w:eastAsia="Times New Roman" w:hAnsi="Calibri" w:cs="Calibri"/>
+                <w:color w:val="76933C"/>
+                <w:kern w:val="0"/>
+                <w:lang w:eastAsia="en-IE"/>
+                <w14:ligatures w14:val="none"/>
+              </w:rPr>
+            </w:pPr>
+            <w:r>
+              <w:rPr>
+                <w:rFonts w:ascii="Calibri" w:eastAsia="Times New Roman" w:hAnsi="Calibri" w:cs="Calibri"/>
+                <w:color w:val="76933C"/>
+                <w:kern w:val="0"/>
+                <w:lang w:eastAsia="en-IE"/>
+                <w14:ligatures w14:val="none"/>
+              </w:rPr>
+              <w:t>marios</w:t>
+            </w:r>
+          </w:p>
+        </w:tc>
+        <w:tc>
+          <w:tcPr>
+            <w:tcW w:w="1040" w:type="dxa"/>
+            <w:tcBorders>
+              <w:top w:val="nil"/>
+              <w:left w:val="nil"/>
+              <w:bottom w:val="nil"/>
+              <w:right w:val="nil"/>
+            </w:tcBorders>
+            <w:shd w:val="clear" w:color="EBF1DE" w:fill="EBF1DE"/>
+            <w:noWrap/>
+            <w:vAlign w:val="bottom"/>
+            <w:hideMark/>
+          </w:tcPr>
+          <w:p>
+            <w:pPr>
+              <w:spacing w:after="0" w:line="240" w:lineRule="auto"/>
+              <w:rPr>
+                <w:rFonts w:ascii="Calibri" w:eastAsia="Times New Roman" w:hAnsi="Calibri" w:cs="Calibri"/>
+                <w:color w:val="76933C"/>
+                <w:kern w:val="0"/>
+                <w:lang w:eastAsia="en-IE"/>
+                <w14:ligatures w14:val="none"/>
+              </w:rPr>
+            </w:pPr>
+            <w:r>
+              <w:rPr>
+                <w:rFonts w:ascii="Calibri" w:eastAsia="Times New Roman" w:hAnsi="Calibri" w:cs="Calibri"/>
+                <w:color w:val="76933C"/>
+                <w:kern w:val="0"/>
+                <w:lang w:eastAsia="en-IE"/>
+                <w14:ligatures w14:val="none"/>
+              </w:rPr>
+              <w:t>Session1</w:t>
+            </w:r>
+          </w:p>
+        </w:tc>
+        <w:tc>
+          <w:tcPr>
+            <w:tcW w:w="2140" w:type="dxa"/>
+            <w:tcBorders>
+              <w:top w:val="nil"/>
+              <w:left w:val="nil"/>
+              <w:bottom w:val="nil"/>
+              <w:right w:val="nil"/>
+            </w:tcBorders>
+            <w:shd w:val="clear" w:color="EBF1DE" w:fill="EBF1DE"/>
+            <w:noWrap/>
+            <w:vAlign w:val="bottom"/>
+            <w:hideMark/>
+          </w:tcPr>
+          <w:p>
+            <w:pPr>
+              <w:spacing w:after="0" w:line="240" w:lineRule="auto"/>
+              <w:rPr>
+                <w:rFonts w:ascii="Calibri" w:eastAsia="Times New Roman" w:hAnsi="Calibri" w:cs="Calibri"/>
+                <w:color w:val="76933C"/>
+                <w:kern w:val="0"/>
+                <w:lang w:eastAsia="en-IE"/>
+                <w14:ligatures w14:val="none"/>
+              </w:rPr>
+            </w:pPr>
+            <w:r>
+              <w:rPr>
+                <w:rFonts w:ascii="Calibri" w:eastAsia="Times New Roman" w:hAnsi="Calibri" w:cs="Calibri"/>
+                <w:color w:val="76933C"/>
+                <w:kern w:val="0"/>
+                <w:lang w:eastAsia="en-IE"/>
+                <w14:ligatures w14:val="none"/>
+              </w:rPr>
+              <w:t>Phase A (Rest)</w:t>
+            </w:r>
+          </w:p>
+        </w:tc>
+        <w:tc>
+          <w:tcPr>
+            <w:tcW w:w="1240" w:type="dxa"/>
+            <w:tcBorders>
+              <w:top w:val="nil"/>
+              <w:left w:val="nil"/>
+              <w:bottom w:val="nil"/>
+              <w:right w:val="nil"/>
+            </w:tcBorders>
+            <w:shd w:val="clear" w:color="EBF1DE" w:fill="EBF1DE"/>
+            <w:noWrap/>
+            <w:vAlign w:val="bottom"/>
+            <w:hideMark/>
+          </w:tcPr>
+          <w:p>
+            <w:pPr>
+              <w:spacing w:after="0" w:line="240" w:lineRule="auto"/>
+              <w:jc w:val="right"/>
+              <w:rPr>
+                <w:rFonts w:ascii="Calibri" w:eastAsia="Times New Roman" w:hAnsi="Calibri" w:cs="Calibri"/>
+                <w:color w:val="76933C"/>
+                <w:kern w:val="0"/>
+                <w:lang w:eastAsia="en-IE"/>
+                <w14:ligatures w14:val="none"/>
+              </w:rPr>
+            </w:pPr>
+            <w:r>
+              <w:rPr>
+                <w:rFonts w:ascii="Calibri" w:eastAsia="Times New Roman" w:hAnsi="Calibri" w:cs="Calibri"/>
+                <w:color w:val="76933C"/>
+                <w:kern w:val="0"/>
+                <w:lang w:eastAsia="en-IE"/>
+                <w14:ligatures w14:val="none"/>
+              </w:rPr>
+              <w:t>1.5</w:t>
+            </w:r>
+          </w:p>
+        </w:tc>
+        <w:tc>
+          <w:tcPr>
+            <w:tcW w:w="900" w:type="dxa"/>
+            <w:tcBorders>
+              <w:top w:val="nil"/>
+              <w:left w:val="nil"/>
+              <w:bottom w:val="nil"/>
+              <w:right w:val="nil"/>
+            </w:tcBorders>
+            <w:shd w:val="clear" w:color="EBF1DE" w:fill="EBF1DE"/>
+            <w:noWrap/>
+            <w:vAlign w:val="bottom"/>
+            <w:hideMark/>
+          </w:tcPr>
+          <w:p>
+            <w:pPr>
+              <w:spacing w:after="0" w:line="240" w:lineRule="auto"/>
+              <w:jc w:val="right"/>
+              <w:rPr>
+                <w:rFonts w:ascii="Calibri" w:eastAsia="Times New Roman" w:hAnsi="Calibri" w:cs="Calibri"/>
+                <w:color w:val="76933C"/>
+                <w:kern w:val="0"/>
+                <w:lang w:eastAsia="en-IE"/>
+                <w14:ligatures w14:val="none"/>
+              </w:rPr>
+            </w:pPr>
+            <w:r>
+              <w:rPr>
+                <w:rFonts w:ascii="Calibri" w:eastAsia="Times New Roman" w:hAnsi="Calibri" w:cs="Calibri"/>
+                <w:color w:val="76933C"/>
+                <w:kern w:val="0"/>
+                <w:lang w:eastAsia="en-IE"/>
+                <w14:ligatures w14:val="none"/>
+              </w:rPr>
+              <w:t>1.8</w:t>
+            </w:r>
+          </w:p>
+        </w:tc>
+      </w:tr>
+      <w:tr>
+        <w:trPr>
+          <w:trHeight w:val="300"/>
+        </w:trPr>
+        <w:tc>
+          <w:tcPr>
+            <w:tcW w:w="1340" w:type="dxa"/>
+            <w:tcBorders>
+              <w:top w:val="nil"/>
+              <w:left w:val="nil"/>
+              <w:bottom w:val="nil"/>
+              <w:right w:val="nil"/>
+            </w:tcBorders>
+            <w:shd w:val="clear" w:color="auto" w:fill="auto"/>
+            <w:noWrap/>
+            <w:vAlign w:val="bottom"/>
+            <w:hideMark/>
+          </w:tcPr>
+          <w:p>
+            <w:pPr>
+              <w:spacing w:after="0" w:line="240" w:lineRule="auto"/>
+              <w:rPr>
+                <w:rFonts w:ascii="Calibri" w:eastAsia="Times New Roman" w:hAnsi="Calibri" w:cs="Calibri"/>
+                <w:color w:val="76933C"/>
+                <w:kern w:val="0"/>
+                <w:lang w:eastAsia="en-IE"/>
+                <w14:ligatures w14:val="none"/>
+              </w:rPr>
+            </w:pPr>
+            <w:r>
+              <w:rPr>
+                <w:rFonts w:ascii="Calibri" w:eastAsia="Times New Roman" w:hAnsi="Calibri" w:cs="Calibri"/>
+                <w:color w:val="76933C"/>
+                <w:kern w:val="0"/>
+                <w:lang w:eastAsia="en-IE"/>
+                <w14:ligatures w14:val="none"/>
+              </w:rPr>
+              <w:t>mitsos</w:t>
+            </w:r>
+          </w:p>
+        </w:tc>
+        <w:tc>
+          <w:tcPr>
+            <w:tcW w:w="1040" w:type="dxa"/>
+            <w:tcBorders>
+              <w:top w:val="nil"/>
+              <w:left w:val="nil"/>
+              <w:bottom w:val="nil"/>
+              <w:right w:val="nil"/>
+            </w:tcBorders>
+            <w:shd w:val="clear" w:color="auto" w:fill="auto"/>
+            <w:noWrap/>
+            <w:vAlign w:val="bottom"/>
+            <w:hideMark/>
+          </w:tcPr>
+          <w:p>
+            <w:pPr>
+              <w:spacing w:after="0" w:line="240" w:lineRule="auto"/>
+              <w:rPr>
+                <w:rFonts w:ascii="Calibri" w:eastAsia="Times New Roman" w:hAnsi="Calibri" w:cs="Calibri"/>
+                <w:color w:val="76933C"/>
+                <w:kern w:val="0"/>
+                <w:lang w:eastAsia="en-IE"/>
+                <w14:ligatures w14:val="none"/>
+              </w:rPr>
+            </w:pPr>
+            <w:r>
+              <w:rPr>
+                <w:rFonts w:ascii="Calibri" w:eastAsia="Times New Roman" w:hAnsi="Calibri" w:cs="Calibri"/>
+                <w:color w:val="76933C"/>
+                <w:kern w:val="0"/>
+                <w:lang w:eastAsia="en-IE"/>
+                <w14:ligatures w14:val="none"/>
+              </w:rPr>
+              <w:t>Session1</w:t>
+            </w:r>
+          </w:p>
+        </w:tc>
+        <w:tc>
+          <w:tcPr>
+            <w:tcW w:w="2140" w:type="dxa"/>
+            <w:tcBorders>
+              <w:top w:val="nil"/>
+              <w:left w:val="nil"/>
+              <w:bottom w:val="nil"/>
+              <w:right w:val="nil"/>
+            </w:tcBorders>
+            <w:shd w:val="clear" w:color="auto" w:fill="auto"/>
+            <w:noWrap/>
+            <w:vAlign w:val="bottom"/>
+            <w:hideMark/>
+          </w:tcPr>
+          <w:p>
+            <w:pPr>
+              <w:spacing w:after="0" w:line="240" w:lineRule="auto"/>
+              <w:rPr>
+                <w:rFonts w:ascii="Calibri" w:eastAsia="Times New Roman" w:hAnsi="Calibri" w:cs="Calibri"/>
+                <w:color w:val="76933C"/>
+                <w:kern w:val="0"/>
+                <w:lang w:eastAsia="en-IE"/>
+                <w14:ligatures w14:val="none"/>
+              </w:rPr>
+            </w:pPr>
+            <w:r>
+              <w:rPr>
+                <w:rFonts w:ascii="Calibri" w:eastAsia="Times New Roman" w:hAnsi="Calibri" w:cs="Calibri"/>
+                <w:color w:val="76933C"/>
+                <w:kern w:val="0"/>
+                <w:lang w:eastAsia="en-IE"/>
+                <w14:ligatures w14:val="none"/>
+              </w:rPr>
+              <w:t>Phase A (Rest)</w:t>
+            </w:r>
+          </w:p>
+        </w:tc>
+        <w:tc>
+          <w:tcPr>
+            <w:tcW w:w="1240" w:type="dxa"/>
+            <w:tcBorders>
+              <w:top w:val="nil"/>
+              <w:left w:val="nil"/>
+              <w:bottom w:val="nil"/>
+              <w:right w:val="nil"/>
+            </w:tcBorders>
+            <w:shd w:val="clear" w:color="auto" w:fill="auto"/>
+            <w:noWrap/>
+            <w:vAlign w:val="bottom"/>
+            <w:hideMark/>
+          </w:tcPr>
+          <w:p>
+            <w:pPr>
+              <w:spacing w:after="0" w:line="240" w:lineRule="auto"/>
+              <w:jc w:val="right"/>
+              <w:rPr>
+                <w:rFonts w:ascii="Calibri" w:eastAsia="Times New Roman" w:hAnsi="Calibri" w:cs="Calibri"/>
+                <w:color w:val="76933C"/>
+                <w:kern w:val="0"/>
+                <w:lang w:eastAsia="en-IE"/>
+                <w14:ligatures w14:val="none"/>
+              </w:rPr>
+            </w:pPr>
+            <w:r>
+              <w:rPr>
+                <w:rFonts w:ascii="Calibri" w:eastAsia="Times New Roman" w:hAnsi="Calibri" w:cs="Calibri"/>
+                <w:color w:val="76933C"/>
+                <w:kern w:val="0"/>
+                <w:lang w:eastAsia="en-IE"/>
+                <w14:ligatures w14:val="none"/>
+              </w:rPr>
+              <w:t>3</w:t>
+            </w:r>
+          </w:p>
+        </w:tc>
+        <w:tc>
+          <w:tcPr>
+            <w:tcW w:w="900" w:type="dxa"/>
+            <w:tcBorders>
+              <w:top w:val="nil"/>
+              <w:left w:val="nil"/>
+              <w:bottom w:val="nil"/>
+              <w:right w:val="nil"/>
+            </w:tcBorders>
+            <w:shd w:val="clear" w:color="auto" w:fill="auto"/>
+            <w:noWrap/>
+            <w:vAlign w:val="bottom"/>
+            <w:hideMark/>
+          </w:tcPr>
+          <w:p>
+            <w:pPr>
+              <w:spacing w:after="0" w:line="240" w:lineRule="auto"/>
+              <w:jc w:val="right"/>
+              <w:rPr>
+                <w:rFonts w:ascii="Calibri" w:eastAsia="Times New Roman" w:hAnsi="Calibri" w:cs="Calibri"/>
+                <w:color w:val="76933C"/>
+                <w:kern w:val="0"/>
+                <w:lang w:eastAsia="en-IE"/>
+                <w14:ligatures w14:val="none"/>
+              </w:rPr>
+            </w:pPr>
+            <w:r>
+              <w:rPr>
+                <w:rFonts w:ascii="Calibri" w:eastAsia="Times New Roman" w:hAnsi="Calibri" w:cs="Calibri"/>
+                <w:color w:val="76933C"/>
+                <w:kern w:val="0"/>
+                <w:lang w:eastAsia="en-IE"/>
+                <w14:ligatures w14:val="none"/>
+              </w:rPr>
+              <w:t>15</w:t>
+            </w:r>
+          </w:p>
+        </w:tc>
+      </w:tr>
+      <w:tr>
+        <w:trPr>
+          <w:trHeight w:val="300"/>
+        </w:trPr>
+        <w:tc>
+          <w:tcPr>
+            <w:tcW w:w="1340" w:type="dxa"/>
+            <w:tcBorders>
+              <w:top w:val="nil"/>
+              <w:left w:val="nil"/>
+              <w:bottom w:val="nil"/>
+              <w:right w:val="nil"/>
+            </w:tcBorders>
+            <w:shd w:val="clear" w:color="EBF1DE" w:fill="EBF1DE"/>
+            <w:noWrap/>
+            <w:vAlign w:val="bottom"/>
+            <w:hideMark/>
+          </w:tcPr>
+          <w:p>
+            <w:pPr>
+              <w:spacing w:after="0" w:line="240" w:lineRule="auto"/>
+              <w:rPr>
+                <w:rFonts w:ascii="Calibri" w:eastAsia="Times New Roman" w:hAnsi="Calibri" w:cs="Calibri"/>
+                <w:color w:val="76933C"/>
+                <w:kern w:val="0"/>
+                <w:lang w:eastAsia="en-IE"/>
+                <w14:ligatures w14:val="none"/>
+              </w:rPr>
+            </w:pPr>
+            <w:r>
+              <w:rPr>
+                <w:rFonts w:ascii="Calibri" w:eastAsia="Times New Roman" w:hAnsi="Calibri" w:cs="Calibri"/>
+                <w:color w:val="76933C"/>
+                <w:kern w:val="0"/>
+                <w:lang w:eastAsia="en-IE"/>
+                <w14:ligatures w14:val="none"/>
+              </w:rPr>
+              <w:t>nektarios</w:t>
+            </w:r>
+          </w:p>
+        </w:tc>
+        <w:tc>
+          <w:tcPr>
+            <w:tcW w:w="1040" w:type="dxa"/>
+            <w:tcBorders>
+              <w:top w:val="nil"/>
+              <w:left w:val="nil"/>
+              <w:bottom w:val="nil"/>
+              <w:right w:val="nil"/>
+            </w:tcBorders>
+            <w:shd w:val="clear" w:color="EBF1DE" w:fill="EBF1DE"/>
+            <w:noWrap/>
+            <w:vAlign w:val="bottom"/>
+            <w:hideMark/>
+          </w:tcPr>
+          <w:p>
+            <w:pPr>
+              <w:spacing w:after="0" w:line="240" w:lineRule="auto"/>
+              <w:rPr>
+                <w:rFonts w:ascii="Calibri" w:eastAsia="Times New Roman" w:hAnsi="Calibri" w:cs="Calibri"/>
+                <w:color w:val="76933C"/>
+                <w:kern w:val="0"/>
+                <w:lang w:eastAsia="en-IE"/>
+                <w14:ligatures w14:val="none"/>
+              </w:rPr>
+            </w:pPr>
+            <w:r>
+              <w:rPr>
+                <w:rFonts w:ascii="Calibri" w:eastAsia="Times New Roman" w:hAnsi="Calibri" w:cs="Calibri"/>
+                <w:color w:val="76933C"/>
+                <w:kern w:val="0"/>
+                <w:lang w:eastAsia="en-IE"/>
+                <w14:ligatures w14:val="none"/>
+              </w:rPr>
+              <w:t>Session1</w:t>
+            </w:r>
+          </w:p>
+        </w:tc>
+        <w:tc>
+          <w:tcPr>
+            <w:tcW w:w="2140" w:type="dxa"/>
+            <w:tcBorders>
+              <w:top w:val="nil"/>
+              <w:left w:val="nil"/>
+              <w:bottom w:val="nil"/>
+              <w:right w:val="nil"/>
+            </w:tcBorders>
+            <w:shd w:val="clear" w:color="EBF1DE" w:fill="EBF1DE"/>
+            <w:noWrap/>
+            <w:vAlign w:val="bottom"/>
+            <w:hideMark/>
+          </w:tcPr>
+          <w:p>
+            <w:pPr>
+              <w:spacing w:after="0" w:line="240" w:lineRule="auto"/>
+              <w:rPr>
+                <w:rFonts w:ascii="Calibri" w:eastAsia="Times New Roman" w:hAnsi="Calibri" w:cs="Calibri"/>
+                <w:color w:val="76933C"/>
+                <w:kern w:val="0"/>
+                <w:lang w:eastAsia="en-IE"/>
+                <w14:ligatures w14:val="none"/>
+              </w:rPr>
+            </w:pPr>
+            <w:r>
+              <w:rPr>
+                <w:rFonts w:ascii="Calibri" w:eastAsia="Times New Roman" w:hAnsi="Calibri" w:cs="Calibri"/>
+                <w:color w:val="76933C"/>
+                <w:kern w:val="0"/>
+                <w:lang w:eastAsia="en-IE"/>
+                <w14:ligatures w14:val="none"/>
+              </w:rPr>
+              <w:t>Phase A (Rest)</w:t>
+            </w:r>
+          </w:p>
+        </w:tc>
+        <w:tc>
+          <w:tcPr>
+            <w:tcW w:w="1240" w:type="dxa"/>
+            <w:tcBorders>
+              <w:top w:val="nil"/>
+              <w:left w:val="nil"/>
+              <w:bottom w:val="nil"/>
+              <w:right w:val="nil"/>
+            </w:tcBorders>
+            <w:shd w:val="clear" w:color="EBF1DE" w:fill="EBF1DE"/>
+            <w:noWrap/>
+            <w:vAlign w:val="bottom"/>
+            <w:hideMark/>
+          </w:tcPr>
+          <w:p>
+            <w:pPr>
+              <w:spacing w:after="0" w:line="240" w:lineRule="auto"/>
+              <w:jc w:val="right"/>
+              <w:rPr>
+                <w:rFonts w:ascii="Calibri" w:eastAsia="Times New Roman" w:hAnsi="Calibri" w:cs="Calibri"/>
+                <w:color w:val="76933C"/>
+                <w:kern w:val="0"/>
+                <w:lang w:eastAsia="en-IE"/>
+                <w14:ligatures w14:val="none"/>
+              </w:rPr>
+            </w:pPr>
+            <w:r>
+              <w:rPr>
+                <w:rFonts w:ascii="Calibri" w:eastAsia="Times New Roman" w:hAnsi="Calibri" w:cs="Calibri"/>
+                <w:color w:val="76933C"/>
+                <w:kern w:val="0"/>
+                <w:lang w:eastAsia="en-IE"/>
+                <w14:ligatures w14:val="none"/>
+              </w:rPr>
+              <w:t>1.3</w:t>
+            </w:r>
+          </w:p>
+        </w:tc>
+        <w:tc>
+          <w:tcPr>
+            <w:tcW w:w="900" w:type="dxa"/>
+            <w:tcBorders>
+              <w:top w:val="nil"/>
+              <w:left w:val="nil"/>
+              <w:bottom w:val="nil"/>
+              <w:right w:val="nil"/>
+            </w:tcBorders>
+            <w:shd w:val="clear" w:color="EBF1DE" w:fill="EBF1DE"/>
+            <w:noWrap/>
+            <w:vAlign w:val="bottom"/>
+            <w:hideMark/>
+          </w:tcPr>
+          <w:p>
+            <w:pPr>
+              <w:spacing w:after="0" w:line="240" w:lineRule="auto"/>
+              <w:jc w:val="right"/>
+              <w:rPr>
+                <w:rFonts w:ascii="Calibri" w:eastAsia="Times New Roman" w:hAnsi="Calibri" w:cs="Calibri"/>
+                <w:color w:val="76933C"/>
+                <w:kern w:val="0"/>
+                <w:lang w:eastAsia="en-IE"/>
+                <w14:ligatures w14:val="none"/>
+              </w:rPr>
+            </w:pPr>
+            <w:r>
+              <w:rPr>
+                <w:rFonts w:ascii="Calibri" w:eastAsia="Times New Roman" w:hAnsi="Calibri" w:cs="Calibri"/>
+                <w:color w:val="76933C"/>
+                <w:kern w:val="0"/>
+                <w:lang w:eastAsia="en-IE"/>
+                <w14:ligatures w14:val="none"/>
+              </w:rPr>
+              <w:t>1.35</w:t>
+            </w:r>
+          </w:p>
+        </w:tc>
+      </w:tr>
+      <w:tr>
+        <w:trPr>
+          <w:trHeight w:val="300"/>
+        </w:trPr>
+        <w:tc>
+          <w:tcPr>
+            <w:tcW w:w="1340" w:type="dxa"/>
+            <w:tcBorders>
+              <w:top w:val="nil"/>
+              <w:left w:val="nil"/>
+              <w:bottom w:val="nil"/>
+              <w:right w:val="nil"/>
+            </w:tcBorders>
+            <w:shd w:val="clear" w:color="auto" w:fill="auto"/>
+            <w:noWrap/>
+            <w:vAlign w:val="bottom"/>
+            <w:hideMark/>
+          </w:tcPr>
+          <w:p>
+            <w:pPr>
+              <w:spacing w:after="0" w:line="240" w:lineRule="auto"/>
+              <w:rPr>
+                <w:rFonts w:ascii="Calibri" w:eastAsia="Times New Roman" w:hAnsi="Calibri" w:cs="Calibri"/>
+                <w:color w:val="76933C"/>
+                <w:kern w:val="0"/>
+                <w:lang w:eastAsia="en-IE"/>
+                <w14:ligatures w14:val="none"/>
+              </w:rPr>
+            </w:pPr>
+            <w:r>
+              <w:rPr>
+                <w:rFonts w:ascii="Calibri" w:eastAsia="Times New Roman" w:hAnsi="Calibri" w:cs="Calibri"/>
+                <w:color w:val="76933C"/>
+                <w:kern w:val="0"/>
+                <w:lang w:eastAsia="en-IE"/>
+                <w14:ligatures w14:val="none"/>
+              </w:rPr>
+              <w:t>next</w:t>
+            </w:r>
+          </w:p>
+        </w:tc>
+        <w:tc>
+          <w:tcPr>
+            <w:tcW w:w="1040" w:type="dxa"/>
+            <w:tcBorders>
+              <w:top w:val="nil"/>
+              <w:left w:val="nil"/>
+              <w:bottom w:val="nil"/>
+              <w:right w:val="nil"/>
+            </w:tcBorders>
+            <w:shd w:val="clear" w:color="auto" w:fill="auto"/>
+            <w:noWrap/>
+            <w:vAlign w:val="bottom"/>
+            <w:hideMark/>
+          </w:tcPr>
+          <w:p>
+            <w:pPr>
+              <w:spacing w:after="0" w:line="240" w:lineRule="auto"/>
+              <w:rPr>
+                <w:rFonts w:ascii="Calibri" w:eastAsia="Times New Roman" w:hAnsi="Calibri" w:cs="Calibri"/>
+                <w:color w:val="76933C"/>
+                <w:kern w:val="0"/>
+                <w:lang w:eastAsia="en-IE"/>
+                <w14:ligatures w14:val="none"/>
+              </w:rPr>
+            </w:pPr>
+            <w:r>
+              <w:rPr>
+                <w:rFonts w:ascii="Calibri" w:eastAsia="Times New Roman" w:hAnsi="Calibri" w:cs="Calibri"/>
+                <w:color w:val="76933C"/>
+                <w:kern w:val="0"/>
+                <w:lang w:eastAsia="en-IE"/>
+                <w14:ligatures w14:val="none"/>
+              </w:rPr>
+              <w:t>Session1</w:t>
+            </w:r>
+          </w:p>
+        </w:tc>
+        <w:tc>
+          <w:tcPr>
+            <w:tcW w:w="2140" w:type="dxa"/>
+            <w:tcBorders>
+              <w:top w:val="nil"/>
+              <w:left w:val="nil"/>
+              <w:bottom w:val="nil"/>
+              <w:right w:val="nil"/>
+            </w:tcBorders>
+            <w:shd w:val="clear" w:color="auto" w:fill="auto"/>
+            <w:noWrap/>
+            <w:vAlign w:val="bottom"/>
+            <w:hideMark/>
+          </w:tcPr>
+          <w:p>
+            <w:pPr>
+              <w:spacing w:after="0" w:line="240" w:lineRule="auto"/>
+              <w:rPr>
+                <w:rFonts w:ascii="Calibri" w:eastAsia="Times New Roman" w:hAnsi="Calibri" w:cs="Calibri"/>
+                <w:color w:val="76933C"/>
+                <w:kern w:val="0"/>
+                <w:lang w:eastAsia="en-IE"/>
+                <w14:ligatures w14:val="none"/>
+              </w:rPr>
+            </w:pPr>
+            <w:r>
+              <w:rPr>
+                <w:rFonts w:ascii="Calibri" w:eastAsia="Times New Roman" w:hAnsi="Calibri" w:cs="Calibri"/>
+                <w:color w:val="76933C"/>
+                <w:kern w:val="0"/>
+                <w:lang w:eastAsia="en-IE"/>
+                <w14:ligatures w14:val="none"/>
+              </w:rPr>
+              <w:t>Phase A (Rest)</w:t>
+            </w:r>
+          </w:p>
+        </w:tc>
+        <w:tc>
+          <w:tcPr>
+            <w:tcW w:w="1240" w:type="dxa"/>
+            <w:tcBorders>
+              <w:top w:val="nil"/>
+              <w:left w:val="nil"/>
+              <w:bottom w:val="nil"/>
+              <w:right w:val="nil"/>
+            </w:tcBorders>
+            <w:shd w:val="clear" w:color="auto" w:fill="auto"/>
+            <w:noWrap/>
+            <w:vAlign w:val="bottom"/>
+            <w:hideMark/>
+          </w:tcPr>
+          <w:p>
+            <w:pPr>
+              <w:spacing w:after="0" w:line="240" w:lineRule="auto"/>
+              <w:jc w:val="right"/>
+              <w:rPr>
+                <w:rFonts w:ascii="Calibri" w:eastAsia="Times New Roman" w:hAnsi="Calibri" w:cs="Calibri"/>
+                <w:color w:val="76933C"/>
+                <w:kern w:val="0"/>
+                <w:lang w:eastAsia="en-IE"/>
+                <w14:ligatures w14:val="none"/>
+              </w:rPr>
+            </w:pPr>
+            <w:r>
+              <w:rPr>
+                <w:rFonts w:ascii="Calibri" w:eastAsia="Times New Roman" w:hAnsi="Calibri" w:cs="Calibri"/>
+                <w:color w:val="76933C"/>
+                <w:kern w:val="0"/>
+                <w:lang w:eastAsia="en-IE"/>
+                <w14:ligatures w14:val="none"/>
+              </w:rPr>
+              <w:t>1.3</w:t>
+            </w:r>
+          </w:p>
+        </w:tc>
+        <w:tc>
+          <w:tcPr>
+            <w:tcW w:w="900" w:type="dxa"/>
+            <w:tcBorders>
+              <w:top w:val="nil"/>
+              <w:left w:val="nil"/>
+              <w:bottom w:val="nil"/>
+              <w:right w:val="nil"/>
+            </w:tcBorders>
+            <w:shd w:val="clear" w:color="auto" w:fill="auto"/>
+            <w:noWrap/>
+            <w:vAlign w:val="bottom"/>
+            <w:hideMark/>
+          </w:tcPr>
+          <w:p>
+            <w:pPr>
+              <w:spacing w:after="0" w:line="240" w:lineRule="auto"/>
+              <w:jc w:val="right"/>
+              <w:rPr>
+                <w:rFonts w:ascii="Calibri" w:eastAsia="Times New Roman" w:hAnsi="Calibri" w:cs="Calibri"/>
+                <w:color w:val="76933C"/>
+                <w:kern w:val="0"/>
+                <w:lang w:eastAsia="en-IE"/>
+                <w14:ligatures w14:val="none"/>
+              </w:rPr>
+            </w:pPr>
+            <w:r>
+              <w:rPr>
+                <w:rFonts w:ascii="Calibri" w:eastAsia="Times New Roman" w:hAnsi="Calibri" w:cs="Calibri"/>
+                <w:color w:val="76933C"/>
+                <w:kern w:val="0"/>
+                <w:lang w:eastAsia="en-IE"/>
+                <w14:ligatures w14:val="none"/>
+              </w:rPr>
+              <w:t>2.3</w:t>
+            </w:r>
+          </w:p>
+        </w:tc>
+      </w:tr>
+      <w:tr>
+        <w:trPr>
+          <w:trHeight w:val="300"/>
+        </w:trPr>
+        <w:tc>
+          <w:tcPr>
+            <w:tcW w:w="1340" w:type="dxa"/>
+            <w:tcBorders>
+              <w:top w:val="nil"/>
+              <w:left w:val="nil"/>
+              <w:bottom w:val="nil"/>
+              <w:right w:val="nil"/>
+            </w:tcBorders>
+            <w:shd w:val="clear" w:color="EBF1DE" w:fill="EBF1DE"/>
+            <w:noWrap/>
+            <w:vAlign w:val="bottom"/>
+            <w:hideMark/>
+          </w:tcPr>
+          <w:p>
+            <w:pPr>
+              <w:spacing w:after="0" w:line="240" w:lineRule="auto"/>
+              <w:rPr>
+                <w:rFonts w:ascii="Calibri" w:eastAsia="Times New Roman" w:hAnsi="Calibri" w:cs="Calibri"/>
+                <w:color w:val="76933C"/>
+                <w:kern w:val="0"/>
+                <w:lang w:eastAsia="en-IE"/>
+                <w14:ligatures w14:val="none"/>
+              </w:rPr>
+            </w:pPr>
+            <w:r>
+              <w:rPr>
+                <w:rFonts w:ascii="Calibri" w:eastAsia="Times New Roman" w:hAnsi="Calibri" w:cs="Calibri"/>
+                <w:color w:val="76933C"/>
+                <w:kern w:val="0"/>
+                <w:lang w:eastAsia="en-IE"/>
+                <w14:ligatures w14:val="none"/>
+              </w:rPr>
+              <w:t>next2</w:t>
+            </w:r>
+          </w:p>
+        </w:tc>
+        <w:tc>
+          <w:tcPr>
+            <w:tcW w:w="1040" w:type="dxa"/>
+            <w:tcBorders>
+              <w:top w:val="nil"/>
+              <w:left w:val="nil"/>
+              <w:bottom w:val="nil"/>
+              <w:right w:val="nil"/>
+            </w:tcBorders>
+            <w:shd w:val="clear" w:color="EBF1DE" w:fill="EBF1DE"/>
+            <w:noWrap/>
+            <w:vAlign w:val="bottom"/>
+            <w:hideMark/>
+          </w:tcPr>
+          <w:p>
+            <w:pPr>
+              <w:spacing w:after="0" w:line="240" w:lineRule="auto"/>
+              <w:rPr>
+                <w:rFonts w:ascii="Calibri" w:eastAsia="Times New Roman" w:hAnsi="Calibri" w:cs="Calibri"/>
+                <w:color w:val="76933C"/>
+                <w:kern w:val="0"/>
+                <w:lang w:eastAsia="en-IE"/>
+                <w14:ligatures w14:val="none"/>
+              </w:rPr>
+            </w:pPr>
+            <w:r>
+              <w:rPr>
+                <w:rFonts w:ascii="Calibri" w:eastAsia="Times New Roman" w:hAnsi="Calibri" w:cs="Calibri"/>
+                <w:color w:val="76933C"/>
+                <w:kern w:val="0"/>
+                <w:lang w:eastAsia="en-IE"/>
+                <w14:ligatures w14:val="none"/>
+              </w:rPr>
+              <w:t>Session1</w:t>
+            </w:r>
+          </w:p>
+        </w:tc>
+        <w:tc>
+          <w:tcPr>
+            <w:tcW w:w="2140" w:type="dxa"/>
+            <w:tcBorders>
+              <w:top w:val="nil"/>
+              <w:left w:val="nil"/>
+              <w:bottom w:val="nil"/>
+              <w:right w:val="nil"/>
+            </w:tcBorders>
+            <w:shd w:val="clear" w:color="EBF1DE" w:fill="EBF1DE"/>
+            <w:noWrap/>
+            <w:vAlign w:val="bottom"/>
+            <w:hideMark/>
+          </w:tcPr>
+          <w:p>
+            <w:pPr>
+              <w:spacing w:after="0" w:line="240" w:lineRule="auto"/>
+              <w:rPr>
+                <w:rFonts w:ascii="Calibri" w:eastAsia="Times New Roman" w:hAnsi="Calibri" w:cs="Calibri"/>
+                <w:color w:val="76933C"/>
+                <w:kern w:val="0"/>
+                <w:lang w:eastAsia="en-IE"/>
+                <w14:ligatures w14:val="none"/>
+              </w:rPr>
+            </w:pPr>
+            <w:r>
+              <w:rPr>
+                <w:rFonts w:ascii="Calibri" w:eastAsia="Times New Roman" w:hAnsi="Calibri" w:cs="Calibri"/>
+                <w:color w:val="76933C"/>
+                <w:kern w:val="0"/>
+                <w:lang w:eastAsia="en-IE"/>
+                <w14:ligatures w14:val="none"/>
+              </w:rPr>
+              <w:t>Phase A (Rest)</w:t>
+            </w:r>
+          </w:p>
+        </w:tc>
+        <w:tc>
+          <w:tcPr>
+            <w:tcW w:w="1240" w:type="dxa"/>
+            <w:tcBorders>
+              <w:top w:val="nil"/>
+              <w:left w:val="nil"/>
+              <w:bottom w:val="nil"/>
+              <w:right w:val="nil"/>
+            </w:tcBorders>
+            <w:shd w:val="clear" w:color="EBF1DE" w:fill="EBF1DE"/>
+            <w:noWrap/>
+            <w:vAlign w:val="bottom"/>
+            <w:hideMark/>
+          </w:tcPr>
+          <w:p>
+            <w:pPr>
+              <w:spacing w:after="0" w:line="240" w:lineRule="auto"/>
+              <w:jc w:val="right"/>
+              <w:rPr>
+                <w:rFonts w:ascii="Calibri" w:eastAsia="Times New Roman" w:hAnsi="Calibri" w:cs="Calibri"/>
+                <w:color w:val="76933C"/>
+                <w:kern w:val="0"/>
+                <w:lang w:eastAsia="en-IE"/>
+                <w14:ligatures w14:val="none"/>
+              </w:rPr>
+            </w:pPr>
+            <w:r>
+              <w:rPr>
+                <w:rFonts w:ascii="Calibri" w:eastAsia="Times New Roman" w:hAnsi="Calibri" w:cs="Calibri"/>
+                <w:color w:val="76933C"/>
+                <w:kern w:val="0"/>
+                <w:lang w:eastAsia="en-IE"/>
+                <w14:ligatures w14:val="none"/>
+              </w:rPr>
+              <w:t>1.1</w:t>
+            </w:r>
+          </w:p>
+        </w:tc>
+        <w:tc>
+          <w:tcPr>
+            <w:tcW w:w="900" w:type="dxa"/>
+            <w:tcBorders>
+              <w:top w:val="nil"/>
+              <w:left w:val="nil"/>
+              <w:bottom w:val="nil"/>
+              <w:right w:val="nil"/>
+            </w:tcBorders>
+            <w:shd w:val="clear" w:color="EBF1DE" w:fill="EBF1DE"/>
+            <w:noWrap/>
+            <w:vAlign w:val="bottom"/>
+            <w:hideMark/>
+          </w:tcPr>
+          <w:p>
+            <w:pPr>
+              <w:spacing w:after="0" w:line="240" w:lineRule="auto"/>
+              <w:jc w:val="right"/>
+              <w:rPr>
+                <w:rFonts w:ascii="Calibri" w:eastAsia="Times New Roman" w:hAnsi="Calibri" w:cs="Calibri"/>
+                <w:color w:val="76933C"/>
+                <w:kern w:val="0"/>
+                <w:lang w:eastAsia="en-IE"/>
+                <w14:ligatures w14:val="none"/>
+              </w:rPr>
+            </w:pPr>
+            <w:r>
+              <w:rPr>
+                <w:rFonts w:ascii="Calibri" w:eastAsia="Times New Roman" w:hAnsi="Calibri" w:cs="Calibri"/>
+                <w:color w:val="76933C"/>
+                <w:kern w:val="0"/>
+                <w:lang w:eastAsia="en-IE"/>
+                <w14:ligatures w14:val="none"/>
+              </w:rPr>
+              <w:t>1.2</w:t>
+            </w:r>
+          </w:p>
+        </w:tc>
+      </w:tr>
+      <w:tr>
+        <w:trPr>
+          <w:trHeight w:val="300"/>
+        </w:trPr>
+        <w:tc>
+          <w:tcPr>
+            <w:tcW w:w="1340" w:type="dxa"/>
+            <w:tcBorders>
+              <w:top w:val="nil"/>
+              <w:left w:val="nil"/>
+              <w:bottom w:val="nil"/>
+              <w:right w:val="nil"/>
+            </w:tcBorders>
+            <w:shd w:val="clear" w:color="auto" w:fill="auto"/>
+            <w:noWrap/>
+            <w:vAlign w:val="bottom"/>
+            <w:hideMark/>
+          </w:tcPr>
+          <w:p>
+            <w:pPr>
+              <w:spacing w:after="0" w:line="240" w:lineRule="auto"/>
+              <w:rPr>
+                <w:rFonts w:ascii="Calibri" w:eastAsia="Times New Roman" w:hAnsi="Calibri" w:cs="Calibri"/>
+                <w:color w:val="76933C"/>
+                <w:kern w:val="0"/>
+                <w:lang w:eastAsia="en-IE"/>
+                <w14:ligatures w14:val="none"/>
+              </w:rPr>
+            </w:pPr>
+            <w:r>
+              <w:rPr>
+                <w:rFonts w:ascii="Calibri" w:eastAsia="Times New Roman" w:hAnsi="Calibri" w:cs="Calibri"/>
+                <w:color w:val="76933C"/>
+                <w:kern w:val="0"/>
+                <w:lang w:eastAsia="en-IE"/>
+                <w14:ligatures w14:val="none"/>
+              </w:rPr>
+              <w:t>next3</w:t>
+            </w:r>
+          </w:p>
+        </w:tc>
+        <w:tc>
+          <w:tcPr>
+            <w:tcW w:w="1040" w:type="dxa"/>
+            <w:tcBorders>
+              <w:top w:val="nil"/>
+              <w:left w:val="nil"/>
+              <w:bottom w:val="nil"/>
+              <w:right w:val="nil"/>
+            </w:tcBorders>
+            <w:shd w:val="clear" w:color="auto" w:fill="auto"/>
+            <w:noWrap/>
+            <w:vAlign w:val="bottom"/>
+            <w:hideMark/>
+          </w:tcPr>
+          <w:p>
+            <w:pPr>
+              <w:spacing w:after="0" w:line="240" w:lineRule="auto"/>
+              <w:rPr>
+                <w:rFonts w:ascii="Calibri" w:eastAsia="Times New Roman" w:hAnsi="Calibri" w:cs="Calibri"/>
+                <w:color w:val="76933C"/>
+                <w:kern w:val="0"/>
+                <w:lang w:eastAsia="en-IE"/>
+                <w14:ligatures w14:val="none"/>
+              </w:rPr>
+            </w:pPr>
+            <w:r>
+              <w:rPr>
+                <w:rFonts w:ascii="Calibri" w:eastAsia="Times New Roman" w:hAnsi="Calibri" w:cs="Calibri"/>
+                <w:color w:val="76933C"/>
+                <w:kern w:val="0"/>
+                <w:lang w:eastAsia="en-IE"/>
+                <w14:ligatures w14:val="none"/>
+              </w:rPr>
+              <w:t>Session1</w:t>
+            </w:r>
+          </w:p>
+        </w:tc>
+        <w:tc>
+          <w:tcPr>
+            <w:tcW w:w="2140" w:type="dxa"/>
+            <w:tcBorders>
+              <w:top w:val="nil"/>
+              <w:left w:val="nil"/>
+              <w:bottom w:val="nil"/>
+              <w:right w:val="nil"/>
+            </w:tcBorders>
+            <w:shd w:val="clear" w:color="auto" w:fill="auto"/>
+            <w:noWrap/>
+            <w:vAlign w:val="bottom"/>
+            <w:hideMark/>
+          </w:tcPr>
+          <w:p>
+            <w:pPr>
+              <w:spacing w:after="0" w:line="240" w:lineRule="auto"/>
+              <w:rPr>
+                <w:rFonts w:ascii="Calibri" w:eastAsia="Times New Roman" w:hAnsi="Calibri" w:cs="Calibri"/>
+                <w:color w:val="76933C"/>
+                <w:kern w:val="0"/>
+                <w:lang w:eastAsia="en-IE"/>
+                <w14:ligatures w14:val="none"/>
+              </w:rPr>
+            </w:pPr>
+            <w:r>
+              <w:rPr>
+                <w:rFonts w:ascii="Calibri" w:eastAsia="Times New Roman" w:hAnsi="Calibri" w:cs="Calibri"/>
+                <w:color w:val="76933C"/>
+                <w:kern w:val="0"/>
+                <w:lang w:eastAsia="en-IE"/>
+                <w14:ligatures w14:val="none"/>
+              </w:rPr>
+              <w:t>Phase A (Rest)</w:t>
+            </w:r>
+          </w:p>
+        </w:tc>
+        <w:tc>
+          <w:tcPr>
+            <w:tcW w:w="1240" w:type="dxa"/>
+            <w:tcBorders>
+              <w:top w:val="nil"/>
+              <w:left w:val="nil"/>
+              <w:bottom w:val="nil"/>
+              <w:right w:val="nil"/>
+            </w:tcBorders>
+            <w:shd w:val="clear" w:color="auto" w:fill="auto"/>
+            <w:noWrap/>
+            <w:vAlign w:val="bottom"/>
+            <w:hideMark/>
+          </w:tcPr>
+          <w:p>
+            <w:pPr>
+              <w:spacing w:after="0" w:line="240" w:lineRule="auto"/>
+              <w:jc w:val="right"/>
+              <w:rPr>
+                <w:rFonts w:ascii="Calibri" w:eastAsia="Times New Roman" w:hAnsi="Calibri" w:cs="Calibri"/>
+                <w:color w:val="76933C"/>
+                <w:kern w:val="0"/>
+                <w:lang w:eastAsia="en-IE"/>
+                <w14:ligatures w14:val="none"/>
+              </w:rPr>
+            </w:pPr>
+            <w:r>
+              <w:rPr>
+                <w:rFonts w:ascii="Calibri" w:eastAsia="Times New Roman" w:hAnsi="Calibri" w:cs="Calibri"/>
+                <w:color w:val="76933C"/>
+                <w:kern w:val="0"/>
+                <w:lang w:eastAsia="en-IE"/>
+                <w14:ligatures w14:val="none"/>
+              </w:rPr>
+              <w:t>1.1</w:t>
+            </w:r>
+          </w:p>
+        </w:tc>
+        <w:tc>
+          <w:tcPr>
+            <w:tcW w:w="900" w:type="dxa"/>
+            <w:tcBorders>
+              <w:top w:val="nil"/>
+              <w:left w:val="nil"/>
+              <w:bottom w:val="nil"/>
+              <w:right w:val="nil"/>
+            </w:tcBorders>
+            <w:shd w:val="clear" w:color="auto" w:fill="auto"/>
+            <w:noWrap/>
+            <w:vAlign w:val="bottom"/>
+            <w:hideMark/>
+          </w:tcPr>
+          <w:p>
+            <w:pPr>
+              <w:spacing w:after="0" w:line="240" w:lineRule="auto"/>
+              <w:jc w:val="right"/>
+              <w:rPr>
+                <w:rFonts w:ascii="Calibri" w:eastAsia="Times New Roman" w:hAnsi="Calibri" w:cs="Calibri"/>
+                <w:color w:val="76933C"/>
+                <w:kern w:val="0"/>
+                <w:lang w:eastAsia="en-IE"/>
+                <w14:ligatures w14:val="none"/>
+              </w:rPr>
+            </w:pPr>
+            <w:r>
+              <w:rPr>
+                <w:rFonts w:ascii="Calibri" w:eastAsia="Times New Roman" w:hAnsi="Calibri" w:cs="Calibri"/>
+                <w:color w:val="76933C"/>
+                <w:kern w:val="0"/>
+                <w:lang w:eastAsia="en-IE"/>
+                <w14:ligatures w14:val="none"/>
+              </w:rPr>
+              <w:t>1.3</w:t>
+            </w:r>
+          </w:p>
+        </w:tc>
+      </w:tr>
+      <w:tr>
+        <w:trPr>
+          <w:trHeight w:val="300"/>
+        </w:trPr>
+        <w:tc>
+          <w:tcPr>
+            <w:tcW w:w="1340" w:type="dxa"/>
+            <w:tcBorders>
+              <w:top w:val="nil"/>
+              <w:left w:val="nil"/>
+              <w:bottom w:val="nil"/>
+              <w:right w:val="nil"/>
+            </w:tcBorders>
+            <w:shd w:val="clear" w:color="auto" w:fill="auto"/>
+            <w:noWrap/>
+            <w:vAlign w:val="bottom"/>
+            <w:hideMark/>
+          </w:tcPr>
+          <w:p>
+            <w:pPr>
+              <w:spacing w:after="0" w:line="240" w:lineRule="auto"/>
+              <w:rPr>
+                <w:rFonts w:ascii="Calibri" w:eastAsia="Times New Roman" w:hAnsi="Calibri" w:cs="Calibri"/>
+                <w:color w:val="76933C"/>
+                <w:kern w:val="0"/>
+                <w:lang w:eastAsia="en-IE"/>
+                <w14:ligatures w14:val="none"/>
+              </w:rPr>
+            </w:pPr>
+            <w:r>
+              <w:rPr>
+                <w:rFonts w:ascii="Calibri" w:eastAsia="Times New Roman" w:hAnsi="Calibri" w:cs="Calibri"/>
+                <w:color w:val="76933C"/>
+                <w:kern w:val="0"/>
+                <w:lang w:eastAsia="en-IE"/>
+                <w14:ligatures w14:val="none"/>
+              </w:rPr>
+              <w:t>vasilis</w:t>
+            </w:r>
+          </w:p>
+        </w:tc>
+        <w:tc>
+          <w:tcPr>
+            <w:tcW w:w="1040" w:type="dxa"/>
+            <w:tcBorders>
+              <w:top w:val="nil"/>
+              <w:left w:val="nil"/>
+              <w:bottom w:val="nil"/>
+              <w:right w:val="nil"/>
+            </w:tcBorders>
+            <w:shd w:val="clear" w:color="auto" w:fill="auto"/>
+            <w:noWrap/>
+            <w:vAlign w:val="bottom"/>
+            <w:hideMark/>
+          </w:tcPr>
+          <w:p>
+            <w:pPr>
+              <w:spacing w:after="0" w:line="240" w:lineRule="auto"/>
+              <w:rPr>
+                <w:rFonts w:ascii="Calibri" w:eastAsia="Times New Roman" w:hAnsi="Calibri" w:cs="Calibri"/>
+                <w:color w:val="76933C"/>
+                <w:kern w:val="0"/>
+                <w:lang w:eastAsia="en-IE"/>
+                <w14:ligatures w14:val="none"/>
+              </w:rPr>
+            </w:pPr>
+            <w:r>
+              <w:rPr>
+                <w:rFonts w:ascii="Calibri" w:eastAsia="Times New Roman" w:hAnsi="Calibri" w:cs="Calibri"/>
+                <w:color w:val="76933C"/>
+                <w:kern w:val="0"/>
+                <w:lang w:eastAsia="en-IE"/>
+                <w14:ligatures w14:val="none"/>
+              </w:rPr>
+              <w:t>Session1</w:t>
+            </w:r>
+          </w:p>
+        </w:tc>
+        <w:tc>
+          <w:tcPr>
+            <w:tcW w:w="2140" w:type="dxa"/>
+            <w:tcBorders>
+              <w:top w:val="nil"/>
+              <w:left w:val="nil"/>
+              <w:bottom w:val="nil"/>
+              <w:right w:val="nil"/>
+            </w:tcBorders>
+            <w:shd w:val="clear" w:color="auto" w:fill="auto"/>
+            <w:noWrap/>
+            <w:vAlign w:val="bottom"/>
+            <w:hideMark/>
+          </w:tcPr>
+          <w:p>
+            <w:pPr>
+              <w:spacing w:after="0" w:line="240" w:lineRule="auto"/>
+              <w:rPr>
+                <w:rFonts w:ascii="Calibri" w:eastAsia="Times New Roman" w:hAnsi="Calibri" w:cs="Calibri"/>
+                <w:color w:val="76933C"/>
+                <w:kern w:val="0"/>
+                <w:lang w:eastAsia="en-IE"/>
+                <w14:ligatures w14:val="none"/>
+              </w:rPr>
+            </w:pPr>
+            <w:r>
+              <w:rPr>
+                <w:rFonts w:ascii="Calibri" w:eastAsia="Times New Roman" w:hAnsi="Calibri" w:cs="Calibri"/>
+                <w:color w:val="76933C"/>
+                <w:kern w:val="0"/>
+                <w:lang w:eastAsia="en-IE"/>
+                <w14:ligatures w14:val="none"/>
+              </w:rPr>
+              <w:t>Phase A (Rest)</w:t>
+            </w:r>
+          </w:p>
+        </w:tc>
+        <w:tc>
+          <w:tcPr>
+            <w:tcW w:w="1240" w:type="dxa"/>
+            <w:tcBorders>
+              <w:top w:val="nil"/>
+              <w:left w:val="nil"/>
+              <w:bottom w:val="nil"/>
+              <w:right w:val="nil"/>
+            </w:tcBorders>
+            <w:shd w:val="clear" w:color="auto" w:fill="auto"/>
+            <w:noWrap/>
+            <w:vAlign w:val="bottom"/>
+            <w:hideMark/>
+          </w:tcPr>
+          <w:p>
+            <w:pPr>
+              <w:spacing w:after="0" w:line="240" w:lineRule="auto"/>
+              <w:jc w:val="right"/>
+              <w:rPr>
+                <w:rFonts w:ascii="Calibri" w:eastAsia="Times New Roman" w:hAnsi="Calibri" w:cs="Calibri"/>
+                <w:color w:val="76933C"/>
+                <w:kern w:val="0"/>
+                <w:lang w:eastAsia="en-IE"/>
+                <w14:ligatures w14:val="none"/>
+              </w:rPr>
+            </w:pPr>
+            <w:r>
+              <w:rPr>
+                <w:rFonts w:ascii="Calibri" w:eastAsia="Times New Roman" w:hAnsi="Calibri" w:cs="Calibri"/>
+                <w:color w:val="76933C"/>
+                <w:kern w:val="0"/>
+                <w:lang w:eastAsia="en-IE"/>
+                <w14:ligatures w14:val="none"/>
+              </w:rPr>
+              <w:t>1.5</w:t>
+            </w:r>
+          </w:p>
+        </w:tc>
+        <w:tc>
+          <w:tcPr>
+            <w:tcW w:w="900" w:type="dxa"/>
+            <w:tcBorders>
+              <w:top w:val="nil"/>
+              <w:left w:val="nil"/>
+              <w:bottom w:val="nil"/>
+              <w:right w:val="nil"/>
+            </w:tcBorders>
+            <w:shd w:val="clear" w:color="auto" w:fill="auto"/>
+            <w:noWrap/>
+            <w:vAlign w:val="bottom"/>
+            <w:hideMark/>
+          </w:tcPr>
+          <w:p>
+            <w:pPr>
+              <w:spacing w:after="0" w:line="240" w:lineRule="auto"/>
+              <w:jc w:val="right"/>
+              <w:rPr>
+                <w:rFonts w:ascii="Calibri" w:eastAsia="Times New Roman" w:hAnsi="Calibri" w:cs="Calibri"/>
+                <w:color w:val="76933C"/>
+                <w:kern w:val="0"/>
+                <w:lang w:eastAsia="en-IE"/>
+                <w14:ligatures w14:val="none"/>
+              </w:rPr>
+            </w:pPr>
+            <w:r>
+              <w:rPr>
+                <w:rFonts w:ascii="Calibri" w:eastAsia="Times New Roman" w:hAnsi="Calibri" w:cs="Calibri"/>
+                <w:color w:val="76933C"/>
+                <w:kern w:val="0"/>
+                <w:lang w:eastAsia="en-IE"/>
+                <w14:ligatures w14:val="none"/>
+              </w:rPr>
+              <w:t>1.6</w:t>
+            </w:r>
+          </w:p>
+        </w:tc>
+      </w:tr>
+    </w:tbl>
+    <w:p>
+      <w:pPr>
+        <w:rPr>
+          <w:rFonts w:ascii="Arial" w:hAnsi="Arial" w:cs="Arial"/>
+          <w:color w:val="000000"/>
+        </w:rPr>
+      </w:pPr>
+    </w:p>
+    <w:p>
+      <w:pPr>
+        <w:rPr>
+          <w:rFonts w:ascii="Arial" w:hAnsi="Arial" w:cs="Arial"/>
+          <w:color w:val="000000"/>
+          <w:lang w:val="en-US"/>
+        </w:rPr>
+      </w:pPr>
+      <w:r>
+        <w:rPr>
+          <w:rFonts w:ascii="Arial" w:hAnsi="Arial" w:cs="Arial"/>
+          <w:noProof/>
+          <w:color w:val="000000"/>
+        </w:rPr>
+        <w:drawing>
+          <wp:inline distT="0" distB="0" distL="0" distR="0" wp14:anchorId="1435ED81" wp14:editId="73E52E60">
+            <wp:extent cx="4010585" cy="943107"/>
+            <wp:effectExtent l="0" t="0" r="0" b="9525"/>
+            <wp:docPr id="1" name="Picture 1"/>
+            <wp:cNvGraphicFramePr>
+              <a:graphicFrameLocks xmlns:a="http://schemas.openxmlformats.org/drawingml/2006/main" noChangeAspect="1"/>
+            </wp:cNvGraphicFramePr>
+            <a:graphic xmlns:a="http://schemas.openxmlformats.org/drawingml/2006/main">
+              <a:graphicData uri="http://schemas.openxmlformats.org/drawingml/2006/picture">
+                <pic:pic xmlns:pic="http://schemas.openxmlformats.org/drawingml/2006/picture">
+                  <pic:nvPicPr>
+                    <pic:cNvPr id="1" name=""/>
+                    <pic:cNvPicPr/>
+                  </pic:nvPicPr>
+                  <pic:blipFill>
+                    <a:blip r:embed="rId7"/>
+                    <a:stretch>
+                      <a:fillRect/>
+                    </a:stretch>
+                  </pic:blipFill>
+                  <pic:spPr>
+                    <a:xfrm>
+                      <a:off x="0" y="0"/>
+                      <a:ext cx="4010585" cy="943107"/>
+                    </a:xfrm>
+                    <a:prstGeom prst="rect">
+                      <a:avLst/>
+                    </a:prstGeom>
+                  </pic:spPr>
+                </pic:pic>
+              </a:graphicData>
+            </a:graphic>
+          </wp:inline>
+        </w:drawing>
+      </w:r>
+    </w:p>
+    <w:p>
+      <w:pPr>
+        <w:rPr>
+          <w:rFonts w:ascii="Arial" w:hAnsi="Arial" w:cs="Arial"/>
+          <w:color w:val="000000"/>
+        </w:rPr>
+      </w:pPr>
+      <w:r>
+        <w:rPr>
+          <w:rFonts w:ascii="Arial" w:hAnsi="Arial" w:cs="Arial"/>
+          <w:color w:val="000000"/>
+        </w:rPr>
+        <w:t>metrics(active)_dia_mean(metrics(rest))_marios_ID1</w:t>
+      </w:r>
+    </w:p>
+    <w:p>
+      <w:pPr>
+        <w:rPr>
+          <w:rFonts w:ascii="Arial" w:hAnsi="Arial" w:cs="Arial"/>
+          <w:color w:val="000000"/>
+        </w:rPr>
+      </w:pPr>
+      <w:r>
+        <w:rPr>
+          <w:rFonts w:ascii="Arial" w:hAnsi="Arial" w:cs="Arial"/>
+          <w:noProof/>
+          <w:color w:val="000000"/>
+        </w:rPr>
+        <w:drawing>
+          <wp:inline distT="0" distB="0" distL="0" distR="0" wp14:anchorId="4E802DAE" wp14:editId="1E08CCAF">
+            <wp:extent cx="5732780" cy="4587875"/>
+            <wp:effectExtent l="0" t="0" r="1270" b="3175"/>
+            <wp:docPr id="4" name="Picture 4"/>
+            <wp:cNvGraphicFramePr>
+              <a:graphicFrameLocks xmlns:a="http://schemas.openxmlformats.org/drawingml/2006/main" noChangeAspect="1"/>
+            </wp:cNvGraphicFramePr>
+            <a:graphic xmlns:a="http://schemas.openxmlformats.org/drawingml/2006/main">
+              <a:graphicData uri="http://schemas.openxmlformats.org/drawingml/2006/picture">
+                <pic:pic xmlns:pic="http://schemas.openxmlformats.org/drawingml/2006/picture">
+                  <pic:nvPicPr>
+                    <pic:cNvPr id="0" name="Picture 1"/>
+                    <pic:cNvPicPr>
+                      <a:picLocks noChangeAspect="1" noChangeArrowheads="1"/>
+                    </pic:cNvPicPr>
+                  </pic:nvPicPr>
+                  <pic:blipFill>
+                    <a:blip r:embed="rId8">
+                      <a:extLst>
+                        <a:ext uri="{28A0092B-C50C-407E-A947-70E740481C1C}">
+                          <a14:useLocalDpi xmlns:a14="http://schemas.microsoft.com/office/drawing/2010/main" val="0"/>
+                        </a:ext>
+                      </a:extLst>
+                    </a:blip>
+                    <a:srcRect/>
+                    <a:stretch>
+                      <a:fillRect/>
+                    </a:stretch>
+                  </pic:blipFill>
+                  <pic:spPr bwMode="auto">
+                    <a:xfrm>
+                      <a:off x="0" y="0"/>
+                      <a:ext cx="5732780" cy="4587875"/>
+                    </a:xfrm>
+                    <a:prstGeom prst="rect">
+                      <a:avLst/>
+                    </a:prstGeom>
+                    <a:noFill/>
+                    <a:ln>
+                      <a:noFill/>
+                    </a:ln>
+                  </pic:spPr>
+                </pic:pic>
+              </a:graphicData>
+            </a:graphic>
+          </wp:inline>
+        </w:drawing>
+      </w:r>
+    </w:p>
+    <w:p>
+      <w:pPr>
+        <w:rPr>
+          <w:rFonts w:ascii="Arial" w:hAnsi="Arial" w:cs="Arial"/>
+          <w:color w:val="000000"/>
+        </w:rPr>
+      </w:pPr>
+    </w:p>
+    <w:p>
+      <w:pPr>
+        <w:rPr>
+          <w:rFonts w:ascii="Arial" w:hAnsi="Arial" w:cs="Arial"/>
+          <w:color w:val="000000"/>
+        </w:rPr>
+      </w:pPr>
+      <w:r>
+        <w:rPr>
+          <w:rFonts w:ascii="Arial" w:hAnsi="Arial" w:cs="Arial"/>
+          <w:color w:val="000000"/>
+        </w:rPr>
+        <w:lastRenderedPageBreak/>
+        <w:t>metrics(active)_dia_mean(metrics(rest))_</w:t>
+      </w:r>
+      <w:r>
+        <w:rPr>
+          <w:rFonts w:ascii="Arial" w:hAnsi="Arial" w:cs="Arial"/>
+          <w:color w:val="000000"/>
+        </w:rPr>
+        <w:t>next2</w:t>
+      </w:r>
+      <w:r>
+        <w:rPr>
+          <w:rFonts w:ascii="Arial" w:hAnsi="Arial" w:cs="Arial"/>
+          <w:color w:val="000000"/>
+        </w:rPr>
+        <w:t>_ID</w:t>
+      </w:r>
+      <w:r>
+        <w:rPr>
+          <w:rFonts w:ascii="Arial" w:hAnsi="Arial" w:cs="Arial"/>
+          <w:color w:val="000000"/>
+        </w:rPr>
+        <w:t>2</w:t>
+      </w:r>
+    </w:p>
+    <w:p>
+      <w:pPr>
+        <w:rPr>
+          <w:rFonts w:ascii="Arial" w:hAnsi="Arial" w:cs="Arial"/>
+          <w:color w:val="000000"/>
+        </w:rPr>
+      </w:pPr>
+      <w:r>
+        <w:rPr>
+          <w:rFonts w:ascii="Arial" w:hAnsi="Arial" w:cs="Arial"/>
+          <w:noProof/>
+          <w:color w:val="000000"/>
+        </w:rPr>
+        <w:drawing>
+          <wp:inline distT="0" distB="0" distL="0" distR="0" wp14:anchorId="694D33FF" wp14:editId="0201AC1F">
+            <wp:extent cx="4929809" cy="3923179"/>
+            <wp:effectExtent l="0" t="0" r="4445" b="1270"/>
+            <wp:docPr id="5" name="Picture 5"/>
+            <wp:cNvGraphicFramePr>
+              <a:graphicFrameLocks xmlns:a="http://schemas.openxmlformats.org/drawingml/2006/main" noChangeAspect="1"/>
+            </wp:cNvGraphicFramePr>
+            <a:graphic xmlns:a="http://schemas.openxmlformats.org/drawingml/2006/main">
+              <a:graphicData uri="http://schemas.openxmlformats.org/drawingml/2006/picture">
+                <pic:pic xmlns:pic="http://schemas.openxmlformats.org/drawingml/2006/picture">
+                  <pic:nvPicPr>
+                    <pic:cNvPr id="0" name="Picture 2"/>
+                    <pic:cNvPicPr>
+                      <a:picLocks noChangeAspect="1" noChangeArrowheads="1"/>
+                    </pic:cNvPicPr>
+                  </pic:nvPicPr>
+                  <pic:blipFill>
+                    <a:blip r:embed="rId9" cstate="print">
+                      <a:extLst>
+                        <a:ext uri="{28A0092B-C50C-407E-A947-70E740481C1C}">
+                          <a14:useLocalDpi xmlns:a14="http://schemas.microsoft.com/office/drawing/2010/main" val="0"/>
+                        </a:ext>
+                      </a:extLst>
+                    </a:blip>
+                    <a:srcRect/>
+                    <a:stretch>
+                      <a:fillRect/>
+                    </a:stretch>
+                  </pic:blipFill>
+                  <pic:spPr bwMode="auto">
+                    <a:xfrm>
+                      <a:off x="0" y="0"/>
+                      <a:ext cx="4932938" cy="3925669"/>
+                    </a:xfrm>
+                    <a:prstGeom prst="rect">
+                      <a:avLst/>
+                    </a:prstGeom>
+                    <a:noFill/>
+                    <a:ln>
+                      <a:noFill/>
+                    </a:ln>
+                  </pic:spPr>
+                </pic:pic>
+              </a:graphicData>
+            </a:graphic>
+          </wp:inline>
+        </w:drawing>
+      </w:r>
+    </w:p>
+    <w:p>
+      <w:pPr>
+        <w:rPr>
+          <w:rFonts w:ascii="Arial" w:hAnsi="Arial" w:cs="Arial"/>
+          <w:color w:val="000000"/>
+        </w:rPr>
+      </w:pPr>
+      <w:r>
+        <w:rPr>
+          <w:rFonts w:ascii="Arial" w:hAnsi="Arial" w:cs="Arial"/>
+          <w:color w:val="000000"/>
+        </w:rPr>
+        <w:t>metrics(active)_dia_mean(metrics(rest))_m</w:t>
+      </w:r>
+      <w:r>
+        <w:rPr>
+          <w:rFonts w:ascii="Arial" w:hAnsi="Arial" w:cs="Arial"/>
+          <w:color w:val="000000"/>
+        </w:rPr>
+        <w:t>itsos</w:t>
+      </w:r>
+      <w:r>
+        <w:rPr>
+          <w:rFonts w:ascii="Arial" w:hAnsi="Arial" w:cs="Arial"/>
+          <w:color w:val="000000"/>
+        </w:rPr>
+        <w:t>_ID</w:t>
+      </w:r>
+      <w:r>
+        <w:rPr>
+          <w:rFonts w:ascii="Arial" w:hAnsi="Arial" w:cs="Arial"/>
+          <w:color w:val="000000"/>
+        </w:rPr>
+        <w:t>2</w:t>
+      </w:r>
+    </w:p>
+    <w:p>
+      <w:pPr>
+        <w:rPr>
+          <w:rFonts w:ascii="Arial" w:hAnsi="Arial" w:cs="Arial"/>
+          <w:color w:val="000000"/>
+        </w:rPr>
+      </w:pPr>
+      <w:r>
+        <w:rPr>
+          <w:noProof/>
+        </w:rPr>
+        <w:drawing>
+          <wp:inline distT="0" distB="0" distL="0" distR="0" wp14:anchorId="06B9C255" wp14:editId="06DFA0EA">
+            <wp:extent cx="5104737" cy="4110484"/>
+            <wp:effectExtent l="0" t="0" r="1270" b="4445"/>
+            <wp:docPr id="6" name="Picture 6"/>
+            <wp:cNvGraphicFramePr>
+              <a:graphicFrameLocks xmlns:a="http://schemas.openxmlformats.org/drawingml/2006/main" noChangeAspect="1"/>
+            </wp:cNvGraphicFramePr>
+            <a:graphic xmlns:a="http://schemas.openxmlformats.org/drawingml/2006/main">
+              <a:graphicData uri="http://schemas.openxmlformats.org/drawingml/2006/picture">
+                <pic:pic xmlns:pic="http://schemas.openxmlformats.org/drawingml/2006/picture">
+                  <pic:nvPicPr>
+                    <pic:cNvPr id="1" name=""/>
+                    <pic:cNvPicPr/>
+                  </pic:nvPicPr>
+                  <pic:blipFill>
+                    <a:blip r:embed="rId10"/>
+                    <a:stretch>
+                      <a:fillRect/>
+                    </a:stretch>
+                  </pic:blipFill>
+                  <pic:spPr>
+                    <a:xfrm>
+                      <a:off x="0" y="0"/>
+                      <a:ext cx="5110516" cy="4115137"/>
+                    </a:xfrm>
+                    <a:prstGeom prst="rect">
+                      <a:avLst/>
+                    </a:prstGeom>
+                  </pic:spPr>
+                </pic:pic>
+              </a:graphicData>
+            </a:graphic>
+          </wp:inline>
+        </w:drawing>
+      </w:r>
+    </w:p>
+    <w:p>
+      <w:pPr>
+        <w:rPr>
+          <w:rFonts w:ascii="Arial" w:hAnsi="Arial" w:cs="Arial"/>
+          <w:color w:val="000000"/>
+        </w:rPr>
+      </w:pPr>
+      <w:r>
+        <w:rPr>
+          <w:rFonts w:ascii="Arial" w:hAnsi="Arial" w:cs="Arial"/>
+          <w:noProof/>
+          <w:color w:val="000000"/>
+        </w:rPr>
+        <w:lastRenderedPageBreak/>
+        <w:drawing>
+          <wp:inline distT="0" distB="0" distL="0" distR="0" wp14:anchorId="6CAC0F9C" wp14:editId="102467C1">
+            <wp:extent cx="2441050" cy="762179"/>
+            <wp:effectExtent l="0" t="0" r="0" b="0"/>
+            <wp:docPr id="2" name="Picture 2"/>
+            <wp:cNvGraphicFramePr>
+              <a:graphicFrameLocks xmlns:a="http://schemas.openxmlformats.org/drawingml/2006/main" noChangeAspect="1"/>
+            </wp:cNvGraphicFramePr>
+            <a:graphic xmlns:a="http://schemas.openxmlformats.org/drawingml/2006/main">
+              <a:graphicData uri="http://schemas.openxmlformats.org/drawingml/2006/picture">
+                <pic:pic xmlns:pic="http://schemas.openxmlformats.org/drawingml/2006/picture">
+                  <pic:nvPicPr>
+                    <pic:cNvPr id="1" name=""/>
+                    <pic:cNvPicPr/>
+                  </pic:nvPicPr>
+                  <pic:blipFill rotWithShape="1">
+                    <a:blip r:embed="rId11"/>
+                    <a:srcRect l="1546"/>
+                    <a:stretch/>
+                  </pic:blipFill>
+                  <pic:spPr bwMode="auto">
+                    <a:xfrm>
+                      <a:off x="0" y="0"/>
+                      <a:ext cx="2467671" cy="770491"/>
+                    </a:xfrm>
+                    <a:prstGeom prst="rect">
+                      <a:avLst/>
+                    </a:prstGeom>
+                    <a:ln>
+                      <a:noFill/>
+                    </a:ln>
+                    <a:extLst>
+                      <a:ext uri="{53640926-AAD7-44D8-BBD7-CCE9431645EC}">
+                        <a14:shadowObscured xmlns:a14="http://schemas.microsoft.com/office/drawing/2010/main"/>
+                      </a:ext>
+                    </a:extLst>
+                  </pic:spPr>
+                </pic:pic>
+              </a:graphicData>
+            </a:graphic>
+          </wp:inline>
+        </w:drawing>
+      </w:r>
+    </w:p>
+    <w:p>
+      <w:pPr>
+        <w:rPr>
+          <w:rFonts w:ascii="Arial" w:eastAsia="Times New Roman" w:hAnsi="Arial" w:cs="Arial"/>
+          <w:kern w:val="0"/>
+          <w:lang w:eastAsia="en-IE"/>
+          <w14:ligatures w14:val="none"/>
+        </w:rPr>
+      </w:pPr>
+      <w:r>
+        <w:rPr>
+          <w:rFonts w:ascii="Arial" w:eastAsia="Times New Roman" w:hAnsi="Arial" w:cs="Arial"/>
+          <w:kern w:val="0"/>
+          <w:lang w:eastAsia="en-IE"/>
+          <w14:ligatures w14:val="none"/>
+        </w:rPr>
+        <w:t>signal = active/active</w:t>
+      </w:r>
+      <w:r>
+        <w:rPr>
+          <w:rFonts w:ascii="Arial" w:eastAsia="Times New Roman" w:hAnsi="Arial" w:cs="Arial"/>
+          <w:kern w:val="0"/>
+          <w:lang w:eastAsia="en-IE"/>
+          <w14:ligatures w14:val="none"/>
+        </w:rPr>
+        <w:t>_</w:t>
+      </w:r>
+      <w:r>
+        <w:rPr>
+          <w:rFonts w:ascii="Arial" w:eastAsia="Times New Roman" w:hAnsi="Arial" w:cs="Arial"/>
+          <w:kern w:val="0"/>
+          <w:lang w:eastAsia="en-IE"/>
+          <w14:ligatures w14:val="none"/>
+        </w:rPr>
+        <w:t xml:space="preserve">first </w:t>
+      </w:r>
+      <w:r>
+        <w:rPr>
+          <w:rFonts w:ascii="Arial" w:eastAsia="Times New Roman" w:hAnsi="Arial" w:cs="Arial"/>
+          <w:kern w:val="0"/>
+          <w:lang w:eastAsia="en-IE"/>
+          <w14:ligatures w14:val="none"/>
+        </w:rPr>
+        <w:t xml:space="preserve">where active_first the rms of the first window </w:t>
+      </w:r>
+      <w:r>
+        <w:rPr>
+          <w:rFonts w:ascii="Arial" w:eastAsia="Times New Roman" w:hAnsi="Arial" w:cs="Arial"/>
+          <w:kern w:val="0"/>
+          <w:lang w:eastAsia="en-IE"/>
+          <w14:ligatures w14:val="none"/>
+        </w:rPr>
+        <w:br/>
+      </w:r>
+      <w:r>
+        <w:rPr>
+          <w:rFonts w:ascii="Arial" w:eastAsia="Times New Roman" w:hAnsi="Arial" w:cs="Arial"/>
+          <w:kern w:val="0"/>
+          <w:lang w:eastAsia="en-IE"/>
+          <w14:ligatures w14:val="none"/>
+        </w:rPr>
+        <w:br/>
+        <w:t>active_marios_ID1</w:t>
+      </w:r>
+    </w:p>
+    <w:p>
+      <w:pPr>
+        <w:rPr>
+          <w:rFonts w:ascii="Arial" w:hAnsi="Arial" w:cs="Arial"/>
+          <w:color w:val="000000"/>
+          <w:sz w:val="20"/>
+          <w:szCs w:val="20"/>
+        </w:rPr>
+      </w:pPr>
+      <w:r>
+        <w:rPr>
+          <w:noProof/>
+        </w:rPr>
+        <w:drawing>
+          <wp:inline distT="0" distB="0" distL="0" distR="0" wp14:anchorId="4032F63F" wp14:editId="561208FA">
+            <wp:extent cx="5731510" cy="4701540"/>
+            <wp:effectExtent l="0" t="0" r="2540" b="3810"/>
+            <wp:docPr id="7" name="Picture 7"/>
+            <wp:cNvGraphicFramePr>
+              <a:graphicFrameLocks xmlns:a="http://schemas.openxmlformats.org/drawingml/2006/main" noChangeAspect="1"/>
+            </wp:cNvGraphicFramePr>
+            <a:graphic xmlns:a="http://schemas.openxmlformats.org/drawingml/2006/main">
+              <a:graphicData uri="http://schemas.openxmlformats.org/drawingml/2006/picture">
+                <pic:pic xmlns:pic="http://schemas.openxmlformats.org/drawingml/2006/picture">
+                  <pic:nvPicPr>
+                    <pic:cNvPr id="1" name=""/>
+                    <pic:cNvPicPr/>
+                  </pic:nvPicPr>
+                  <pic:blipFill>
+                    <a:blip r:embed="rId12"/>
+                    <a:stretch>
+                      <a:fillRect/>
+                    </a:stretch>
+                  </pic:blipFill>
+                  <pic:spPr>
+                    <a:xfrm>
+                      <a:off x="0" y="0"/>
+                      <a:ext cx="5731510" cy="4701540"/>
+                    </a:xfrm>
+                    <a:prstGeom prst="rect">
+                      <a:avLst/>
+                    </a:prstGeom>
+                  </pic:spPr>
+                </pic:pic>
+              </a:graphicData>
+            </a:graphic>
+          </wp:inline>
+        </w:drawing>
+      </w:r>
+    </w:p>
+    <w:p>
+      <w:pPr>
+        <w:rPr>
+          <w:rFonts w:ascii="Arial" w:hAnsi="Arial" w:cs="Arial"/>
+          <w:color w:val="000000"/>
+          <w:sz w:val="20"/>
+          <w:szCs w:val="20"/>
+        </w:rPr>
+      </w:pPr>
+      <w:r>
+        <w:rPr>
+          <w:rFonts w:ascii="Arial" w:eastAsia="Times New Roman" w:hAnsi="Arial" w:cs="Arial"/>
+          <w:kern w:val="0"/>
+          <w:lang w:eastAsia="en-IE"/>
+          <w14:ligatures w14:val="none"/>
+        </w:rPr>
+        <w:br/>
+      </w:r>
+    </w:p>
+    <w:p>
+      <w:pPr>
+        <w:rPr>
+          <w:rFonts w:ascii="Arial" w:hAnsi="Arial" w:cs="Arial"/>
+          <w:color w:val="000000"/>
+        </w:rPr>
+      </w:pPr>
+      <w:r>
+        <w:rPr>
+          <w:rFonts w:ascii="Arial" w:hAnsi="Arial" w:cs="Arial"/>
+          <w:noProof/>
+          <w:color w:val="000000"/>
+        </w:rPr>
+        <w:drawing>
+          <wp:inline distT="0" distB="0" distL="0" distR="0" wp14:anchorId="07EA8537" wp14:editId="4B055676">
+            <wp:extent cx="2448267" cy="809738"/>
+            <wp:effectExtent l="0" t="0" r="9525" b="9525"/>
+            <wp:docPr id="3" name="Picture 3"/>
+            <wp:cNvGraphicFramePr>
+              <a:graphicFrameLocks xmlns:a="http://schemas.openxmlformats.org/drawingml/2006/main" noChangeAspect="1"/>
+            </wp:cNvGraphicFramePr>
+            <a:graphic xmlns:a="http://schemas.openxmlformats.org/drawingml/2006/main">
+              <a:graphicData uri="http://schemas.openxmlformats.org/drawingml/2006/picture">
+                <pic:pic xmlns:pic="http://schemas.openxmlformats.org/drawingml/2006/picture">
+                  <pic:nvPicPr>
+                    <pic:cNvPr id="1" name=""/>
+                    <pic:cNvPicPr/>
+                  </pic:nvPicPr>
+                  <pic:blipFill>
+                    <a:blip r:embed="rId13"/>
+                    <a:stretch>
+                      <a:fillRect/>
+                    </a:stretch>
+                  </pic:blipFill>
+                  <pic:spPr>
+                    <a:xfrm>
+                      <a:off x="0" y="0"/>
+                      <a:ext cx="2448267" cy="809738"/>
+                    </a:xfrm>
+                    <a:prstGeom prst="rect">
+                      <a:avLst/>
+                    </a:prstGeom>
+                  </pic:spPr>
+                </pic:pic>
+              </a:graphicData>
+            </a:graphic>
+          </wp:inline>
+        </w:drawing>
+      </w:r>
+    </w:p>
+    <w:p>
+      <w:pPr>
+        <w:rPr>
+          <w:rFonts w:ascii="Arial" w:hAnsi="Arial" w:cs="Arial"/>
+          <w:color w:val="000000"/>
+        </w:rPr>
+      </w:pPr>
+      <w:r>
+        <w:rPr>
+          <w:rFonts w:ascii="Arial" w:hAnsi="Arial" w:cs="Arial"/>
+          <w:color w:val="000000"/>
+        </w:rPr>
+        <w:t>Ongoing</w:t>
+      </w:r>
+    </w:p>
+    <w:p>
+      <w:pPr>
+        <w:rPr>
+          <w:rFonts w:ascii="Arial" w:hAnsi="Arial" w:cs="Arial"/>
+          <w:color w:val="000000"/>
+        </w:rPr>
+      </w:pPr>
+    </w:p>
+    <w:p>
+      <w:pPr>
+        <w:rPr>
+          <w:rFonts w:ascii="Arial" w:hAnsi="Arial" w:cs="Arial"/>
+          <w:color w:val="000000"/>
+        </w:rPr>
+      </w:pPr>
+    </w:p>
+    <w:p>
+      <w:pPr>
+        <w:rPr>
+          <w:rFonts w:ascii="Arial" w:hAnsi="Arial" w:cs="Arial"/>
+          <w:color w:val="000000"/>
+        </w:rPr>
+      </w:pPr>
+    </w:p>
+    <w:p>
+      <w:pPr>
+        <w:rPr>
+          <w:rFonts w:ascii="Arial" w:hAnsi="Arial" w:cs="Arial"/>
+          <w:color w:val="000000"/>
+        </w:rPr>
+      </w:pPr>
+      <w:r>
+        <w:rPr>
+          <w:rFonts w:ascii="Arial" w:hAnsi="Arial" w:cs="Arial"/>
+          <w:color w:val="000000"/>
+        </w:rPr>
+        <w:lastRenderedPageBreak/>
+        <w:t>RMS array signal gia mario</w:t>
+      </w:r>
+      <w:r>
+        <w:rPr>
+          <w:rFonts w:ascii="Arial" w:hAnsi="Arial" w:cs="Arial"/>
+          <w:color w:val="000000"/>
+        </w:rPr>
+        <w:t>_ID1</w:t>
+      </w:r>
+      <w:r>
+        <w:rPr>
+          <w:rFonts w:ascii="Arial" w:hAnsi="Arial" w:cs="Arial"/>
+          <w:color w:val="000000"/>
+        </w:rPr>
+        <w:t xml:space="preserve"> me rms window 80</w:t>
+      </w:r>
+      <w:r>
+        <w:rPr>
+          <w:rFonts w:ascii="Arial" w:hAnsi="Arial" w:cs="Arial"/>
+          <w:color w:val="000000"/>
+        </w:rPr>
+        <w:br/>
+      </w:r>
+      <w:r>
+        <w:rPr>
+          <w:rFonts w:ascii="Arial" w:hAnsi="Arial" w:cs="Arial"/>
+          <w:color w:val="000000"/>
+        </w:rPr>
+        <w:br/>
+      </w:r>
+      <w:r>
+        <w:rPr>
+          <w:rFonts w:ascii="Arial" w:hAnsi="Arial" w:cs="Arial"/>
+          <w:color w:val="000000"/>
+        </w:rPr>
+        <w:drawing>
+          <wp:inline distT="0" distB="0" distL="0" distR="0" wp14:anchorId="3EE8084B" wp14:editId="63B96633">
+            <wp:extent cx="5731510" cy="2967990"/>
+            <wp:effectExtent l="0" t="0" r="2540" b="3810"/>
+            <wp:docPr id="9" name="Picture 9"/>
+            <wp:cNvGraphicFramePr>
+              <a:graphicFrameLocks xmlns:a="http://schemas.openxmlformats.org/drawingml/2006/main" noChangeAspect="1"/>
+            </wp:cNvGraphicFramePr>
+            <a:graphic xmlns:a="http://schemas.openxmlformats.org/drawingml/2006/main">
+              <a:graphicData uri="http://schemas.openxmlformats.org/drawingml/2006/picture">
+                <pic:pic xmlns:pic="http://schemas.openxmlformats.org/drawingml/2006/picture">
+                  <pic:nvPicPr>
+                    <pic:cNvPr id="1" name=""/>
+                    <pic:cNvPicPr/>
+                  </pic:nvPicPr>
+                  <pic:blipFill>
+                    <a:blip r:embed="rId14"/>
+                    <a:stretch>
+                      <a:fillRect/>
+                    </a:stretch>
+                  </pic:blipFill>
+                  <pic:spPr>
+                    <a:xfrm>
+                      <a:off x="0" y="0"/>
+                      <a:ext cx="5731510" cy="2967990"/>
+                    </a:xfrm>
+                    <a:prstGeom prst="rect">
+                      <a:avLst/>
+                    </a:prstGeom>
+                  </pic:spPr>
+                </pic:pic>
+              </a:graphicData>
+            </a:graphic>
+          </wp:inline>
+        </w:drawing>
+      </w:r>
+    </w:p>
+    <w:p>
+      <w:pPr>
+        <w:rPr>
+          <w:rFonts w:ascii="Arial" w:hAnsi="Arial" w:cs="Arial"/>
+          <w:color w:val="000000"/>
+        </w:rPr>
+      </w:pPr>
+    </w:p>
+    <w:p>
+      <w:pPr>
+        <w:rPr>
+          <w:rFonts w:ascii="Arial" w:hAnsi="Arial" w:cs="Arial"/>
+          <w:color w:val="000000"/>
+        </w:rPr>
+      </w:pPr>
+      <w:r>
+        <w:rPr>
+          <w:rFonts w:ascii="Arial" w:hAnsi="Arial" w:cs="Arial"/>
+          <w:color w:val="000000"/>
+        </w:rPr>
+        <w:t xml:space="preserve">RMS array signal gia </w:t>
+      </w:r>
+      <w:r>
+        <w:rPr>
+          <w:rFonts w:ascii="Arial" w:hAnsi="Arial" w:cs="Arial"/>
+          <w:color w:val="000000"/>
+        </w:rPr>
+        <w:t>next_ID2</w:t>
+      </w:r>
+      <w:r>
+        <w:rPr>
+          <w:rFonts w:ascii="Arial" w:hAnsi="Arial" w:cs="Arial"/>
+          <w:color w:val="000000"/>
+        </w:rPr>
+        <w:t xml:space="preserve"> me rms window 80</w:t>
+      </w:r>
+    </w:p>
+    <w:p>
+      <w:pPr>
+        <w:rPr>
+          <w:rFonts w:ascii="Arial" w:hAnsi="Arial" w:cs="Arial"/>
+          <w:color w:val="000000"/>
+        </w:rPr>
+      </w:pPr>
+      <w:r>
+        <w:rPr>
+          <w:rFonts w:ascii="Arial" w:hAnsi="Arial" w:cs="Arial"/>
+          <w:color w:val="000000"/>
+        </w:rPr>
+        <w:drawing>
+          <wp:inline distT="0" distB="0" distL="0" distR="0" wp14:anchorId="6F1F05D1" wp14:editId="5C389EA4">
+            <wp:extent cx="5731510" cy="2760345"/>
+            <wp:effectExtent l="0" t="0" r="2540" b="1905"/>
+            <wp:docPr id="10" name="Picture 10"/>
+            <wp:cNvGraphicFramePr>
+              <a:graphicFrameLocks xmlns:a="http://schemas.openxmlformats.org/drawingml/2006/main" noChangeAspect="1"/>
+            </wp:cNvGraphicFramePr>
+            <a:graphic xmlns:a="http://schemas.openxmlformats.org/drawingml/2006/main">
+              <a:graphicData uri="http://schemas.openxmlformats.org/drawingml/2006/picture">
+                <pic:pic xmlns:pic="http://schemas.openxmlformats.org/drawingml/2006/picture">
+                  <pic:nvPicPr>
+                    <pic:cNvPr id="1" name=""/>
+                    <pic:cNvPicPr/>
+                  </pic:nvPicPr>
+                  <pic:blipFill>
+                    <a:blip r:embed="rId15"/>
+                    <a:stretch>
+                      <a:fillRect/>
+                    </a:stretch>
+                  </pic:blipFill>
+                  <pic:spPr>
+                    <a:xfrm>
+                      <a:off x="0" y="0"/>
+                      <a:ext cx="5731510" cy="2760345"/>
+                    </a:xfrm>
+                    <a:prstGeom prst="rect">
+                      <a:avLst/>
+                    </a:prstGeom>
+                  </pic:spPr>
+                </pic:pic>
+              </a:graphicData>
+            </a:graphic>
+          </wp:inline>
+        </w:drawing>
+      </w:r>
+    </w:p>
+    <w:p>
+      <w:pPr>
+        <w:rPr>
+          <w:rFonts w:ascii="Arial" w:hAnsi="Arial" w:cs="Arial"/>
+          <w:color w:val="000000"/>
+        </w:rPr>
+      </w:pPr>
+      <w:r>
+        <w:rPr>
+          <w:rFonts w:ascii="Arial" w:hAnsi="Arial" w:cs="Arial"/>
+          <w:color w:val="000000"/>
+        </w:rPr>
+        <w:t>RMS array signal gia next</w:t>
+      </w:r>
+      <w:r>
+        <w:rPr>
+          <w:rFonts w:ascii="Arial" w:hAnsi="Arial" w:cs="Arial"/>
+          <w:color w:val="000000"/>
+        </w:rPr>
+        <w:t>3</w:t>
+      </w:r>
+      <w:r>
+        <w:rPr>
+          <w:rFonts w:ascii="Arial" w:hAnsi="Arial" w:cs="Arial"/>
+          <w:color w:val="000000"/>
+        </w:rPr>
+        <w:t>_ID2 me rms window 80</w:t>
+      </w:r>
+    </w:p>
+    <w:p>
+      <w:pPr>
+        <w:rPr>
+          <w:rFonts w:ascii="Arial" w:hAnsi="Arial" w:cs="Arial"/>
+          <w:color w:val="000000"/>
+        </w:rPr>
+      </w:pPr>
+      <w:r>
+        <w:rPr>
+          <w:rFonts w:ascii="Arial" w:hAnsi="Arial" w:cs="Arial"/>
+          <w:color w:val="000000"/>
+        </w:rPr>
+        <w:lastRenderedPageBreak/>
+        <w:drawing>
+          <wp:inline distT="0" distB="0" distL="0" distR="0" wp14:anchorId="3DA4D00C" wp14:editId="2B071FE8">
+            <wp:extent cx="5731510" cy="2880360"/>
+            <wp:effectExtent l="0" t="0" r="2540" b="0"/>
+            <wp:docPr id="11" name="Picture 11"/>
+            <wp:cNvGraphicFramePr>
+              <a:graphicFrameLocks xmlns:a="http://schemas.openxmlformats.org/drawingml/2006/main" noChangeAspect="1"/>
+            </wp:cNvGraphicFramePr>
+            <a:graphic xmlns:a="http://schemas.openxmlformats.org/drawingml/2006/main">
+              <a:graphicData uri="http://schemas.openxmlformats.org/drawingml/2006/picture">
+                <pic:pic xmlns:pic="http://schemas.openxmlformats.org/drawingml/2006/picture">
+                  <pic:nvPicPr>
+                    <pic:cNvPr id="1" name=""/>
+                    <pic:cNvPicPr/>
+                  </pic:nvPicPr>
+                  <pic:blipFill>
+                    <a:blip r:embed="rId16"/>
+                    <a:stretch>
+                      <a:fillRect/>
+                    </a:stretch>
+                  </pic:blipFill>
+                  <pic:spPr>
+                    <a:xfrm>
+                      <a:off x="0" y="0"/>
+                      <a:ext cx="5731510" cy="2880360"/>
+                    </a:xfrm>
+                    <a:prstGeom prst="rect">
+                      <a:avLst/>
+                    </a:prstGeom>
+                  </pic:spPr>
+                </pic:pic>
+              </a:graphicData>
+            </a:graphic>
+          </wp:inline>
+        </w:drawing>
+      </w:r>
+    </w:p>
+    <w:p>
+      <w:pPr>
+        <w:rPr>
+          <w:rFonts w:ascii="Arial" w:hAnsi="Arial" w:cs="Arial"/>
+          <w:color w:val="000000"/>
+        </w:rPr>
+      </w:pPr>
+      <w:r>
+        <w:rPr>
+          <w:rFonts w:ascii="Arial" w:hAnsi="Arial" w:cs="Arial"/>
+          <w:color w:val="000000"/>
+        </w:rPr>
+        <w:t xml:space="preserve">RMS array signal gia </w:t>
+      </w:r>
+      <w:r>
+        <w:rPr>
+          <w:rFonts w:ascii="Arial" w:hAnsi="Arial" w:cs="Arial"/>
+          <w:color w:val="000000"/>
+        </w:rPr>
+        <w:t>alexia</w:t>
+      </w:r>
+      <w:r>
+        <w:rPr>
+          <w:rFonts w:ascii="Arial" w:hAnsi="Arial" w:cs="Arial"/>
+          <w:color w:val="000000"/>
+        </w:rPr>
+        <w:t>_ID2 me rms window 80</w:t>
+      </w:r>
+    </w:p>
+    <w:p>
+      <w:pPr>
+        <w:rPr>
+          <w:rFonts w:ascii="Arial" w:hAnsi="Arial" w:cs="Arial"/>
+          <w:color w:val="000000"/>
+        </w:rPr>
+      </w:pPr>
+      <w:r>
+        <w:rPr>
+          <w:rFonts w:ascii="Arial" w:hAnsi="Arial" w:cs="Arial"/>
+          <w:color w:val="000000"/>
+        </w:rPr>
+        <w:drawing>
+          <wp:inline distT="0" distB="0" distL="0" distR="0" wp14:anchorId="3B55CEC1" wp14:editId="397BC9C2">
+            <wp:extent cx="5271715" cy="2862474"/>
+            <wp:effectExtent l="0" t="0" r="5715" b="0"/>
+            <wp:docPr id="12" name="Picture 12"/>
+            <wp:cNvGraphicFramePr>
+              <a:graphicFrameLocks xmlns:a="http://schemas.openxmlformats.org/drawingml/2006/main" noChangeAspect="1"/>
+            </wp:cNvGraphicFramePr>
+            <a:graphic xmlns:a="http://schemas.openxmlformats.org/drawingml/2006/main">
+              <a:graphicData uri="http://schemas.openxmlformats.org/drawingml/2006/picture">
+                <pic:pic xmlns:pic="http://schemas.openxmlformats.org/drawingml/2006/picture">
+                  <pic:nvPicPr>
+                    <pic:cNvPr id="1" name=""/>
+                    <pic:cNvPicPr/>
+                  </pic:nvPicPr>
+                  <pic:blipFill>
+                    <a:blip r:embed="rId17"/>
+                    <a:stretch>
+                      <a:fillRect/>
+                    </a:stretch>
+                  </pic:blipFill>
+                  <pic:spPr>
+                    <a:xfrm>
+                      <a:off x="0" y="0"/>
+                      <a:ext cx="5287394" cy="2870988"/>
+                    </a:xfrm>
+                    <a:prstGeom prst="rect">
+                      <a:avLst/>
+                    </a:prstGeom>
+                  </pic:spPr>
+                </pic:pic>
+              </a:graphicData>
+            </a:graphic>
+          </wp:inline>
+        </w:drawing>
+      </w:r>
+    </w:p>
+    <w:p>
+      <w:pPr>
+        <w:rPr>
+          <w:rFonts w:ascii="Arial" w:hAnsi="Arial" w:cs="Arial"/>
+          <w:color w:val="000000"/>
+        </w:rPr>
+      </w:pPr>
+    </w:p>
+    <w:p>
+      <w:pPr>
+        <w:rPr>
+          <w:rFonts w:ascii="Arial" w:hAnsi="Arial" w:cs="Arial"/>
+          <w:color w:val="000000"/>
+        </w:rPr>
+      </w:pPr>
+    </w:p>
+    <w:p>
+      <w:pPr>
+        <w:rPr>
+          <w:rFonts w:ascii="Arial" w:hAnsi="Arial" w:cs="Arial"/>
+          <w:color w:val="000000"/>
+        </w:rPr>
+      </w:pPr>
+    </w:p>
+    <w:p>
+      <w:pPr>
+        <w:rPr>
+          <w:rFonts w:ascii="Arial" w:hAnsi="Arial" w:cs="Arial"/>
+          <w:color w:val="000000"/>
+        </w:rPr>
+      </w:pPr>
+    </w:p>
+    <w:p>
+      <w:pPr>
+        <w:rPr>
+          <w:rFonts w:ascii="Arial" w:hAnsi="Arial" w:cs="Arial"/>
+          <w:color w:val="000000"/>
+        </w:rPr>
+      </w:pPr>
+    </w:p>
+    <w:p>
+      <w:pPr>
+        <w:rPr>
+          <w:rFonts w:ascii="Arial" w:hAnsi="Arial" w:cs="Arial"/>
+          <w:color w:val="000000"/>
+        </w:rPr>
+      </w:pPr>
+    </w:p>
+    <w:p>
+      <w:pPr>
+        <w:rPr>
+          <w:rFonts w:ascii="Arial" w:hAnsi="Arial" w:cs="Arial"/>
+          <w:color w:val="000000"/>
+        </w:rPr>
+      </w:pPr>
+    </w:p>
+    <w:p>
+      <w:pPr>
+        <w:rPr>
+          <w:rFonts w:ascii="Arial" w:hAnsi="Arial" w:cs="Arial"/>
+          <w:color w:val="000000"/>
+        </w:rPr>
+      </w:pPr>
+    </w:p>
+    <w:p>
+      <w:pPr>
+        <w:rPr>
+          <w:rFonts w:ascii="Arial" w:hAnsi="Arial" w:cs="Arial"/>
+          <w:color w:val="000000"/>
+        </w:rPr>
+      </w:pPr>
+    </w:p>
+    <w:p>
+      <w:pPr>
+        <w:rPr>
+          <w:rFonts w:ascii="Arial" w:hAnsi="Arial" w:cs="Arial"/>
+          <w:color w:val="000000"/>
+        </w:rPr>
+      </w:pPr>
+      <w:r>
+        <w:rPr>
+          <w:rFonts w:ascii="Arial" w:hAnsi="Arial" w:cs="Arial"/>
+          <w:color w:val="000000"/>
+        </w:rPr>
+        <w:lastRenderedPageBreak/>
+        <w:t xml:space="preserve">RMS array signal gia </w:t>
+      </w:r>
+      <w:r>
+        <w:rPr>
+          <w:rFonts w:ascii="Arial" w:hAnsi="Arial" w:cs="Arial"/>
+          <w:color w:val="000000"/>
+        </w:rPr>
+        <w:t>marios</w:t>
+      </w:r>
+      <w:r>
+        <w:rPr>
+          <w:rFonts w:ascii="Arial" w:hAnsi="Arial" w:cs="Arial"/>
+          <w:color w:val="000000"/>
+        </w:rPr>
+        <w:t>_ID</w:t>
+      </w:r>
+      <w:r>
+        <w:rPr>
+          <w:rFonts w:ascii="Arial" w:hAnsi="Arial" w:cs="Arial"/>
+          <w:color w:val="000000"/>
+        </w:rPr>
+        <w:t>1</w:t>
+      </w:r>
+      <w:r>
+        <w:rPr>
+          <w:rFonts w:ascii="Arial" w:hAnsi="Arial" w:cs="Arial"/>
+          <w:color w:val="000000"/>
+        </w:rPr>
+        <w:t xml:space="preserve"> me rms window </w:t>
+      </w:r>
+      <w:r>
+        <w:rPr>
+          <w:rFonts w:ascii="Arial" w:hAnsi="Arial" w:cs="Arial"/>
+          <w:color w:val="000000"/>
+        </w:rPr>
+        <w:t>40</w:t>
+      </w:r>
+      <w:r>
+        <w:rPr>
+          <w:rFonts w:ascii="Arial" w:hAnsi="Arial" w:cs="Arial"/>
+          <w:color w:val="000000"/>
+        </w:rPr>
+        <w:t>0</w:t>
+      </w:r>
+    </w:p>
+    <w:p>
+      <w:pPr>
+        <w:rPr>
+          <w:rFonts w:ascii="Arial" w:hAnsi="Arial" w:cs="Arial"/>
+          <w:color w:val="000000"/>
+        </w:rPr>
+      </w:pPr>
+      <w:r>
+        <w:rPr>
+          <w:noProof/>
+        </w:rPr>
+        <w:drawing>
+          <wp:inline distT="0" distB="0" distL="0" distR="0" wp14:anchorId="6B03D73E" wp14:editId="5D7D6728">
+            <wp:extent cx="5731510" cy="2903220"/>
+            <wp:effectExtent l="0" t="0" r="2540" b="0"/>
+            <wp:docPr id="13" name="Picture 13"/>
+            <wp:cNvGraphicFramePr>
+              <a:graphicFrameLocks xmlns:a="http://schemas.openxmlformats.org/drawingml/2006/main" noChangeAspect="1"/>
+            </wp:cNvGraphicFramePr>
+            <a:graphic xmlns:a="http://schemas.openxmlformats.org/drawingml/2006/main">
+              <a:graphicData uri="http://schemas.openxmlformats.org/drawingml/2006/picture">
+                <pic:pic xmlns:pic="http://schemas.openxmlformats.org/drawingml/2006/picture">
+                  <pic:nvPicPr>
+                    <pic:cNvPr id="1" name=""/>
+                    <pic:cNvPicPr/>
+                  </pic:nvPicPr>
+                  <pic:blipFill>
+                    <a:blip r:embed="rId18"/>
+                    <a:stretch>
+                      <a:fillRect/>
+                    </a:stretch>
+                  </pic:blipFill>
+                  <pic:spPr>
+                    <a:xfrm>
+                      <a:off x="0" y="0"/>
+                      <a:ext cx="5731510" cy="2903220"/>
+                    </a:xfrm>
+                    <a:prstGeom prst="rect">
+                      <a:avLst/>
+                    </a:prstGeom>
+                  </pic:spPr>
+                </pic:pic>
+              </a:graphicData>
+            </a:graphic>
+          </wp:inline>
+        </w:drawing>
+      </w:r>
+    </w:p>
+    <w:p>
+      <w:pPr>
+        <w:rPr>
+          <w:rFonts w:ascii="Arial" w:hAnsi="Arial" w:cs="Arial"/>
+          <w:color w:val="000000"/>
+        </w:rPr>
+      </w:pPr>
+      <w:r>
+        <w:rPr>
+          <w:rFonts w:ascii="Arial" w:hAnsi="Arial" w:cs="Arial"/>
+          <w:color w:val="000000"/>
+        </w:rPr>
+        <w:t xml:space="preserve">RMS array signal gia </w:t>
+      </w:r>
+      <w:r>
+        <w:rPr>
+          <w:rFonts w:ascii="Arial" w:hAnsi="Arial" w:cs="Arial"/>
+          <w:color w:val="000000"/>
+        </w:rPr>
+        <w:t>alexia</w:t>
+      </w:r>
+      <w:r>
+        <w:rPr>
+          <w:rFonts w:ascii="Arial" w:hAnsi="Arial" w:cs="Arial"/>
+          <w:color w:val="000000"/>
+        </w:rPr>
+        <w:t>_ID1 me rms window 400</w:t>
+      </w:r>
+    </w:p>
+    <w:p>
+      <w:pPr>
+        <w:rPr>
+          <w:rFonts w:ascii="Arial" w:hAnsi="Arial" w:cs="Arial"/>
+          <w:color w:val="000000"/>
+        </w:rPr>
+      </w:pPr>
+      <w:r>
+        <w:rPr>
+          <w:rFonts w:ascii="Arial" w:hAnsi="Arial" w:cs="Arial"/>
+          <w:color w:val="000000"/>
+        </w:rPr>
+        <w:drawing>
+          <wp:inline distT="0" distB="0" distL="0" distR="0" wp14:anchorId="47B8E8DC" wp14:editId="2C5D2563">
+            <wp:extent cx="5731510" cy="2917190"/>
+            <wp:effectExtent l="0" t="0" r="2540" b="0"/>
+            <wp:docPr id="14" name="Picture 14"/>
+            <wp:cNvGraphicFramePr>
+              <a:graphicFrameLocks xmlns:a="http://schemas.openxmlformats.org/drawingml/2006/main" noChangeAspect="1"/>
+            </wp:cNvGraphicFramePr>
+            <a:graphic xmlns:a="http://schemas.openxmlformats.org/drawingml/2006/main">
+              <a:graphicData uri="http://schemas.openxmlformats.org/drawingml/2006/picture">
+                <pic:pic xmlns:pic="http://schemas.openxmlformats.org/drawingml/2006/picture">
+                  <pic:nvPicPr>
+                    <pic:cNvPr id="1" name=""/>
+                    <pic:cNvPicPr/>
+                  </pic:nvPicPr>
+                  <pic:blipFill>
+                    <a:blip r:embed="rId19"/>
+                    <a:stretch>
+                      <a:fillRect/>
+                    </a:stretch>
+                  </pic:blipFill>
+                  <pic:spPr>
+                    <a:xfrm>
+                      <a:off x="0" y="0"/>
+                      <a:ext cx="5731510" cy="2917190"/>
+                    </a:xfrm>
+                    <a:prstGeom prst="rect">
+                      <a:avLst/>
+                    </a:prstGeom>
+                  </pic:spPr>
+                </pic:pic>
+              </a:graphicData>
+            </a:graphic>
+          </wp:inline>
+        </w:drawing>
+      </w:r>
+    </w:p>
+    <w:p>
+      <w:pPr>
+        <w:rPr>
+          <w:rFonts w:ascii="Arial" w:hAnsi="Arial" w:cs="Arial"/>
+          <w:color w:val="000000"/>
+        </w:rPr>
+      </w:pPr>
+      <w:r>
+        <w:rPr>
+          <w:rFonts w:ascii="Arial" w:hAnsi="Arial" w:cs="Arial"/>
+          <w:color w:val="000000"/>
+        </w:rPr>
+        <w:t xml:space="preserve">RMS array signal gia </w:t>
+      </w:r>
+      <w:r>
+        <w:rPr>
+          <w:rFonts w:ascii="Arial" w:hAnsi="Arial" w:cs="Arial"/>
+          <w:color w:val="000000"/>
+        </w:rPr>
+        <w:t>nektarios</w:t>
+      </w:r>
+      <w:r>
+        <w:rPr>
+          <w:rFonts w:ascii="Arial" w:hAnsi="Arial" w:cs="Arial"/>
+          <w:color w:val="000000"/>
+        </w:rPr>
+        <w:t>_ID1 me rms window 400</w:t>
+      </w:r>
+    </w:p>
+    <w:p>
+      <w:pPr>
+        <w:rPr>
+          <w:rFonts w:ascii="Arial" w:hAnsi="Arial" w:cs="Arial"/>
+          <w:color w:val="000000"/>
+        </w:rPr>
+      </w:pPr>
+      <w:r>
+        <w:rPr>
+          <w:rFonts w:ascii="Arial" w:hAnsi="Arial" w:cs="Arial"/>
+          <w:color w:val="000000"/>
+        </w:rPr>
+        <w:lastRenderedPageBreak/>
+        <w:drawing>
+          <wp:inline distT="0" distB="0" distL="0" distR="0" wp14:anchorId="120654AF" wp14:editId="25F369ED">
+            <wp:extent cx="5731510" cy="3115945"/>
+            <wp:effectExtent l="0" t="0" r="2540" b="8255"/>
+            <wp:docPr id="15" name="Picture 15"/>
+            <wp:cNvGraphicFramePr>
+              <a:graphicFrameLocks xmlns:a="http://schemas.openxmlformats.org/drawingml/2006/main" noChangeAspect="1"/>
+            </wp:cNvGraphicFramePr>
+            <a:graphic xmlns:a="http://schemas.openxmlformats.org/drawingml/2006/main">
+              <a:graphicData uri="http://schemas.openxmlformats.org/drawingml/2006/picture">
+                <pic:pic xmlns:pic="http://schemas.openxmlformats.org/drawingml/2006/picture">
+                  <pic:nvPicPr>
+                    <pic:cNvPr id="1" name=""/>
+                    <pic:cNvPicPr/>
+                  </pic:nvPicPr>
+                  <pic:blipFill>
+                    <a:blip r:embed="rId20"/>
+                    <a:stretch>
+                      <a:fillRect/>
+                    </a:stretch>
+                  </pic:blipFill>
+                  <pic:spPr>
+                    <a:xfrm>
+                      <a:off x="0" y="0"/>
+                      <a:ext cx="5731510" cy="3115945"/>
+                    </a:xfrm>
+                    <a:prstGeom prst="rect">
+                      <a:avLst/>
+                    </a:prstGeom>
+                  </pic:spPr>
+                </pic:pic>
+              </a:graphicData>
+            </a:graphic>
+          </wp:inline>
+        </w:drawing>
+      </w:r>
+    </w:p>
+    <w:p>
+      <w:pPr>
+        <w:rPr>
+          <w:rFonts w:ascii="Arial" w:hAnsi="Arial" w:cs="Arial"/>
+          <w:color w:val="000000"/>
+        </w:rPr>
+      </w:pPr>
+      <w:r>
+        <w:rPr>
+          <w:rFonts w:ascii="Arial" w:hAnsi="Arial" w:cs="Arial"/>
+          <w:color w:val="000000"/>
+        </w:rPr>
+        <w:t xml:space="preserve">RMS array signal gia </w:t>
+      </w:r>
+      <w:r>
+        <w:rPr>
+          <w:rFonts w:ascii="Arial" w:hAnsi="Arial" w:cs="Arial"/>
+          <w:color w:val="000000"/>
+        </w:rPr>
+        <w:t>vasilis</w:t>
+      </w:r>
+      <w:r>
+        <w:rPr>
+          <w:rFonts w:ascii="Arial" w:hAnsi="Arial" w:cs="Arial"/>
+          <w:color w:val="000000"/>
+        </w:rPr>
+        <w:t>_ID1 me rms window 400</w:t>
+      </w:r>
+    </w:p>
+    <w:p>
+      <w:pPr>
+        <w:rPr>
+          <w:rFonts w:ascii="Arial" w:hAnsi="Arial" w:cs="Arial"/>
+          <w:color w:val="000000"/>
+        </w:rPr>
+      </w:pPr>
+      <w:r>
+        <w:rPr>
+          <w:rFonts w:ascii="Arial" w:hAnsi="Arial" w:cs="Arial"/>
+          <w:color w:val="000000"/>
+        </w:rPr>
+        <w:drawing>
+          <wp:inline distT="0" distB="0" distL="0" distR="0" wp14:anchorId="741BA88C" wp14:editId="16B117C2">
+            <wp:extent cx="5731510" cy="2906395"/>
+            <wp:effectExtent l="0" t="0" r="2540" b="8255"/>
+            <wp:docPr id="16" name="Picture 16"/>
+            <wp:cNvGraphicFramePr>
+              <a:graphicFrameLocks xmlns:a="http://schemas.openxmlformats.org/drawingml/2006/main" noChangeAspect="1"/>
+            </wp:cNvGraphicFramePr>
+            <a:graphic xmlns:a="http://schemas.openxmlformats.org/drawingml/2006/main">
+              <a:graphicData uri="http://schemas.openxmlformats.org/drawingml/2006/picture">
+                <pic:pic xmlns:pic="http://schemas.openxmlformats.org/drawingml/2006/picture">
+                  <pic:nvPicPr>
+                    <pic:cNvPr id="1" name=""/>
+                    <pic:cNvPicPr/>
+                  </pic:nvPicPr>
+                  <pic:blipFill>
+                    <a:blip r:embed="rId21"/>
+                    <a:stretch>
+                      <a:fillRect/>
+                    </a:stretch>
+                  </pic:blipFill>
+                  <pic:spPr>
+                    <a:xfrm>
+                      <a:off x="0" y="0"/>
+                      <a:ext cx="5731510" cy="2906395"/>
+                    </a:xfrm>
+                    <a:prstGeom prst="rect">
+                      <a:avLst/>
+                    </a:prstGeom>
+                  </pic:spPr>
+                </pic:pic>
+              </a:graphicData>
+            </a:graphic>
+          </wp:inline>
+        </w:drawing>
+      </w:r>
+    </w:p>
+    <w:p>
+      <w:pPr>
+        <w:rPr>
+          <w:rFonts w:ascii="Arial" w:hAnsi="Arial" w:cs="Arial"/>
+          <w:color w:val="000000"/>
+        </w:rPr>
+      </w:pPr>
+      <w:r>
+        <w:rPr>
+          <w:rFonts w:ascii="Arial" w:hAnsi="Arial" w:cs="Arial"/>
+          <w:color w:val="000000"/>
+        </w:rPr>
+        <w:t xml:space="preserve">RMS array signal gia </w:t>
+      </w:r>
+      <w:r>
+        <w:rPr>
+          <w:rFonts w:ascii="Arial" w:hAnsi="Arial" w:cs="Arial"/>
+          <w:color w:val="000000"/>
+        </w:rPr>
+        <w:t>next</w:t>
+      </w:r>
+      <w:r>
+        <w:rPr>
+          <w:rFonts w:ascii="Arial" w:hAnsi="Arial" w:cs="Arial"/>
+          <w:color w:val="000000"/>
+        </w:rPr>
+        <w:t>_ID1 me rms window 400</w:t>
+      </w:r>
+    </w:p>
+    <w:p>
+      <w:pPr>
+        <w:rPr>
+          <w:rFonts w:ascii="Arial" w:hAnsi="Arial" w:cs="Arial"/>
+          <w:color w:val="000000"/>
+        </w:rPr>
+      </w:pPr>
+      <w:r>
+        <w:rPr>
+          <w:rFonts w:ascii="Arial" w:hAnsi="Arial" w:cs="Arial"/>
+          <w:color w:val="000000"/>
+        </w:rPr>
+        <w:lastRenderedPageBreak/>
+        <w:drawing>
+          <wp:inline distT="0" distB="0" distL="0" distR="0" wp14:anchorId="5963A4B1" wp14:editId="19EB7F25">
+            <wp:extent cx="5731510" cy="2994025"/>
+            <wp:effectExtent l="0" t="0" r="2540" b="0"/>
+            <wp:docPr id="17" name="Picture 17"/>
+            <wp:cNvGraphicFramePr>
+              <a:graphicFrameLocks xmlns:a="http://schemas.openxmlformats.org/drawingml/2006/main" noChangeAspect="1"/>
+            </wp:cNvGraphicFramePr>
+            <a:graphic xmlns:a="http://schemas.openxmlformats.org/drawingml/2006/main">
+              <a:graphicData uri="http://schemas.openxmlformats.org/drawingml/2006/picture">
+                <pic:pic xmlns:pic="http://schemas.openxmlformats.org/drawingml/2006/picture">
+                  <pic:nvPicPr>
+                    <pic:cNvPr id="1" name=""/>
+                    <pic:cNvPicPr/>
+                  </pic:nvPicPr>
+                  <pic:blipFill>
+                    <a:blip r:embed="rId22"/>
+                    <a:stretch>
+                      <a:fillRect/>
+                    </a:stretch>
+                  </pic:blipFill>
+                  <pic:spPr>
+                    <a:xfrm>
+                      <a:off x="0" y="0"/>
+                      <a:ext cx="5731510" cy="2994025"/>
+                    </a:xfrm>
+                    <a:prstGeom prst="rect">
+                      <a:avLst/>
+                    </a:prstGeom>
+                  </pic:spPr>
+                </pic:pic>
+              </a:graphicData>
+            </a:graphic>
+          </wp:inline>
+        </w:drawing>
+      </w:r>
+    </w:p>
+    <w:p>
+      <w:pPr>
+        <w:rPr>
+          <w:rFonts w:ascii="Arial" w:hAnsi="Arial" w:cs="Arial"/>
+          <w:color w:val="000000"/>
+        </w:rPr>
+      </w:pPr>
+    </w:p>
+    <w:p>
+      <w:pPr>
+        <w:rPr>
+          <w:rFonts w:ascii="Arial" w:hAnsi="Arial" w:cs="Arial"/>
+          <w:color w:val="000000"/>
+        </w:rPr>
+      </w:pPr>
+      <w:r>
+        <w:rPr>
+          <w:rFonts w:ascii="Arial" w:hAnsi="Arial" w:cs="Arial"/>
+          <w:color w:val="000000"/>
+        </w:rPr>
+        <w:t xml:space="preserve">RMS array signal gia </w:t>
+      </w:r>
+      <w:r>
+        <w:rPr>
+          <w:rFonts w:ascii="Arial" w:hAnsi="Arial" w:cs="Arial"/>
+          <w:color w:val="000000"/>
+        </w:rPr>
+        <w:t>next2</w:t>
+      </w:r>
+      <w:r>
+        <w:rPr>
+          <w:rFonts w:ascii="Arial" w:hAnsi="Arial" w:cs="Arial"/>
+          <w:color w:val="000000"/>
+        </w:rPr>
+        <w:t>_ID1 me rms window 400</w:t>
+      </w:r>
+    </w:p>
+    <w:p>
+      <w:pPr>
+        <w:rPr>
+          <w:rFonts w:ascii="Arial" w:hAnsi="Arial" w:cs="Arial"/>
+          <w:color w:val="000000"/>
+        </w:rPr>
+      </w:pPr>
+      <w:r>
+        <w:rPr>
+          <w:rFonts w:ascii="Arial" w:hAnsi="Arial" w:cs="Arial"/>
+          <w:color w:val="000000"/>
+        </w:rPr>
+        <w:drawing>
+          <wp:inline distT="0" distB="0" distL="0" distR="0" wp14:anchorId="1AABD361" wp14:editId="39FB97B0">
+            <wp:extent cx="5731510" cy="2931160"/>
+            <wp:effectExtent l="0" t="0" r="2540" b="2540"/>
+            <wp:docPr id="18" name="Picture 18"/>
+            <wp:cNvGraphicFramePr>
+              <a:graphicFrameLocks xmlns:a="http://schemas.openxmlformats.org/drawingml/2006/main" noChangeAspect="1"/>
+            </wp:cNvGraphicFramePr>
+            <a:graphic xmlns:a="http://schemas.openxmlformats.org/drawingml/2006/main">
+              <a:graphicData uri="http://schemas.openxmlformats.org/drawingml/2006/picture">
+                <pic:pic xmlns:pic="http://schemas.openxmlformats.org/drawingml/2006/picture">
+                  <pic:nvPicPr>
+                    <pic:cNvPr id="1" name=""/>
+                    <pic:cNvPicPr/>
+                  </pic:nvPicPr>
+                  <pic:blipFill>
+                    <a:blip r:embed="rId23"/>
+                    <a:stretch>
+                      <a:fillRect/>
+                    </a:stretch>
+                  </pic:blipFill>
+                  <pic:spPr>
+                    <a:xfrm>
+                      <a:off x="0" y="0"/>
+                      <a:ext cx="5731510" cy="2931160"/>
+                    </a:xfrm>
+                    <a:prstGeom prst="rect">
+                      <a:avLst/>
+                    </a:prstGeom>
+                  </pic:spPr>
+                </pic:pic>
+              </a:graphicData>
+            </a:graphic>
+          </wp:inline>
+        </w:drawing>
+      </w:r>
     </w:p>
     <w:p>
       <w:pPr>
@@ -1871,6 +5301,7 @@
   <w:style w:type="paragraph" w:default="1" w:styleId="Normal">
     <w:name w:val="Normal"/>
     <w:qFormat/>
+    <w:rsid w:val="0013603D"/>
   </w:style>
   <w:style w:type="character" w:default="1" w:styleId="DefaultParagraphFont">
     <w:name w:val="Default Paragraph Font"/>
@@ -1953,6 +5384,11 @@
       <w:ind w:left="720"/>
       <w:contextualSpacing/>
     </w:pPr>
+  </w:style>
+  <w:style w:type="character" w:customStyle="1" w:styleId="html-span">
+    <w:name w:val="html-span"/>
+    <w:basedOn w:val="DefaultParagraphFont"/>
+    <w:rsid w:val="00CD2657"/>
   </w:style>
 </w:styles>
 </file>

</xml_diff>

<commit_message>
Adjusted the size of plots in document
</commit_message>
<xml_diff>
--- a/Documentation/Baseline Research.docx
+++ b/Documentation/Baseline Research.docx
@@ -310,38 +310,65 @@
           <w:rFonts w:ascii="Arial" w:hAnsi="Arial" w:cs="Arial"/>
           <w:color w:val="000000"/>
         </w:rPr>
-        <w:t xml:space="preserve">    H1: Baseline varies significantly between sessions</w:t>
-      </w:r>
-    </w:p>
-    <w:p>
-      <w:pPr>
-        <w:rPr>
-          <w:rFonts w:ascii="Arial" w:hAnsi="Arial" w:cs="Arial"/>
-          <w:color w:val="000000"/>
-        </w:rPr>
-      </w:pPr>
-      <w:r>
-        <w:rPr>
-          <w:rFonts w:ascii="Arial" w:hAnsi="Arial" w:cs="Arial"/>
-          <w:color w:val="000000"/>
-        </w:rPr>
-        <w:t xml:space="preserve">    H2: Drift occurs within sessions</w:t>
-      </w:r>
-    </w:p>
-    <w:p>
-      <w:pPr>
-        <w:rPr>
-          <w:rFonts w:ascii="Arial" w:hAnsi="Arial" w:cs="Arial"/>
-          <w:color w:val="000000"/>
-        </w:rPr>
-      </w:pPr>
-      <w:r>
-        <w:rPr>
-          <w:rFonts w:ascii="Arial" w:hAnsi="Arial" w:cs="Arial"/>
-          <w:color w:val="000000"/>
-        </w:rPr>
-        <w:t xml:space="preserve">    H3: Environmental factors affect baseline</w:t>
-      </w:r>
+        <w:t xml:space="preserve">    H1: Baseline varies significantly between </w:t>
+      </w:r>
+      <w:proofErr w:type="gramStart"/>
+      <w:r>
+        <w:rPr>
+          <w:rFonts w:ascii="Arial" w:hAnsi="Arial" w:cs="Arial"/>
+          <w:color w:val="000000"/>
+        </w:rPr>
+        <w:t>sessions</w:t>
+      </w:r>
+      <w:proofErr w:type="gramEnd"/>
+    </w:p>
+    <w:p>
+      <w:pPr>
+        <w:rPr>
+          <w:rFonts w:ascii="Arial" w:hAnsi="Arial" w:cs="Arial"/>
+          <w:color w:val="000000"/>
+        </w:rPr>
+      </w:pPr>
+      <w:r>
+        <w:rPr>
+          <w:rFonts w:ascii="Arial" w:hAnsi="Arial" w:cs="Arial"/>
+          <w:color w:val="000000"/>
+        </w:rPr>
+        <w:t xml:space="preserve">    H2: Drift occurs within </w:t>
+      </w:r>
+      <w:proofErr w:type="gramStart"/>
+      <w:r>
+        <w:rPr>
+          <w:rFonts w:ascii="Arial" w:hAnsi="Arial" w:cs="Arial"/>
+          <w:color w:val="000000"/>
+        </w:rPr>
+        <w:t>sessions</w:t>
+      </w:r>
+      <w:proofErr w:type="gramEnd"/>
+    </w:p>
+    <w:p>
+      <w:pPr>
+        <w:rPr>
+          <w:rFonts w:ascii="Arial" w:hAnsi="Arial" w:cs="Arial"/>
+          <w:color w:val="000000"/>
+        </w:rPr>
+      </w:pPr>
+      <w:r>
+        <w:rPr>
+          <w:rFonts w:ascii="Arial" w:hAnsi="Arial" w:cs="Arial"/>
+          <w:color w:val="000000"/>
+        </w:rPr>
+        <w:t xml:space="preserve">    H3: Environmental factors affect </w:t>
+      </w:r>
+      <w:proofErr w:type="gramStart"/>
+      <w:r>
+        <w:rPr>
+          <w:rFonts w:ascii="Arial" w:hAnsi="Arial" w:cs="Arial"/>
+          <w:color w:val="000000"/>
+        </w:rPr>
+        <w:t>baseline</w:t>
+      </w:r>
+      <w:proofErr w:type="gramEnd"/>
     </w:p>
     <w:p>
       <w:pPr>
@@ -714,7 +741,23 @@
           <w:rFonts w:ascii="Arial" w:hAnsi="Arial" w:cs="Arial"/>
           <w:color w:val="000000"/>
         </w:rPr>
-        <w:t>Application: Highlight participants with higher variability, indicating potential instability in rest sEMG.</w:t>
+        <w:t xml:space="preserve">Application: Highlight participants with higher variability, indicating potential instability in rest </w:t>
+      </w:r>
+      <w:proofErr w:type="spellStart"/>
+      <w:r>
+        <w:rPr>
+          <w:rFonts w:ascii="Arial" w:hAnsi="Arial" w:cs="Arial"/>
+          <w:color w:val="000000"/>
+        </w:rPr>
+        <w:t>sEMG</w:t>
+      </w:r>
+      <w:proofErr w:type="spellEnd"/>
+      <w:r>
+        <w:rPr>
+          <w:rFonts w:ascii="Arial" w:hAnsi="Arial" w:cs="Arial"/>
+          <w:color w:val="000000"/>
+        </w:rPr>
+        <w:t>.</w:t>
       </w:r>
     </w:p>
     <w:p>
@@ -766,7 +809,23 @@
           <w:rFonts w:ascii="Arial" w:hAnsi="Arial" w:cs="Arial"/>
           <w:color w:val="000000"/>
         </w:rPr>
-        <w:t>Why It's Useful: Indicates the spread of the data. A large range in rest sEMG metrics could signal irregularities, including spikes or sudden jumps.</w:t>
+        <w:t xml:space="preserve">Why It's Useful: Indicates the spread of the data. A large range in rest </w:t>
+      </w:r>
+      <w:proofErr w:type="spellStart"/>
+      <w:r>
+        <w:rPr>
+          <w:rFonts w:ascii="Arial" w:hAnsi="Arial" w:cs="Arial"/>
+          <w:color w:val="000000"/>
+        </w:rPr>
+        <w:t>sEMG</w:t>
+      </w:r>
+      <w:proofErr w:type="spellEnd"/>
+      <w:r>
+        <w:rPr>
+          <w:rFonts w:ascii="Arial" w:hAnsi="Arial" w:cs="Arial"/>
+          <w:color w:val="000000"/>
+        </w:rPr>
+        <w:t xml:space="preserve"> metrics could signal irregularities, including spikes or sudden jumps.</w:t>
       </w:r>
     </w:p>
     <w:p>
@@ -1058,6 +1117,7 @@
                 <w14:ligatures w14:val="none"/>
               </w:rPr>
             </w:pPr>
+            <w:proofErr w:type="spellStart"/>
             <w:r>
               <w:rPr>
                 <w:rFonts w:ascii="Calibri" w:eastAsia="Times New Roman" w:hAnsi="Calibri" w:cs="Calibri"/>
@@ -1068,6 +1128,7 @@
               </w:rPr>
               <w:t>RMS_min</w:t>
             </w:r>
+            <w:proofErr w:type="spellEnd"/>
           </w:p>
         </w:tc>
         <w:tc>
@@ -1095,6 +1156,7 @@
                 <w14:ligatures w14:val="none"/>
               </w:rPr>
             </w:pPr>
+            <w:proofErr w:type="spellStart"/>
             <w:r>
               <w:rPr>
                 <w:rFonts w:ascii="Calibri" w:eastAsia="Times New Roman" w:hAnsi="Calibri" w:cs="Calibri"/>
@@ -1105,6 +1167,7 @@
               </w:rPr>
               <w:t>RMS_max</w:t>
             </w:r>
+            <w:proofErr w:type="spellEnd"/>
           </w:p>
         </w:tc>
       </w:tr>
@@ -1324,6 +1387,7 @@
                 <w14:ligatures w14:val="none"/>
               </w:rPr>
             </w:pPr>
+            <w:proofErr w:type="spellStart"/>
             <w:r>
               <w:rPr>
                 <w:rFonts w:ascii="Calibri" w:eastAsia="Times New Roman" w:hAnsi="Calibri" w:cs="Calibri"/>
@@ -1332,7 +1396,18 @@
                 <w:lang w:eastAsia="en-IE"/>
                 <w14:ligatures w14:val="none"/>
               </w:rPr>
-              <w:t xml:space="preserve">egw </w:t>
+              <w:t>egw</w:t>
+            </w:r>
+            <w:proofErr w:type="spellEnd"/>
+            <w:r>
+              <w:rPr>
+                <w:rFonts w:ascii="Calibri" w:eastAsia="Times New Roman" w:hAnsi="Calibri" w:cs="Calibri"/>
+                <w:color w:val="76933C"/>
+                <w:kern w:val="0"/>
+                <w:lang w:eastAsia="en-IE"/>
+                <w14:ligatures w14:val="none"/>
+              </w:rPr>
+              <w:t xml:space="preserve"> </w:t>
             </w:r>
           </w:p>
         </w:tc>
@@ -1516,6 +1591,7 @@
                 <w14:ligatures w14:val="none"/>
               </w:rPr>
             </w:pPr>
+            <w:proofErr w:type="spellStart"/>
             <w:r>
               <w:rPr>
                 <w:rFonts w:ascii="Calibri" w:eastAsia="Times New Roman" w:hAnsi="Calibri" w:cs="Calibri"/>
@@ -1526,6 +1602,7 @@
               </w:rPr>
               <w:t>marios</w:t>
             </w:r>
+            <w:proofErr w:type="spellEnd"/>
           </w:p>
         </w:tc>
         <w:tc>
@@ -1708,6 +1785,7 @@
                 <w14:ligatures w14:val="none"/>
               </w:rPr>
             </w:pPr>
+            <w:proofErr w:type="spellStart"/>
             <w:r>
               <w:rPr>
                 <w:rFonts w:ascii="Calibri" w:eastAsia="Times New Roman" w:hAnsi="Calibri" w:cs="Calibri"/>
@@ -1718,6 +1796,7 @@
               </w:rPr>
               <w:t>mitsos</w:t>
             </w:r>
+            <w:proofErr w:type="spellEnd"/>
           </w:p>
         </w:tc>
         <w:tc>
@@ -1900,6 +1979,7 @@
                 <w14:ligatures w14:val="none"/>
               </w:rPr>
             </w:pPr>
+            <w:proofErr w:type="spellStart"/>
             <w:r>
               <w:rPr>
                 <w:rFonts w:ascii="Calibri" w:eastAsia="Times New Roman" w:hAnsi="Calibri" w:cs="Calibri"/>
@@ -1910,6 +1990,7 @@
               </w:rPr>
               <w:t>nektarios</w:t>
             </w:r>
+            <w:proofErr w:type="spellEnd"/>
           </w:p>
         </w:tc>
         <w:tc>
@@ -2668,6 +2749,7 @@
                 <w14:ligatures w14:val="none"/>
               </w:rPr>
             </w:pPr>
+            <w:proofErr w:type="spellStart"/>
             <w:r>
               <w:rPr>
                 <w:rFonts w:ascii="Calibri" w:eastAsia="Times New Roman" w:hAnsi="Calibri" w:cs="Calibri"/>
@@ -2678,6 +2760,7 @@
               </w:rPr>
               <w:t>vasilis</w:t>
             </w:r>
+            <w:proofErr w:type="spellEnd"/>
           </w:p>
         </w:tc>
         <w:tc>
@@ -2903,7 +2986,39 @@
           <w:rFonts w:ascii="Arial" w:hAnsi="Arial" w:cs="Arial"/>
           <w:color w:val="000000"/>
         </w:rPr>
-        <w:t>metrics(active)_dia_mean(metrics(rest))_marios_ID1</w:t>
+        <w:t>metrics(active)_</w:t>
+      </w:r>
+      <w:proofErr w:type="spellStart"/>
+      <w:r>
+        <w:rPr>
+          <w:rFonts w:ascii="Arial" w:hAnsi="Arial" w:cs="Arial"/>
+          <w:color w:val="000000"/>
+        </w:rPr>
+        <w:t>dia_mean</w:t>
+      </w:r>
+      <w:proofErr w:type="spellEnd"/>
+      <w:r>
+        <w:rPr>
+          <w:rFonts w:ascii="Arial" w:hAnsi="Arial" w:cs="Arial"/>
+          <w:color w:val="000000"/>
+        </w:rPr>
+        <w:t>(metrics(rest</w:t>
+      </w:r>
+      <w:proofErr w:type="gramStart"/>
+      <w:r>
+        <w:rPr>
+          <w:rFonts w:ascii="Arial" w:hAnsi="Arial" w:cs="Arial"/>
+          <w:color w:val="000000"/>
+        </w:rPr>
+        <w:t>))_</w:t>
+      </w:r>
+      <w:proofErr w:type="gramEnd"/>
+      <w:r>
+        <w:rPr>
+          <w:rFonts w:ascii="Arial" w:hAnsi="Arial" w:cs="Arial"/>
+          <w:color w:val="000000"/>
+        </w:rPr>
+        <w:t>marios_ID1</w:t>
       </w:r>
     </w:p>
     <w:p>
@@ -2990,8 +3105,33 @@
           <w:color w:val="000000"/>
         </w:rPr>
         <w:lastRenderedPageBreak/>
-        <w:t>metrics(active)_dia_mean(metrics(rest))_</w:t>
-      </w:r>
+        <w:t>metrics(active)_</w:t>
+      </w:r>
+      <w:proofErr w:type="spellStart"/>
+      <w:r>
+        <w:rPr>
+          <w:rFonts w:ascii="Arial" w:hAnsi="Arial" w:cs="Arial"/>
+          <w:color w:val="000000"/>
+        </w:rPr>
+        <w:t>dia_mean</w:t>
+      </w:r>
+      <w:proofErr w:type="spellEnd"/>
+      <w:r>
+        <w:rPr>
+          <w:rFonts w:ascii="Arial" w:hAnsi="Arial" w:cs="Arial"/>
+          <w:color w:val="000000"/>
+        </w:rPr>
+        <w:t>(metrics(rest</w:t>
+      </w:r>
+      <w:proofErr w:type="gramStart"/>
+      <w:r>
+        <w:rPr>
+          <w:rFonts w:ascii="Arial" w:hAnsi="Arial" w:cs="Arial"/>
+          <w:color w:val="000000"/>
+        </w:rPr>
+        <w:t>))_</w:t>
+      </w:r>
+      <w:proofErr w:type="gramEnd"/>
       <w:r>
         <w:rPr>
           <w:rFonts w:ascii="Arial" w:hAnsi="Arial" w:cs="Arial"/>
@@ -3028,7 +3168,7 @@
           <w:color w:val="000000"/>
         </w:rPr>
         <w:drawing>
-          <wp:inline distT="0" distB="0" distL="0" distR="0" wp14:anchorId="694D33FF" wp14:editId="0201AC1F">
+          <wp:inline distT="0" distB="0" distL="0" distR="0" wp14:anchorId="694D33FF" wp14:editId="0F6FA9B0">
             <wp:extent cx="4929809" cy="3923179"/>
             <wp:effectExtent l="0" t="0" r="4445" b="1270"/>
             <wp:docPr id="5" name="Picture 5"/>
@@ -3089,7 +3229,39 @@
           <w:rFonts w:ascii="Arial" w:hAnsi="Arial" w:cs="Arial"/>
           <w:color w:val="000000"/>
         </w:rPr>
-        <w:t>metrics(active)_dia_mean(metrics(rest))_m</w:t>
+        <w:t>metrics(active)_</w:t>
+      </w:r>
+      <w:proofErr w:type="spellStart"/>
+      <w:r>
+        <w:rPr>
+          <w:rFonts w:ascii="Arial" w:hAnsi="Arial" w:cs="Arial"/>
+          <w:color w:val="000000"/>
+        </w:rPr>
+        <w:t>dia_mean</w:t>
+      </w:r>
+      <w:proofErr w:type="spellEnd"/>
+      <w:r>
+        <w:rPr>
+          <w:rFonts w:ascii="Arial" w:hAnsi="Arial" w:cs="Arial"/>
+          <w:color w:val="000000"/>
+        </w:rPr>
+        <w:t>(metrics(rest</w:t>
+      </w:r>
+      <w:proofErr w:type="gramStart"/>
+      <w:r>
+        <w:rPr>
+          <w:rFonts w:ascii="Arial" w:hAnsi="Arial" w:cs="Arial"/>
+          <w:color w:val="000000"/>
+        </w:rPr>
+        <w:t>))_</w:t>
+      </w:r>
+      <w:proofErr w:type="gramEnd"/>
+      <w:r>
+        <w:rPr>
+          <w:rFonts w:ascii="Arial" w:hAnsi="Arial" w:cs="Arial"/>
+          <w:color w:val="000000"/>
+        </w:rPr>
+        <w:t>m</w:t>
       </w:r>
       <w:r>
         <w:rPr>
@@ -3235,8 +3407,9 @@
           <w:lang w:eastAsia="en-IE"/>
           <w14:ligatures w14:val="none"/>
         </w:rPr>
-        <w:t>signal = active/active</w:t>
-      </w:r>
+        <w:t>signal = active/</w:t>
+      </w:r>
+      <w:proofErr w:type="spellStart"/>
       <w:r>
         <w:rPr>
           <w:rFonts w:ascii="Arial" w:eastAsia="Times New Roman" w:hAnsi="Arial" w:cs="Arial"/>
@@ -3244,7 +3417,7 @@
           <w:lang w:eastAsia="en-IE"/>
           <w14:ligatures w14:val="none"/>
         </w:rPr>
-        <w:t>_</w:t>
+        <w:t>active</w:t>
       </w:r>
       <w:r>
         <w:rPr>
@@ -3253,7 +3426,7 @@
           <w:lang w:eastAsia="en-IE"/>
           <w14:ligatures w14:val="none"/>
         </w:rPr>
-        <w:t xml:space="preserve">first </w:t>
+        <w:t>_</w:t>
       </w:r>
       <w:r>
         <w:rPr>
@@ -3262,7 +3435,46 @@
           <w:lang w:eastAsia="en-IE"/>
           <w14:ligatures w14:val="none"/>
         </w:rPr>
-        <w:t xml:space="preserve">where active_first the rms of the first window </w:t>
+        <w:t>first</w:t>
+      </w:r>
+      <w:proofErr w:type="spellEnd"/>
+      <w:r>
+        <w:rPr>
+          <w:rFonts w:ascii="Arial" w:eastAsia="Times New Roman" w:hAnsi="Arial" w:cs="Arial"/>
+          <w:kern w:val="0"/>
+          <w:lang w:eastAsia="en-IE"/>
+          <w14:ligatures w14:val="none"/>
+        </w:rPr>
+        <w:t xml:space="preserve"> </w:t>
+      </w:r>
+      <w:r>
+        <w:rPr>
+          <w:rFonts w:ascii="Arial" w:eastAsia="Times New Roman" w:hAnsi="Arial" w:cs="Arial"/>
+          <w:kern w:val="0"/>
+          <w:lang w:eastAsia="en-IE"/>
+          <w14:ligatures w14:val="none"/>
+        </w:rPr>
+        <w:t xml:space="preserve">where </w:t>
+      </w:r>
+      <w:proofErr w:type="spellStart"/>
+      <w:r>
+        <w:rPr>
+          <w:rFonts w:ascii="Arial" w:eastAsia="Times New Roman" w:hAnsi="Arial" w:cs="Arial"/>
+          <w:kern w:val="0"/>
+          <w:lang w:eastAsia="en-IE"/>
+          <w14:ligatures w14:val="none"/>
+        </w:rPr>
+        <w:t>active_first</w:t>
+      </w:r>
+      <w:proofErr w:type="spellEnd"/>
+      <w:r>
+        <w:rPr>
+          <w:rFonts w:ascii="Arial" w:eastAsia="Times New Roman" w:hAnsi="Arial" w:cs="Arial"/>
+          <w:kern w:val="0"/>
+          <w:lang w:eastAsia="en-IE"/>
+          <w14:ligatures w14:val="none"/>
+        </w:rPr>
+        <w:t xml:space="preserve"> the rms of the first window </w:t>
       </w:r>
       <w:r>
         <w:rPr>
@@ -3339,8 +3551,6 @@
         <w:rPr>
           <w:rFonts w:ascii="Arial" w:hAnsi="Arial" w:cs="Arial"/>
           <w:color w:val="000000"/>
-          <w:sz w:val="20"/>
-          <w:szCs w:val="20"/>
         </w:rPr>
       </w:pPr>
       <w:r>
@@ -3360,17 +3570,77 @@
           <w:color w:val="000000"/>
         </w:rPr>
       </w:pPr>
-      <w:r>
-        <w:rPr>
-          <w:rFonts w:ascii="Arial" w:hAnsi="Arial" w:cs="Arial"/>
-          <w:noProof/>
+    </w:p>
+    <w:p>
+      <w:pPr>
+        <w:rPr>
+          <w:rFonts w:ascii="Arial" w:hAnsi="Arial" w:cs="Arial"/>
+          <w:color w:val="000000"/>
+        </w:rPr>
+      </w:pPr>
+    </w:p>
+    <w:p>
+      <w:pPr>
+        <w:rPr>
+          <w:rFonts w:ascii="Arial" w:hAnsi="Arial" w:cs="Arial"/>
+          <w:color w:val="000000"/>
+        </w:rPr>
+      </w:pPr>
+      <w:r>
+        <w:rPr>
+          <w:rFonts w:ascii="Arial" w:hAnsi="Arial" w:cs="Arial"/>
+          <w:color w:val="000000"/>
+        </w:rPr>
+        <w:lastRenderedPageBreak/>
+        <w:t xml:space="preserve">RMS array signal </w:t>
+      </w:r>
+      <w:proofErr w:type="spellStart"/>
+      <w:r>
+        <w:rPr>
+          <w:rFonts w:ascii="Arial" w:hAnsi="Arial" w:cs="Arial"/>
+          <w:color w:val="000000"/>
+        </w:rPr>
+        <w:t>gia</w:t>
+      </w:r>
+      <w:proofErr w:type="spellEnd"/>
+      <w:r>
+        <w:rPr>
+          <w:rFonts w:ascii="Arial" w:hAnsi="Arial" w:cs="Arial"/>
+          <w:color w:val="000000"/>
+        </w:rPr>
+        <w:t xml:space="preserve"> mario</w:t>
+      </w:r>
+      <w:r>
+        <w:rPr>
+          <w:rFonts w:ascii="Arial" w:hAnsi="Arial" w:cs="Arial"/>
+          <w:color w:val="000000"/>
+        </w:rPr>
+        <w:t>_ID1</w:t>
+      </w:r>
+      <w:r>
+        <w:rPr>
+          <w:rFonts w:ascii="Arial" w:hAnsi="Arial" w:cs="Arial"/>
+          <w:color w:val="000000"/>
+        </w:rPr>
+        <w:t xml:space="preserve"> me rms window 80</w:t>
+      </w:r>
+      <w:r>
+        <w:rPr>
+          <w:rFonts w:ascii="Arial" w:hAnsi="Arial" w:cs="Arial"/>
+          <w:color w:val="000000"/>
+        </w:rPr>
+        <w:br/>
+      </w:r>
+      <w:r>
+        <w:rPr>
+          <w:rFonts w:ascii="Arial" w:hAnsi="Arial" w:cs="Arial"/>
           <w:color w:val="000000"/>
         </w:rPr>
         <w:drawing>
-          <wp:inline distT="0" distB="0" distL="0" distR="0" wp14:anchorId="07EA8537" wp14:editId="4B055676">
-            <wp:extent cx="2448267" cy="809738"/>
-            <wp:effectExtent l="0" t="0" r="9525" b="9525"/>
-            <wp:docPr id="3" name="Picture 3"/>
+          <wp:inline distT="0" distB="0" distL="0" distR="0" wp14:anchorId="0B90F58B" wp14:editId="4287C8D0">
+            <wp:extent cx="5731510" cy="4938395"/>
+            <wp:effectExtent l="0" t="0" r="2540" b="0"/>
+            <wp:docPr id="19" name="Picture 19"/>
             <wp:cNvGraphicFramePr>
               <a:graphicFrameLocks xmlns:a="http://schemas.openxmlformats.org/drawingml/2006/main" noChangeAspect="1"/>
             </wp:cNvGraphicFramePr>
@@ -3390,7 +3660,7 @@
                   <pic:spPr>
                     <a:xfrm>
                       <a:off x="0" y="0"/>
-                      <a:ext cx="2448267" cy="809738"/>
+                      <a:ext cx="5731510" cy="4938395"/>
                     </a:xfrm>
                     <a:prstGeom prst="rect">
                       <a:avLst/>
@@ -3410,29 +3680,101 @@
           <w:color w:val="000000"/>
         </w:rPr>
       </w:pPr>
-      <w:r>
-        <w:rPr>
-          <w:rFonts w:ascii="Arial" w:hAnsi="Arial" w:cs="Arial"/>
-          <w:color w:val="000000"/>
-        </w:rPr>
-        <w:t>Ongoing</w:t>
-      </w:r>
-    </w:p>
-    <w:p>
-      <w:pPr>
-        <w:rPr>
-          <w:rFonts w:ascii="Arial" w:hAnsi="Arial" w:cs="Arial"/>
-          <w:color w:val="000000"/>
-        </w:rPr>
-      </w:pPr>
-    </w:p>
-    <w:p>
-      <w:pPr>
-        <w:rPr>
-          <w:rFonts w:ascii="Arial" w:hAnsi="Arial" w:cs="Arial"/>
-          <w:color w:val="000000"/>
-        </w:rPr>
-      </w:pPr>
+    </w:p>
+    <w:p>
+      <w:pPr>
+        <w:rPr>
+          <w:rFonts w:ascii="Arial" w:hAnsi="Arial" w:cs="Arial"/>
+          <w:color w:val="000000"/>
+        </w:rPr>
+      </w:pPr>
+    </w:p>
+    <w:p>
+      <w:pPr>
+        <w:rPr>
+          <w:rFonts w:ascii="Arial" w:hAnsi="Arial" w:cs="Arial"/>
+          <w:color w:val="000000"/>
+        </w:rPr>
+      </w:pPr>
+    </w:p>
+    <w:p>
+      <w:pPr>
+        <w:rPr>
+          <w:rFonts w:ascii="Arial" w:hAnsi="Arial" w:cs="Arial"/>
+          <w:color w:val="000000"/>
+        </w:rPr>
+      </w:pPr>
+    </w:p>
+    <w:p>
+      <w:pPr>
+        <w:rPr>
+          <w:rFonts w:ascii="Arial" w:hAnsi="Arial" w:cs="Arial"/>
+          <w:color w:val="000000"/>
+        </w:rPr>
+      </w:pPr>
+    </w:p>
+    <w:p>
+      <w:pPr>
+        <w:rPr>
+          <w:rFonts w:ascii="Arial" w:hAnsi="Arial" w:cs="Arial"/>
+          <w:color w:val="000000"/>
+        </w:rPr>
+      </w:pPr>
+    </w:p>
+    <w:p>
+      <w:pPr>
+        <w:rPr>
+          <w:rFonts w:ascii="Arial" w:hAnsi="Arial" w:cs="Arial"/>
+          <w:color w:val="000000"/>
+        </w:rPr>
+      </w:pPr>
+    </w:p>
+    <w:p>
+      <w:pPr>
+        <w:rPr>
+          <w:rFonts w:ascii="Arial" w:hAnsi="Arial" w:cs="Arial"/>
+          <w:color w:val="000000"/>
+        </w:rPr>
+      </w:pPr>
+    </w:p>
+    <w:p>
+      <w:pPr>
+        <w:rPr>
+          <w:rFonts w:ascii="Arial" w:hAnsi="Arial" w:cs="Arial"/>
+          <w:color w:val="000000"/>
+        </w:rPr>
+      </w:pPr>
+    </w:p>
+    <w:p>
+      <w:pPr>
+        <w:rPr>
+          <w:rFonts w:ascii="Arial" w:hAnsi="Arial" w:cs="Arial"/>
+          <w:color w:val="000000"/>
+        </w:rPr>
+      </w:pPr>
+    </w:p>
+    <w:p>
+      <w:pPr>
+        <w:rPr>
+          <w:rFonts w:ascii="Arial" w:hAnsi="Arial" w:cs="Arial"/>
+          <w:color w:val="000000"/>
+        </w:rPr>
+      </w:pPr>
+    </w:p>
+    <w:p>
+      <w:pPr>
+        <w:rPr>
+          <w:rFonts w:ascii="Arial" w:hAnsi="Arial" w:cs="Arial"/>
+          <w:color w:val="000000"/>
+        </w:rPr>
+      </w:pPr>
+      <w:r>
+        <w:rPr>
+          <w:rFonts w:ascii="Arial" w:hAnsi="Arial" w:cs="Arial"/>
+          <w:color w:val="000000"/>
+        </w:rPr>
+        <w:br/>
+      </w:r>
     </w:p>
     <w:p>
       <w:pPr>
@@ -3455,46 +3797,42 @@
           <w:color w:val="000000"/>
         </w:rPr>
         <w:lastRenderedPageBreak/>
-        <w:t>RMS array signal gia mario</w:t>
-      </w:r>
-      <w:r>
-        <w:rPr>
-          <w:rFonts w:ascii="Arial" w:hAnsi="Arial" w:cs="Arial"/>
-          <w:color w:val="000000"/>
-        </w:rPr>
-        <w:t>_ID1</w:t>
-      </w:r>
-      <w:r>
-        <w:rPr>
-          <w:rFonts w:ascii="Arial" w:hAnsi="Arial" w:cs="Arial"/>
-          <w:color w:val="000000"/>
-        </w:rPr>
-        <w:t xml:space="preserve"> me rms window 80</w:t>
-      </w:r>
-      <w:r>
-        <w:rPr>
-          <w:rFonts w:ascii="Arial" w:hAnsi="Arial" w:cs="Arial"/>
-          <w:color w:val="000000"/>
-        </w:rPr>
-        <w:br/>
-      </w:r>
-      <w:r>
-        <w:rPr>
-          <w:rFonts w:ascii="Arial" w:hAnsi="Arial" w:cs="Arial"/>
-          <w:color w:val="000000"/>
-        </w:rPr>
-        <w:br/>
-      </w:r>
+        <w:t xml:space="preserve">RMS array signal </w:t>
+      </w:r>
+      <w:proofErr w:type="spellStart"/>
+      <w:r>
+        <w:rPr>
+          <w:rFonts w:ascii="Arial" w:hAnsi="Arial" w:cs="Arial"/>
+          <w:color w:val="000000"/>
+        </w:rPr>
+        <w:t>gia</w:t>
+      </w:r>
+      <w:proofErr w:type="spellEnd"/>
+      <w:r>
+        <w:rPr>
+          <w:rFonts w:ascii="Arial" w:hAnsi="Arial" w:cs="Arial"/>
+          <w:color w:val="000000"/>
+        </w:rPr>
+        <w:t xml:space="preserve"> next_ID2 me rms window 80</w:t>
+      </w:r>
+    </w:p>
+    <w:p>
+      <w:pPr>
+        <w:rPr>
+          <w:rFonts w:ascii="Arial" w:hAnsi="Arial" w:cs="Arial"/>
+          <w:color w:val="000000"/>
+        </w:rPr>
+      </w:pPr>
       <w:r>
         <w:rPr>
           <w:rFonts w:ascii="Arial" w:hAnsi="Arial" w:cs="Arial"/>
           <w:color w:val="000000"/>
         </w:rPr>
         <w:drawing>
-          <wp:inline distT="0" distB="0" distL="0" distR="0" wp14:anchorId="3EE8084B" wp14:editId="63B96633">
-            <wp:extent cx="5731510" cy="2967990"/>
-            <wp:effectExtent l="0" t="0" r="2540" b="3810"/>
-            <wp:docPr id="9" name="Picture 9"/>
+          <wp:inline distT="0" distB="0" distL="0" distR="0" wp14:anchorId="36A631CB" wp14:editId="4CA55A5F">
+            <wp:extent cx="5731510" cy="4930775"/>
+            <wp:effectExtent l="0" t="0" r="2540" b="3175"/>
+            <wp:docPr id="20" name="Picture 20"/>
             <wp:cNvGraphicFramePr>
               <a:graphicFrameLocks xmlns:a="http://schemas.openxmlformats.org/drawingml/2006/main" noChangeAspect="1"/>
             </wp:cNvGraphicFramePr>
@@ -3514,7 +3852,7 @@
                   <pic:spPr>
                     <a:xfrm>
                       <a:off x="0" y="0"/>
-                      <a:ext cx="5731510" cy="2967990"/>
+                      <a:ext cx="5731510" cy="4930775"/>
                     </a:xfrm>
                     <a:prstGeom prst="rect">
                       <a:avLst/>
@@ -3542,26 +3880,125 @@
           <w:color w:val="000000"/>
         </w:rPr>
       </w:pPr>
-      <w:r>
-        <w:rPr>
-          <w:rFonts w:ascii="Arial" w:hAnsi="Arial" w:cs="Arial"/>
-          <w:color w:val="000000"/>
-        </w:rPr>
-        <w:t xml:space="preserve">RMS array signal gia </w:t>
-      </w:r>
-      <w:r>
-        <w:rPr>
-          <w:rFonts w:ascii="Arial" w:hAnsi="Arial" w:cs="Arial"/>
-          <w:color w:val="000000"/>
-        </w:rPr>
-        <w:t>next_ID2</w:t>
-      </w:r>
-      <w:r>
-        <w:rPr>
-          <w:rFonts w:ascii="Arial" w:hAnsi="Arial" w:cs="Arial"/>
-          <w:color w:val="000000"/>
-        </w:rPr>
-        <w:t xml:space="preserve"> me rms window 80</w:t>
+    </w:p>
+    <w:p>
+      <w:pPr>
+        <w:rPr>
+          <w:rFonts w:ascii="Arial" w:hAnsi="Arial" w:cs="Arial"/>
+          <w:color w:val="000000"/>
+        </w:rPr>
+      </w:pPr>
+    </w:p>
+    <w:p>
+      <w:pPr>
+        <w:rPr>
+          <w:rFonts w:ascii="Arial" w:hAnsi="Arial" w:cs="Arial"/>
+          <w:color w:val="000000"/>
+        </w:rPr>
+      </w:pPr>
+    </w:p>
+    <w:p>
+      <w:pPr>
+        <w:rPr>
+          <w:rFonts w:ascii="Arial" w:hAnsi="Arial" w:cs="Arial"/>
+          <w:color w:val="000000"/>
+        </w:rPr>
+      </w:pPr>
+    </w:p>
+    <w:p>
+      <w:pPr>
+        <w:rPr>
+          <w:rFonts w:ascii="Arial" w:hAnsi="Arial" w:cs="Arial"/>
+          <w:color w:val="000000"/>
+        </w:rPr>
+      </w:pPr>
+    </w:p>
+    <w:p>
+      <w:pPr>
+        <w:rPr>
+          <w:rFonts w:ascii="Arial" w:hAnsi="Arial" w:cs="Arial"/>
+          <w:color w:val="000000"/>
+        </w:rPr>
+      </w:pPr>
+    </w:p>
+    <w:p>
+      <w:pPr>
+        <w:rPr>
+          <w:rFonts w:ascii="Arial" w:hAnsi="Arial" w:cs="Arial"/>
+          <w:color w:val="000000"/>
+        </w:rPr>
+      </w:pPr>
+    </w:p>
+    <w:p>
+      <w:pPr>
+        <w:rPr>
+          <w:rFonts w:ascii="Arial" w:hAnsi="Arial" w:cs="Arial"/>
+          <w:color w:val="000000"/>
+        </w:rPr>
+      </w:pPr>
+    </w:p>
+    <w:p>
+      <w:pPr>
+        <w:rPr>
+          <w:rFonts w:ascii="Arial" w:hAnsi="Arial" w:cs="Arial"/>
+          <w:color w:val="000000"/>
+        </w:rPr>
+      </w:pPr>
+    </w:p>
+    <w:p>
+      <w:pPr>
+        <w:rPr>
+          <w:rFonts w:ascii="Arial" w:hAnsi="Arial" w:cs="Arial"/>
+          <w:color w:val="000000"/>
+        </w:rPr>
+      </w:pPr>
+    </w:p>
+    <w:p>
+      <w:pPr>
+        <w:rPr>
+          <w:rFonts w:ascii="Arial" w:hAnsi="Arial" w:cs="Arial"/>
+          <w:color w:val="000000"/>
+        </w:rPr>
+      </w:pPr>
+    </w:p>
+    <w:p>
+      <w:pPr>
+        <w:rPr>
+          <w:rFonts w:ascii="Arial" w:hAnsi="Arial" w:cs="Arial"/>
+          <w:color w:val="000000"/>
+        </w:rPr>
+      </w:pPr>
+    </w:p>
+    <w:p>
+      <w:pPr>
+        <w:rPr>
+          <w:rFonts w:ascii="Arial" w:hAnsi="Arial" w:cs="Arial"/>
+          <w:color w:val="000000"/>
+        </w:rPr>
+      </w:pPr>
+      <w:r>
+        <w:rPr>
+          <w:rFonts w:ascii="Arial" w:hAnsi="Arial" w:cs="Arial"/>
+          <w:color w:val="000000"/>
+        </w:rPr>
+        <w:lastRenderedPageBreak/>
+        <w:t xml:space="preserve">RMS array signal </w:t>
+      </w:r>
+      <w:proofErr w:type="spellStart"/>
+      <w:r>
+        <w:rPr>
+          <w:rFonts w:ascii="Arial" w:hAnsi="Arial" w:cs="Arial"/>
+          <w:color w:val="000000"/>
+        </w:rPr>
+        <w:t>gia</w:t>
+      </w:r>
+      <w:proofErr w:type="spellEnd"/>
+      <w:r>
+        <w:rPr>
+          <w:rFonts w:ascii="Arial" w:hAnsi="Arial" w:cs="Arial"/>
+          <w:color w:val="000000"/>
+        </w:rPr>
+        <w:t xml:space="preserve"> next3_ID2 me rms window 80</w:t>
       </w:r>
     </w:p>
     <w:p>
@@ -3577,10 +4014,10 @@
           <w:color w:val="000000"/>
         </w:rPr>
         <w:drawing>
-          <wp:inline distT="0" distB="0" distL="0" distR="0" wp14:anchorId="6F1F05D1" wp14:editId="5C389EA4">
-            <wp:extent cx="5731510" cy="2760345"/>
-            <wp:effectExtent l="0" t="0" r="2540" b="1905"/>
-            <wp:docPr id="10" name="Picture 10"/>
+          <wp:inline distT="0" distB="0" distL="0" distR="0" wp14:anchorId="7531C97B" wp14:editId="663B33F2">
+            <wp:extent cx="5731510" cy="4942205"/>
+            <wp:effectExtent l="0" t="0" r="2540" b="0"/>
+            <wp:docPr id="21" name="Picture 21"/>
             <wp:cNvGraphicFramePr>
               <a:graphicFrameLocks xmlns:a="http://schemas.openxmlformats.org/drawingml/2006/main" noChangeAspect="1"/>
             </wp:cNvGraphicFramePr>
@@ -3600,7 +4037,7 @@
                   <pic:spPr>
                     <a:xfrm>
                       <a:off x="0" y="0"/>
-                      <a:ext cx="5731510" cy="2760345"/>
+                      <a:ext cx="5731510" cy="4942205"/>
                     </a:xfrm>
                     <a:prstGeom prst="rect">
                       <a:avLst/>
@@ -3620,27 +4057,102 @@
           <w:color w:val="000000"/>
         </w:rPr>
       </w:pPr>
-      <w:r>
-        <w:rPr>
-          <w:rFonts w:ascii="Arial" w:hAnsi="Arial" w:cs="Arial"/>
-          <w:color w:val="000000"/>
-        </w:rPr>
-        <w:t>RMS array signal gia next</w:t>
-      </w:r>
-      <w:r>
-        <w:rPr>
-          <w:rFonts w:ascii="Arial" w:hAnsi="Arial" w:cs="Arial"/>
-          <w:color w:val="000000"/>
-        </w:rPr>
-        <w:t>3</w:t>
-      </w:r>
-      <w:r>
-        <w:rPr>
-          <w:rFonts w:ascii="Arial" w:hAnsi="Arial" w:cs="Arial"/>
-          <w:color w:val="000000"/>
-        </w:rPr>
-        <w:t>_ID2 me rms window 80</w:t>
-      </w:r>
+    </w:p>
+    <w:p>
+      <w:pPr>
+        <w:rPr>
+          <w:rFonts w:ascii="Arial" w:hAnsi="Arial" w:cs="Arial"/>
+          <w:color w:val="000000"/>
+        </w:rPr>
+      </w:pPr>
+    </w:p>
+    <w:p>
+      <w:pPr>
+        <w:rPr>
+          <w:rFonts w:ascii="Arial" w:hAnsi="Arial" w:cs="Arial"/>
+          <w:color w:val="000000"/>
+        </w:rPr>
+      </w:pPr>
+    </w:p>
+    <w:p>
+      <w:pPr>
+        <w:rPr>
+          <w:rFonts w:ascii="Arial" w:hAnsi="Arial" w:cs="Arial"/>
+          <w:color w:val="000000"/>
+        </w:rPr>
+      </w:pPr>
+    </w:p>
+    <w:p>
+      <w:pPr>
+        <w:rPr>
+          <w:rFonts w:ascii="Arial" w:hAnsi="Arial" w:cs="Arial"/>
+          <w:color w:val="000000"/>
+        </w:rPr>
+      </w:pPr>
+    </w:p>
+    <w:p>
+      <w:pPr>
+        <w:rPr>
+          <w:rFonts w:ascii="Arial" w:hAnsi="Arial" w:cs="Arial"/>
+          <w:color w:val="000000"/>
+        </w:rPr>
+      </w:pPr>
+    </w:p>
+    <w:p>
+      <w:pPr>
+        <w:rPr>
+          <w:rFonts w:ascii="Arial" w:hAnsi="Arial" w:cs="Arial"/>
+          <w:color w:val="000000"/>
+        </w:rPr>
+      </w:pPr>
+    </w:p>
+    <w:p>
+      <w:pPr>
+        <w:rPr>
+          <w:rFonts w:ascii="Arial" w:hAnsi="Arial" w:cs="Arial"/>
+          <w:color w:val="000000"/>
+        </w:rPr>
+      </w:pPr>
+    </w:p>
+    <w:p>
+      <w:pPr>
+        <w:rPr>
+          <w:rFonts w:ascii="Arial" w:hAnsi="Arial" w:cs="Arial"/>
+          <w:color w:val="000000"/>
+        </w:rPr>
+      </w:pPr>
+    </w:p>
+    <w:p>
+      <w:pPr>
+        <w:rPr>
+          <w:rFonts w:ascii="Arial" w:hAnsi="Arial" w:cs="Arial"/>
+          <w:color w:val="000000"/>
+        </w:rPr>
+      </w:pPr>
+    </w:p>
+    <w:p>
+      <w:pPr>
+        <w:rPr>
+          <w:rFonts w:ascii="Arial" w:hAnsi="Arial" w:cs="Arial"/>
+          <w:color w:val="000000"/>
+        </w:rPr>
+      </w:pPr>
+    </w:p>
+    <w:p>
+      <w:pPr>
+        <w:rPr>
+          <w:rFonts w:ascii="Arial" w:hAnsi="Arial" w:cs="Arial"/>
+          <w:color w:val="000000"/>
+        </w:rPr>
+      </w:pPr>
+    </w:p>
+    <w:p>
+      <w:pPr>
+        <w:rPr>
+          <w:rFonts w:ascii="Arial" w:hAnsi="Arial" w:cs="Arial"/>
+          <w:color w:val="000000"/>
+        </w:rPr>
+      </w:pPr>
     </w:p>
     <w:p>
       <w:pPr>
@@ -3655,11 +4167,42 @@
           <w:color w:val="000000"/>
         </w:rPr>
         <w:lastRenderedPageBreak/>
+        <w:t xml:space="preserve">RMS array signal </w:t>
+      </w:r>
+      <w:proofErr w:type="spellStart"/>
+      <w:r>
+        <w:rPr>
+          <w:rFonts w:ascii="Arial" w:hAnsi="Arial" w:cs="Arial"/>
+          <w:color w:val="000000"/>
+        </w:rPr>
+        <w:t>gia</w:t>
+      </w:r>
+      <w:proofErr w:type="spellEnd"/>
+      <w:r>
+        <w:rPr>
+          <w:rFonts w:ascii="Arial" w:hAnsi="Arial" w:cs="Arial"/>
+          <w:color w:val="000000"/>
+        </w:rPr>
+        <w:t xml:space="preserve"> alexia_ID2 me rms window 80</w:t>
+      </w:r>
+    </w:p>
+    <w:p>
+      <w:pPr>
+        <w:rPr>
+          <w:rFonts w:ascii="Arial" w:hAnsi="Arial" w:cs="Arial"/>
+          <w:color w:val="000000"/>
+        </w:rPr>
+      </w:pPr>
+      <w:r>
+        <w:rPr>
+          <w:rFonts w:ascii="Arial" w:hAnsi="Arial" w:cs="Arial"/>
+          <w:color w:val="000000"/>
+        </w:rPr>
         <w:drawing>
-          <wp:inline distT="0" distB="0" distL="0" distR="0" wp14:anchorId="3DA4D00C" wp14:editId="2B071FE8">
-            <wp:extent cx="5731510" cy="2880360"/>
+          <wp:inline distT="0" distB="0" distL="0" distR="0" wp14:anchorId="1B5A8AB2" wp14:editId="6F673393">
+            <wp:extent cx="5731510" cy="4961255"/>
             <wp:effectExtent l="0" t="0" r="2540" b="0"/>
-            <wp:docPr id="11" name="Picture 11"/>
+            <wp:docPr id="22" name="Picture 22"/>
             <wp:cNvGraphicFramePr>
               <a:graphicFrameLocks xmlns:a="http://schemas.openxmlformats.org/drawingml/2006/main" noChangeAspect="1"/>
             </wp:cNvGraphicFramePr>
@@ -3679,7 +4222,7 @@
                   <pic:spPr>
                     <a:xfrm>
                       <a:off x="0" y="0"/>
-                      <a:ext cx="5731510" cy="2880360"/>
+                      <a:ext cx="5731510" cy="4961255"/>
                     </a:xfrm>
                     <a:prstGeom prst="rect">
                       <a:avLst/>
@@ -3699,26 +4242,133 @@
           <w:color w:val="000000"/>
         </w:rPr>
       </w:pPr>
-      <w:r>
-        <w:rPr>
-          <w:rFonts w:ascii="Arial" w:hAnsi="Arial" w:cs="Arial"/>
-          <w:color w:val="000000"/>
-        </w:rPr>
-        <w:t xml:space="preserve">RMS array signal gia </w:t>
-      </w:r>
-      <w:r>
-        <w:rPr>
-          <w:rFonts w:ascii="Arial" w:hAnsi="Arial" w:cs="Arial"/>
-          <w:color w:val="000000"/>
-        </w:rPr>
-        <w:t>alexia</w:t>
-      </w:r>
-      <w:r>
-        <w:rPr>
-          <w:rFonts w:ascii="Arial" w:hAnsi="Arial" w:cs="Arial"/>
-          <w:color w:val="000000"/>
-        </w:rPr>
-        <w:t>_ID2 me rms window 80</w:t>
+    </w:p>
+    <w:p>
+      <w:pPr>
+        <w:rPr>
+          <w:rFonts w:ascii="Arial" w:hAnsi="Arial" w:cs="Arial"/>
+          <w:color w:val="000000"/>
+        </w:rPr>
+      </w:pPr>
+    </w:p>
+    <w:p>
+      <w:pPr>
+        <w:rPr>
+          <w:rFonts w:ascii="Arial" w:hAnsi="Arial" w:cs="Arial"/>
+          <w:color w:val="000000"/>
+        </w:rPr>
+      </w:pPr>
+    </w:p>
+    <w:p>
+      <w:pPr>
+        <w:rPr>
+          <w:rFonts w:ascii="Arial" w:hAnsi="Arial" w:cs="Arial"/>
+          <w:color w:val="000000"/>
+        </w:rPr>
+      </w:pPr>
+    </w:p>
+    <w:p>
+      <w:pPr>
+        <w:rPr>
+          <w:rFonts w:ascii="Arial" w:hAnsi="Arial" w:cs="Arial"/>
+          <w:color w:val="000000"/>
+        </w:rPr>
+      </w:pPr>
+    </w:p>
+    <w:p>
+      <w:pPr>
+        <w:rPr>
+          <w:rFonts w:ascii="Arial" w:hAnsi="Arial" w:cs="Arial"/>
+          <w:color w:val="000000"/>
+        </w:rPr>
+      </w:pPr>
+    </w:p>
+    <w:p>
+      <w:pPr>
+        <w:rPr>
+          <w:rFonts w:ascii="Arial" w:hAnsi="Arial" w:cs="Arial"/>
+          <w:color w:val="000000"/>
+        </w:rPr>
+      </w:pPr>
+    </w:p>
+    <w:p>
+      <w:pPr>
+        <w:rPr>
+          <w:rFonts w:ascii="Arial" w:hAnsi="Arial" w:cs="Arial"/>
+          <w:color w:val="000000"/>
+        </w:rPr>
+      </w:pPr>
+    </w:p>
+    <w:p>
+      <w:pPr>
+        <w:rPr>
+          <w:rFonts w:ascii="Arial" w:hAnsi="Arial" w:cs="Arial"/>
+          <w:color w:val="000000"/>
+        </w:rPr>
+      </w:pPr>
+    </w:p>
+    <w:p>
+      <w:pPr>
+        <w:rPr>
+          <w:rFonts w:ascii="Arial" w:hAnsi="Arial" w:cs="Arial"/>
+          <w:color w:val="000000"/>
+        </w:rPr>
+      </w:pPr>
+    </w:p>
+    <w:p>
+      <w:pPr>
+        <w:rPr>
+          <w:rFonts w:ascii="Arial" w:hAnsi="Arial" w:cs="Arial"/>
+          <w:color w:val="000000"/>
+        </w:rPr>
+      </w:pPr>
+    </w:p>
+    <w:p>
+      <w:pPr>
+        <w:rPr>
+          <w:rFonts w:ascii="Arial" w:hAnsi="Arial" w:cs="Arial"/>
+          <w:color w:val="000000"/>
+        </w:rPr>
+      </w:pPr>
+    </w:p>
+    <w:p>
+      <w:pPr>
+        <w:rPr>
+          <w:rFonts w:ascii="Arial" w:hAnsi="Arial" w:cs="Arial"/>
+          <w:color w:val="000000"/>
+        </w:rPr>
+      </w:pPr>
+    </w:p>
+    <w:p>
+      <w:pPr>
+        <w:rPr>
+          <w:rFonts w:ascii="Arial" w:hAnsi="Arial" w:cs="Arial"/>
+          <w:color w:val="000000"/>
+        </w:rPr>
+      </w:pPr>
+      <w:r>
+        <w:rPr>
+          <w:rFonts w:ascii="Arial" w:hAnsi="Arial" w:cs="Arial"/>
+          <w:color w:val="000000"/>
+        </w:rPr>
+        <w:lastRenderedPageBreak/>
+        <w:t xml:space="preserve">RMS array signal </w:t>
+      </w:r>
+      <w:proofErr w:type="spellStart"/>
+      <w:r>
+        <w:rPr>
+          <w:rFonts w:ascii="Arial" w:hAnsi="Arial" w:cs="Arial"/>
+          <w:color w:val="000000"/>
+        </w:rPr>
+        <w:t>gia</w:t>
+      </w:r>
+      <w:proofErr w:type="spellEnd"/>
+      <w:r>
+        <w:rPr>
+          <w:rFonts w:ascii="Arial" w:hAnsi="Arial" w:cs="Arial"/>
+          <w:color w:val="000000"/>
+        </w:rPr>
+        <w:t xml:space="preserve"> marios_ID1 me rms window 400</w:t>
       </w:r>
     </w:p>
     <w:p>
@@ -3734,10 +4384,10 @@
           <w:color w:val="000000"/>
         </w:rPr>
         <w:drawing>
-          <wp:inline distT="0" distB="0" distL="0" distR="0" wp14:anchorId="3B55CEC1" wp14:editId="397BC9C2">
-            <wp:extent cx="5271715" cy="2862474"/>
-            <wp:effectExtent l="0" t="0" r="5715" b="0"/>
-            <wp:docPr id="12" name="Picture 12"/>
+          <wp:inline distT="0" distB="0" distL="0" distR="0" wp14:anchorId="0B780D7B" wp14:editId="3BE27DD2">
+            <wp:extent cx="5731510" cy="4951095"/>
+            <wp:effectExtent l="0" t="0" r="2540" b="1905"/>
+            <wp:docPr id="23" name="Picture 23"/>
             <wp:cNvGraphicFramePr>
               <a:graphicFrameLocks xmlns:a="http://schemas.openxmlformats.org/drawingml/2006/main" noChangeAspect="1"/>
             </wp:cNvGraphicFramePr>
@@ -3757,7 +4407,7 @@
                   <pic:spPr>
                     <a:xfrm>
                       <a:off x="0" y="0"/>
-                      <a:ext cx="5287394" cy="2870988"/>
+                      <a:ext cx="5731510" cy="4951095"/>
                     </a:xfrm>
                     <a:prstGeom prst="rect">
                       <a:avLst/>
@@ -3849,73 +4499,80 @@
           <w:color w:val="000000"/>
         </w:rPr>
       </w:pPr>
+    </w:p>
+    <w:p>
+      <w:pPr>
+        <w:rPr>
+          <w:rFonts w:ascii="Arial" w:hAnsi="Arial" w:cs="Arial"/>
+          <w:color w:val="000000"/>
+        </w:rPr>
+      </w:pPr>
+    </w:p>
+    <w:p>
+      <w:pPr>
+        <w:rPr>
+          <w:rFonts w:ascii="Arial" w:hAnsi="Arial" w:cs="Arial"/>
+          <w:color w:val="000000"/>
+        </w:rPr>
+      </w:pPr>
+    </w:p>
+    <w:p>
+      <w:pPr>
+        <w:rPr>
+          <w:rFonts w:ascii="Arial" w:hAnsi="Arial" w:cs="Arial"/>
+          <w:color w:val="000000"/>
+        </w:rPr>
+      </w:pPr>
+    </w:p>
+    <w:p>
+      <w:pPr>
+        <w:rPr>
+          <w:rFonts w:ascii="Arial" w:hAnsi="Arial" w:cs="Arial"/>
+          <w:color w:val="000000"/>
+        </w:rPr>
+      </w:pPr>
       <w:r>
         <w:rPr>
           <w:rFonts w:ascii="Arial" w:hAnsi="Arial" w:cs="Arial"/>
           <w:color w:val="000000"/>
         </w:rPr>
         <w:lastRenderedPageBreak/>
-        <w:t xml:space="preserve">RMS array signal gia </w:t>
-      </w:r>
-      <w:r>
-        <w:rPr>
-          <w:rFonts w:ascii="Arial" w:hAnsi="Arial" w:cs="Arial"/>
-          <w:color w:val="000000"/>
-        </w:rPr>
-        <w:t>marios</w:t>
-      </w:r>
-      <w:r>
-        <w:rPr>
-          <w:rFonts w:ascii="Arial" w:hAnsi="Arial" w:cs="Arial"/>
-          <w:color w:val="000000"/>
-        </w:rPr>
-        <w:t>_ID</w:t>
-      </w:r>
-      <w:r>
-        <w:rPr>
-          <w:rFonts w:ascii="Arial" w:hAnsi="Arial" w:cs="Arial"/>
-          <w:color w:val="000000"/>
-        </w:rPr>
-        <w:t>1</w:t>
-      </w:r>
-      <w:r>
-        <w:rPr>
-          <w:rFonts w:ascii="Arial" w:hAnsi="Arial" w:cs="Arial"/>
-          <w:color w:val="000000"/>
-        </w:rPr>
-        <w:t xml:space="preserve"> me rms window </w:t>
-      </w:r>
-      <w:r>
-        <w:rPr>
-          <w:rFonts w:ascii="Arial" w:hAnsi="Arial" w:cs="Arial"/>
-          <w:color w:val="000000"/>
-        </w:rPr>
-        <w:t>40</w:t>
-      </w:r>
-      <w:r>
-        <w:rPr>
-          <w:rFonts w:ascii="Arial" w:hAnsi="Arial" w:cs="Arial"/>
-          <w:color w:val="000000"/>
-        </w:rPr>
-        <w:t>0</w:t>
-      </w:r>
-    </w:p>
-    <w:p>
-      <w:pPr>
-        <w:rPr>
-          <w:rFonts w:ascii="Arial" w:hAnsi="Arial" w:cs="Arial"/>
-          <w:color w:val="000000"/>
-        </w:rPr>
-      </w:pPr>
-      <w:r>
-        <w:rPr>
-          <w:noProof/>
+        <w:t xml:space="preserve">RMS array signal </w:t>
+      </w:r>
+      <w:proofErr w:type="spellStart"/>
+      <w:r>
+        <w:rPr>
+          <w:rFonts w:ascii="Arial" w:hAnsi="Arial" w:cs="Arial"/>
+          <w:color w:val="000000"/>
+        </w:rPr>
+        <w:t>gia</w:t>
+      </w:r>
+      <w:proofErr w:type="spellEnd"/>
+      <w:r>
+        <w:rPr>
+          <w:rFonts w:ascii="Arial" w:hAnsi="Arial" w:cs="Arial"/>
+          <w:color w:val="000000"/>
+        </w:rPr>
+        <w:t xml:space="preserve"> alexia_ID1 me rms window 400</w:t>
+      </w:r>
+    </w:p>
+    <w:p>
+      <w:pPr>
+        <w:rPr>
+          <w:rFonts w:ascii="Arial" w:hAnsi="Arial" w:cs="Arial"/>
+          <w:color w:val="000000"/>
+        </w:rPr>
+      </w:pPr>
+      <w:r>
+        <w:rPr>
+          <w:rFonts w:ascii="Arial" w:hAnsi="Arial" w:cs="Arial"/>
+          <w:color w:val="000000"/>
         </w:rPr>
         <w:drawing>
-          <wp:inline distT="0" distB="0" distL="0" distR="0" wp14:anchorId="6B03D73E" wp14:editId="5D7D6728">
-            <wp:extent cx="5731510" cy="2903220"/>
+          <wp:inline distT="0" distB="0" distL="0" distR="0" wp14:anchorId="0D2CBF78" wp14:editId="23D1459B">
+            <wp:extent cx="5731510" cy="4994910"/>
             <wp:effectExtent l="0" t="0" r="2540" b="0"/>
-            <wp:docPr id="13" name="Picture 13"/>
+            <wp:docPr id="24" name="Picture 24"/>
             <wp:cNvGraphicFramePr>
               <a:graphicFrameLocks xmlns:a="http://schemas.openxmlformats.org/drawingml/2006/main" noChangeAspect="1"/>
             </wp:cNvGraphicFramePr>
@@ -3935,7 +4592,7 @@
                   <pic:spPr>
                     <a:xfrm>
                       <a:off x="0" y="0"/>
-                      <a:ext cx="5731510" cy="2903220"/>
+                      <a:ext cx="5731510" cy="4994910"/>
                     </a:xfrm>
                     <a:prstGeom prst="rect">
                       <a:avLst/>
@@ -3955,26 +4612,133 @@
           <w:color w:val="000000"/>
         </w:rPr>
       </w:pPr>
-      <w:r>
-        <w:rPr>
-          <w:rFonts w:ascii="Arial" w:hAnsi="Arial" w:cs="Arial"/>
-          <w:color w:val="000000"/>
-        </w:rPr>
-        <w:t xml:space="preserve">RMS array signal gia </w:t>
-      </w:r>
-      <w:r>
-        <w:rPr>
-          <w:rFonts w:ascii="Arial" w:hAnsi="Arial" w:cs="Arial"/>
-          <w:color w:val="000000"/>
-        </w:rPr>
-        <w:t>alexia</w:t>
-      </w:r>
-      <w:r>
-        <w:rPr>
-          <w:rFonts w:ascii="Arial" w:hAnsi="Arial" w:cs="Arial"/>
-          <w:color w:val="000000"/>
-        </w:rPr>
-        <w:t>_ID1 me rms window 400</w:t>
+    </w:p>
+    <w:p>
+      <w:pPr>
+        <w:rPr>
+          <w:rFonts w:ascii="Arial" w:hAnsi="Arial" w:cs="Arial"/>
+          <w:color w:val="000000"/>
+        </w:rPr>
+      </w:pPr>
+    </w:p>
+    <w:p>
+      <w:pPr>
+        <w:rPr>
+          <w:rFonts w:ascii="Arial" w:hAnsi="Arial" w:cs="Arial"/>
+          <w:color w:val="000000"/>
+        </w:rPr>
+      </w:pPr>
+    </w:p>
+    <w:p>
+      <w:pPr>
+        <w:rPr>
+          <w:rFonts w:ascii="Arial" w:hAnsi="Arial" w:cs="Arial"/>
+          <w:color w:val="000000"/>
+        </w:rPr>
+      </w:pPr>
+    </w:p>
+    <w:p>
+      <w:pPr>
+        <w:rPr>
+          <w:rFonts w:ascii="Arial" w:hAnsi="Arial" w:cs="Arial"/>
+          <w:color w:val="000000"/>
+        </w:rPr>
+      </w:pPr>
+    </w:p>
+    <w:p>
+      <w:pPr>
+        <w:rPr>
+          <w:rFonts w:ascii="Arial" w:hAnsi="Arial" w:cs="Arial"/>
+          <w:color w:val="000000"/>
+        </w:rPr>
+      </w:pPr>
+    </w:p>
+    <w:p>
+      <w:pPr>
+        <w:rPr>
+          <w:rFonts w:ascii="Arial" w:hAnsi="Arial" w:cs="Arial"/>
+          <w:color w:val="000000"/>
+        </w:rPr>
+      </w:pPr>
+    </w:p>
+    <w:p>
+      <w:pPr>
+        <w:rPr>
+          <w:rFonts w:ascii="Arial" w:hAnsi="Arial" w:cs="Arial"/>
+          <w:color w:val="000000"/>
+        </w:rPr>
+      </w:pPr>
+    </w:p>
+    <w:p>
+      <w:pPr>
+        <w:rPr>
+          <w:rFonts w:ascii="Arial" w:hAnsi="Arial" w:cs="Arial"/>
+          <w:color w:val="000000"/>
+        </w:rPr>
+      </w:pPr>
+    </w:p>
+    <w:p>
+      <w:pPr>
+        <w:rPr>
+          <w:rFonts w:ascii="Arial" w:hAnsi="Arial" w:cs="Arial"/>
+          <w:color w:val="000000"/>
+        </w:rPr>
+      </w:pPr>
+    </w:p>
+    <w:p>
+      <w:pPr>
+        <w:rPr>
+          <w:rFonts w:ascii="Arial" w:hAnsi="Arial" w:cs="Arial"/>
+          <w:color w:val="000000"/>
+        </w:rPr>
+      </w:pPr>
+    </w:p>
+    <w:p>
+      <w:pPr>
+        <w:rPr>
+          <w:rFonts w:ascii="Arial" w:hAnsi="Arial" w:cs="Arial"/>
+          <w:color w:val="000000"/>
+        </w:rPr>
+      </w:pPr>
+    </w:p>
+    <w:p>
+      <w:pPr>
+        <w:rPr>
+          <w:rFonts w:ascii="Arial" w:hAnsi="Arial" w:cs="Arial"/>
+          <w:color w:val="000000"/>
+        </w:rPr>
+      </w:pPr>
+    </w:p>
+    <w:p>
+      <w:pPr>
+        <w:rPr>
+          <w:rFonts w:ascii="Arial" w:hAnsi="Arial" w:cs="Arial"/>
+          <w:color w:val="000000"/>
+        </w:rPr>
+      </w:pPr>
+      <w:r>
+        <w:rPr>
+          <w:rFonts w:ascii="Arial" w:hAnsi="Arial" w:cs="Arial"/>
+          <w:color w:val="000000"/>
+        </w:rPr>
+        <w:lastRenderedPageBreak/>
+        <w:t xml:space="preserve">RMS array signal </w:t>
+      </w:r>
+      <w:proofErr w:type="spellStart"/>
+      <w:r>
+        <w:rPr>
+          <w:rFonts w:ascii="Arial" w:hAnsi="Arial" w:cs="Arial"/>
+          <w:color w:val="000000"/>
+        </w:rPr>
+        <w:t>gia</w:t>
+      </w:r>
+      <w:proofErr w:type="spellEnd"/>
+      <w:r>
+        <w:rPr>
+          <w:rFonts w:ascii="Arial" w:hAnsi="Arial" w:cs="Arial"/>
+          <w:color w:val="000000"/>
+        </w:rPr>
+        <w:t xml:space="preserve"> nektarios_ID1 me rms window 400</w:t>
       </w:r>
     </w:p>
     <w:p>
@@ -3990,10 +4754,10 @@
           <w:color w:val="000000"/>
         </w:rPr>
         <w:drawing>
-          <wp:inline distT="0" distB="0" distL="0" distR="0" wp14:anchorId="47B8E8DC" wp14:editId="2C5D2563">
-            <wp:extent cx="5731510" cy="2917190"/>
-            <wp:effectExtent l="0" t="0" r="2540" b="0"/>
-            <wp:docPr id="14" name="Picture 14"/>
+          <wp:inline distT="0" distB="0" distL="0" distR="0" wp14:anchorId="417767E4" wp14:editId="6000D22E">
+            <wp:extent cx="5731510" cy="4951095"/>
+            <wp:effectExtent l="0" t="0" r="2540" b="1905"/>
+            <wp:docPr id="25" name="Picture 25"/>
             <wp:cNvGraphicFramePr>
               <a:graphicFrameLocks xmlns:a="http://schemas.openxmlformats.org/drawingml/2006/main" noChangeAspect="1"/>
             </wp:cNvGraphicFramePr>
@@ -4013,7 +4777,7 @@
                   <pic:spPr>
                     <a:xfrm>
                       <a:off x="0" y="0"/>
-                      <a:ext cx="5731510" cy="2917190"/>
+                      <a:ext cx="5731510" cy="4951095"/>
                     </a:xfrm>
                     <a:prstGeom prst="rect">
                       <a:avLst/>
@@ -4033,27 +4797,102 @@
           <w:color w:val="000000"/>
         </w:rPr>
       </w:pPr>
-      <w:r>
-        <w:rPr>
-          <w:rFonts w:ascii="Arial" w:hAnsi="Arial" w:cs="Arial"/>
-          <w:color w:val="000000"/>
-        </w:rPr>
-        <w:t xml:space="preserve">RMS array signal gia </w:t>
-      </w:r>
-      <w:r>
-        <w:rPr>
-          <w:rFonts w:ascii="Arial" w:hAnsi="Arial" w:cs="Arial"/>
-          <w:color w:val="000000"/>
-        </w:rPr>
-        <w:t>nektarios</w:t>
-      </w:r>
-      <w:r>
-        <w:rPr>
-          <w:rFonts w:ascii="Arial" w:hAnsi="Arial" w:cs="Arial"/>
-          <w:color w:val="000000"/>
-        </w:rPr>
-        <w:t>_ID1 me rms window 400</w:t>
-      </w:r>
+    </w:p>
+    <w:p>
+      <w:pPr>
+        <w:rPr>
+          <w:rFonts w:ascii="Arial" w:hAnsi="Arial" w:cs="Arial"/>
+          <w:color w:val="000000"/>
+        </w:rPr>
+      </w:pPr>
+    </w:p>
+    <w:p>
+      <w:pPr>
+        <w:rPr>
+          <w:rFonts w:ascii="Arial" w:hAnsi="Arial" w:cs="Arial"/>
+          <w:color w:val="000000"/>
+        </w:rPr>
+      </w:pPr>
+    </w:p>
+    <w:p>
+      <w:pPr>
+        <w:rPr>
+          <w:rFonts w:ascii="Arial" w:hAnsi="Arial" w:cs="Arial"/>
+          <w:color w:val="000000"/>
+        </w:rPr>
+      </w:pPr>
+    </w:p>
+    <w:p>
+      <w:pPr>
+        <w:rPr>
+          <w:rFonts w:ascii="Arial" w:hAnsi="Arial" w:cs="Arial"/>
+          <w:color w:val="000000"/>
+        </w:rPr>
+      </w:pPr>
+    </w:p>
+    <w:p>
+      <w:pPr>
+        <w:rPr>
+          <w:rFonts w:ascii="Arial" w:hAnsi="Arial" w:cs="Arial"/>
+          <w:color w:val="000000"/>
+        </w:rPr>
+      </w:pPr>
+    </w:p>
+    <w:p>
+      <w:pPr>
+        <w:rPr>
+          <w:rFonts w:ascii="Arial" w:hAnsi="Arial" w:cs="Arial"/>
+          <w:color w:val="000000"/>
+        </w:rPr>
+      </w:pPr>
+    </w:p>
+    <w:p>
+      <w:pPr>
+        <w:rPr>
+          <w:rFonts w:ascii="Arial" w:hAnsi="Arial" w:cs="Arial"/>
+          <w:color w:val="000000"/>
+        </w:rPr>
+      </w:pPr>
+    </w:p>
+    <w:p>
+      <w:pPr>
+        <w:rPr>
+          <w:rFonts w:ascii="Arial" w:hAnsi="Arial" w:cs="Arial"/>
+          <w:color w:val="000000"/>
+        </w:rPr>
+      </w:pPr>
+    </w:p>
+    <w:p>
+      <w:pPr>
+        <w:rPr>
+          <w:rFonts w:ascii="Arial" w:hAnsi="Arial" w:cs="Arial"/>
+          <w:color w:val="000000"/>
+        </w:rPr>
+      </w:pPr>
+    </w:p>
+    <w:p>
+      <w:pPr>
+        <w:rPr>
+          <w:rFonts w:ascii="Arial" w:hAnsi="Arial" w:cs="Arial"/>
+          <w:color w:val="000000"/>
+        </w:rPr>
+      </w:pPr>
+    </w:p>
+    <w:p>
+      <w:pPr>
+        <w:rPr>
+          <w:rFonts w:ascii="Arial" w:hAnsi="Arial" w:cs="Arial"/>
+          <w:color w:val="000000"/>
+        </w:rPr>
+      </w:pPr>
+    </w:p>
+    <w:p>
+      <w:pPr>
+        <w:rPr>
+          <w:rFonts w:ascii="Arial" w:hAnsi="Arial" w:cs="Arial"/>
+          <w:color w:val="000000"/>
+        </w:rPr>
+      </w:pPr>
     </w:p>
     <w:p>
       <w:pPr>
@@ -4068,11 +4907,42 @@
           <w:color w:val="000000"/>
         </w:rPr>
         <w:lastRenderedPageBreak/>
+        <w:t xml:space="preserve">RMS array signal </w:t>
+      </w:r>
+      <w:proofErr w:type="spellStart"/>
+      <w:r>
+        <w:rPr>
+          <w:rFonts w:ascii="Arial" w:hAnsi="Arial" w:cs="Arial"/>
+          <w:color w:val="000000"/>
+        </w:rPr>
+        <w:t>gia</w:t>
+      </w:r>
+      <w:proofErr w:type="spellEnd"/>
+      <w:r>
+        <w:rPr>
+          <w:rFonts w:ascii="Arial" w:hAnsi="Arial" w:cs="Arial"/>
+          <w:color w:val="000000"/>
+        </w:rPr>
+        <w:t xml:space="preserve"> vasilis_ID1 me rms window 400</w:t>
+      </w:r>
+    </w:p>
+    <w:p>
+      <w:pPr>
+        <w:rPr>
+          <w:rFonts w:ascii="Arial" w:hAnsi="Arial" w:cs="Arial"/>
+          <w:color w:val="000000"/>
+        </w:rPr>
+      </w:pPr>
+      <w:r>
+        <w:rPr>
+          <w:rFonts w:ascii="Arial" w:hAnsi="Arial" w:cs="Arial"/>
+          <w:color w:val="000000"/>
+        </w:rPr>
         <w:drawing>
-          <wp:inline distT="0" distB="0" distL="0" distR="0" wp14:anchorId="120654AF" wp14:editId="25F369ED">
-            <wp:extent cx="5731510" cy="3115945"/>
-            <wp:effectExtent l="0" t="0" r="2540" b="8255"/>
-            <wp:docPr id="15" name="Picture 15"/>
+          <wp:inline distT="0" distB="0" distL="0" distR="0" wp14:anchorId="390B5B3F" wp14:editId="76DDC543">
+            <wp:extent cx="5731510" cy="4937125"/>
+            <wp:effectExtent l="0" t="0" r="2540" b="0"/>
+            <wp:docPr id="26" name="Picture 26"/>
             <wp:cNvGraphicFramePr>
               <a:graphicFrameLocks xmlns:a="http://schemas.openxmlformats.org/drawingml/2006/main" noChangeAspect="1"/>
             </wp:cNvGraphicFramePr>
@@ -4092,7 +4962,7 @@
                   <pic:spPr>
                     <a:xfrm>
                       <a:off x="0" y="0"/>
-                      <a:ext cx="5731510" cy="3115945"/>
+                      <a:ext cx="5731510" cy="4937125"/>
                     </a:xfrm>
                     <a:prstGeom prst="rect">
                       <a:avLst/>
@@ -4112,26 +4982,133 @@
           <w:color w:val="000000"/>
         </w:rPr>
       </w:pPr>
-      <w:r>
-        <w:rPr>
-          <w:rFonts w:ascii="Arial" w:hAnsi="Arial" w:cs="Arial"/>
-          <w:color w:val="000000"/>
-        </w:rPr>
-        <w:t xml:space="preserve">RMS array signal gia </w:t>
-      </w:r>
-      <w:r>
-        <w:rPr>
-          <w:rFonts w:ascii="Arial" w:hAnsi="Arial" w:cs="Arial"/>
-          <w:color w:val="000000"/>
-        </w:rPr>
-        <w:t>vasilis</w:t>
-      </w:r>
-      <w:r>
-        <w:rPr>
-          <w:rFonts w:ascii="Arial" w:hAnsi="Arial" w:cs="Arial"/>
-          <w:color w:val="000000"/>
-        </w:rPr>
-        <w:t>_ID1 me rms window 400</w:t>
+    </w:p>
+    <w:p>
+      <w:pPr>
+        <w:rPr>
+          <w:rFonts w:ascii="Arial" w:hAnsi="Arial" w:cs="Arial"/>
+          <w:color w:val="000000"/>
+        </w:rPr>
+      </w:pPr>
+    </w:p>
+    <w:p>
+      <w:pPr>
+        <w:rPr>
+          <w:rFonts w:ascii="Arial" w:hAnsi="Arial" w:cs="Arial"/>
+          <w:color w:val="000000"/>
+        </w:rPr>
+      </w:pPr>
+    </w:p>
+    <w:p>
+      <w:pPr>
+        <w:rPr>
+          <w:rFonts w:ascii="Arial" w:hAnsi="Arial" w:cs="Arial"/>
+          <w:color w:val="000000"/>
+        </w:rPr>
+      </w:pPr>
+    </w:p>
+    <w:p>
+      <w:pPr>
+        <w:rPr>
+          <w:rFonts w:ascii="Arial" w:hAnsi="Arial" w:cs="Arial"/>
+          <w:color w:val="000000"/>
+        </w:rPr>
+      </w:pPr>
+    </w:p>
+    <w:p>
+      <w:pPr>
+        <w:rPr>
+          <w:rFonts w:ascii="Arial" w:hAnsi="Arial" w:cs="Arial"/>
+          <w:color w:val="000000"/>
+        </w:rPr>
+      </w:pPr>
+    </w:p>
+    <w:p>
+      <w:pPr>
+        <w:rPr>
+          <w:rFonts w:ascii="Arial" w:hAnsi="Arial" w:cs="Arial"/>
+          <w:color w:val="000000"/>
+        </w:rPr>
+      </w:pPr>
+    </w:p>
+    <w:p>
+      <w:pPr>
+        <w:rPr>
+          <w:rFonts w:ascii="Arial" w:hAnsi="Arial" w:cs="Arial"/>
+          <w:color w:val="000000"/>
+        </w:rPr>
+      </w:pPr>
+    </w:p>
+    <w:p>
+      <w:pPr>
+        <w:rPr>
+          <w:rFonts w:ascii="Arial" w:hAnsi="Arial" w:cs="Arial"/>
+          <w:color w:val="000000"/>
+        </w:rPr>
+      </w:pPr>
+    </w:p>
+    <w:p>
+      <w:pPr>
+        <w:rPr>
+          <w:rFonts w:ascii="Arial" w:hAnsi="Arial" w:cs="Arial"/>
+          <w:color w:val="000000"/>
+        </w:rPr>
+      </w:pPr>
+    </w:p>
+    <w:p>
+      <w:pPr>
+        <w:rPr>
+          <w:rFonts w:ascii="Arial" w:hAnsi="Arial" w:cs="Arial"/>
+          <w:color w:val="000000"/>
+        </w:rPr>
+      </w:pPr>
+    </w:p>
+    <w:p>
+      <w:pPr>
+        <w:rPr>
+          <w:rFonts w:ascii="Arial" w:hAnsi="Arial" w:cs="Arial"/>
+          <w:color w:val="000000"/>
+        </w:rPr>
+      </w:pPr>
+    </w:p>
+    <w:p>
+      <w:pPr>
+        <w:rPr>
+          <w:rFonts w:ascii="Arial" w:hAnsi="Arial" w:cs="Arial"/>
+          <w:color w:val="000000"/>
+        </w:rPr>
+      </w:pPr>
+    </w:p>
+    <w:p>
+      <w:pPr>
+        <w:rPr>
+          <w:rFonts w:ascii="Arial" w:hAnsi="Arial" w:cs="Arial"/>
+          <w:color w:val="000000"/>
+        </w:rPr>
+      </w:pPr>
+      <w:r>
+        <w:rPr>
+          <w:rFonts w:ascii="Arial" w:hAnsi="Arial" w:cs="Arial"/>
+          <w:color w:val="000000"/>
+        </w:rPr>
+        <w:lastRenderedPageBreak/>
+        <w:t xml:space="preserve">RMS array signal </w:t>
+      </w:r>
+      <w:proofErr w:type="spellStart"/>
+      <w:r>
+        <w:rPr>
+          <w:rFonts w:ascii="Arial" w:hAnsi="Arial" w:cs="Arial"/>
+          <w:color w:val="000000"/>
+        </w:rPr>
+        <w:t>gia</w:t>
+      </w:r>
+      <w:proofErr w:type="spellEnd"/>
+      <w:r>
+        <w:rPr>
+          <w:rFonts w:ascii="Arial" w:hAnsi="Arial" w:cs="Arial"/>
+          <w:color w:val="000000"/>
+        </w:rPr>
+        <w:t xml:space="preserve"> next_ID1 me rms window 400</w:t>
       </w:r>
     </w:p>
     <w:p>
@@ -4147,10 +5124,10 @@
           <w:color w:val="000000"/>
         </w:rPr>
         <w:drawing>
-          <wp:inline distT="0" distB="0" distL="0" distR="0" wp14:anchorId="741BA88C" wp14:editId="16B117C2">
-            <wp:extent cx="5731510" cy="2906395"/>
-            <wp:effectExtent l="0" t="0" r="2540" b="8255"/>
-            <wp:docPr id="16" name="Picture 16"/>
+          <wp:inline distT="0" distB="0" distL="0" distR="0" wp14:anchorId="53CBB519" wp14:editId="5D809449">
+            <wp:extent cx="5731510" cy="4942205"/>
+            <wp:effectExtent l="0" t="0" r="2540" b="0"/>
+            <wp:docPr id="27" name="Picture 27"/>
             <wp:cNvGraphicFramePr>
               <a:graphicFrameLocks xmlns:a="http://schemas.openxmlformats.org/drawingml/2006/main" noChangeAspect="1"/>
             </wp:cNvGraphicFramePr>
@@ -4170,7 +5147,7 @@
                   <pic:spPr>
                     <a:xfrm>
                       <a:off x="0" y="0"/>
-                      <a:ext cx="5731510" cy="2906395"/>
+                      <a:ext cx="5731510" cy="4942205"/>
                     </a:xfrm>
                     <a:prstGeom prst="rect">
                       <a:avLst/>
@@ -4190,27 +5167,102 @@
           <w:color w:val="000000"/>
         </w:rPr>
       </w:pPr>
-      <w:r>
-        <w:rPr>
-          <w:rFonts w:ascii="Arial" w:hAnsi="Arial" w:cs="Arial"/>
-          <w:color w:val="000000"/>
-        </w:rPr>
-        <w:t xml:space="preserve">RMS array signal gia </w:t>
-      </w:r>
-      <w:r>
-        <w:rPr>
-          <w:rFonts w:ascii="Arial" w:hAnsi="Arial" w:cs="Arial"/>
-          <w:color w:val="000000"/>
-        </w:rPr>
-        <w:t>next</w:t>
-      </w:r>
-      <w:r>
-        <w:rPr>
-          <w:rFonts w:ascii="Arial" w:hAnsi="Arial" w:cs="Arial"/>
-          <w:color w:val="000000"/>
-        </w:rPr>
-        <w:t>_ID1 me rms window 400</w:t>
-      </w:r>
+    </w:p>
+    <w:p>
+      <w:pPr>
+        <w:rPr>
+          <w:rFonts w:ascii="Arial" w:hAnsi="Arial" w:cs="Arial"/>
+          <w:color w:val="000000"/>
+        </w:rPr>
+      </w:pPr>
+    </w:p>
+    <w:p>
+      <w:pPr>
+        <w:rPr>
+          <w:rFonts w:ascii="Arial" w:hAnsi="Arial" w:cs="Arial"/>
+          <w:color w:val="000000"/>
+        </w:rPr>
+      </w:pPr>
+    </w:p>
+    <w:p>
+      <w:pPr>
+        <w:rPr>
+          <w:rFonts w:ascii="Arial" w:hAnsi="Arial" w:cs="Arial"/>
+          <w:color w:val="000000"/>
+        </w:rPr>
+      </w:pPr>
+    </w:p>
+    <w:p>
+      <w:pPr>
+        <w:rPr>
+          <w:rFonts w:ascii="Arial" w:hAnsi="Arial" w:cs="Arial"/>
+          <w:color w:val="000000"/>
+        </w:rPr>
+      </w:pPr>
+    </w:p>
+    <w:p>
+      <w:pPr>
+        <w:rPr>
+          <w:rFonts w:ascii="Arial" w:hAnsi="Arial" w:cs="Arial"/>
+          <w:color w:val="000000"/>
+        </w:rPr>
+      </w:pPr>
+    </w:p>
+    <w:p>
+      <w:pPr>
+        <w:rPr>
+          <w:rFonts w:ascii="Arial" w:hAnsi="Arial" w:cs="Arial"/>
+          <w:color w:val="000000"/>
+        </w:rPr>
+      </w:pPr>
+    </w:p>
+    <w:p>
+      <w:pPr>
+        <w:rPr>
+          <w:rFonts w:ascii="Arial" w:hAnsi="Arial" w:cs="Arial"/>
+          <w:color w:val="000000"/>
+        </w:rPr>
+      </w:pPr>
+    </w:p>
+    <w:p>
+      <w:pPr>
+        <w:rPr>
+          <w:rFonts w:ascii="Arial" w:hAnsi="Arial" w:cs="Arial"/>
+          <w:color w:val="000000"/>
+        </w:rPr>
+      </w:pPr>
+    </w:p>
+    <w:p>
+      <w:pPr>
+        <w:rPr>
+          <w:rFonts w:ascii="Arial" w:hAnsi="Arial" w:cs="Arial"/>
+          <w:color w:val="000000"/>
+        </w:rPr>
+      </w:pPr>
+    </w:p>
+    <w:p>
+      <w:pPr>
+        <w:rPr>
+          <w:rFonts w:ascii="Arial" w:hAnsi="Arial" w:cs="Arial"/>
+          <w:color w:val="000000"/>
+        </w:rPr>
+      </w:pPr>
+    </w:p>
+    <w:p>
+      <w:pPr>
+        <w:rPr>
+          <w:rFonts w:ascii="Arial" w:hAnsi="Arial" w:cs="Arial"/>
+          <w:color w:val="000000"/>
+        </w:rPr>
+      </w:pPr>
+    </w:p>
+    <w:p>
+      <w:pPr>
+        <w:rPr>
+          <w:rFonts w:ascii="Arial" w:hAnsi="Arial" w:cs="Arial"/>
+          <w:color w:val="000000"/>
+        </w:rPr>
+      </w:pPr>
     </w:p>
     <w:p>
       <w:pPr>
@@ -4225,11 +5277,42 @@
           <w:color w:val="000000"/>
         </w:rPr>
         <w:lastRenderedPageBreak/>
+        <w:t xml:space="preserve">RMS array signal </w:t>
+      </w:r>
+      <w:proofErr w:type="spellStart"/>
+      <w:r>
+        <w:rPr>
+          <w:rFonts w:ascii="Arial" w:hAnsi="Arial" w:cs="Arial"/>
+          <w:color w:val="000000"/>
+        </w:rPr>
+        <w:t>gia</w:t>
+      </w:r>
+      <w:proofErr w:type="spellEnd"/>
+      <w:r>
+        <w:rPr>
+          <w:rFonts w:ascii="Arial" w:hAnsi="Arial" w:cs="Arial"/>
+          <w:color w:val="000000"/>
+        </w:rPr>
+        <w:t xml:space="preserve"> next2_ID1 me rms window 400</w:t>
+      </w:r>
+    </w:p>
+    <w:p>
+      <w:pPr>
+        <w:rPr>
+          <w:rFonts w:ascii="Arial" w:hAnsi="Arial" w:cs="Arial"/>
+          <w:color w:val="000000"/>
+        </w:rPr>
+      </w:pPr>
+      <w:r>
+        <w:rPr>
+          <w:rFonts w:ascii="Arial" w:hAnsi="Arial" w:cs="Arial"/>
+          <w:color w:val="000000"/>
+        </w:rPr>
         <w:drawing>
-          <wp:inline distT="0" distB="0" distL="0" distR="0" wp14:anchorId="5963A4B1" wp14:editId="19EB7F25">
-            <wp:extent cx="5731510" cy="2994025"/>
+          <wp:inline distT="0" distB="0" distL="0" distR="0" wp14:anchorId="330299A2" wp14:editId="3AD3EDF5">
+            <wp:extent cx="5731510" cy="4916805"/>
             <wp:effectExtent l="0" t="0" r="2540" b="0"/>
-            <wp:docPr id="17" name="Picture 17"/>
+            <wp:docPr id="28" name="Picture 28"/>
             <wp:cNvGraphicFramePr>
               <a:graphicFrameLocks xmlns:a="http://schemas.openxmlformats.org/drawingml/2006/main" noChangeAspect="1"/>
             </wp:cNvGraphicFramePr>
@@ -4249,7 +5332,7 @@
                   <pic:spPr>
                     <a:xfrm>
                       <a:off x="0" y="0"/>
-                      <a:ext cx="5731510" cy="2994025"/>
+                      <a:ext cx="5731510" cy="4916805"/>
                     </a:xfrm>
                     <a:prstGeom prst="rect">
                       <a:avLst/>
@@ -4277,26 +5360,139 @@
           <w:color w:val="000000"/>
         </w:rPr>
       </w:pPr>
-      <w:r>
-        <w:rPr>
-          <w:rFonts w:ascii="Arial" w:hAnsi="Arial" w:cs="Arial"/>
-          <w:color w:val="000000"/>
-        </w:rPr>
-        <w:t xml:space="preserve">RMS array signal gia </w:t>
-      </w:r>
-      <w:r>
-        <w:rPr>
-          <w:rFonts w:ascii="Arial" w:hAnsi="Arial" w:cs="Arial"/>
-          <w:color w:val="000000"/>
-        </w:rPr>
-        <w:t>next2</w:t>
-      </w:r>
-      <w:r>
-        <w:rPr>
-          <w:rFonts w:ascii="Arial" w:hAnsi="Arial" w:cs="Arial"/>
-          <w:color w:val="000000"/>
-        </w:rPr>
-        <w:t>_ID1 me rms window 400</w:t>
+    </w:p>
+    <w:p>
+      <w:pPr>
+        <w:rPr>
+          <w:rFonts w:ascii="Arial" w:hAnsi="Arial" w:cs="Arial"/>
+          <w:color w:val="000000"/>
+        </w:rPr>
+      </w:pPr>
+    </w:p>
+    <w:p>
+      <w:pPr>
+        <w:rPr>
+          <w:rFonts w:ascii="Arial" w:hAnsi="Arial" w:cs="Arial"/>
+          <w:color w:val="000000"/>
+        </w:rPr>
+      </w:pPr>
+    </w:p>
+    <w:p>
+      <w:pPr>
+        <w:rPr>
+          <w:rFonts w:ascii="Arial" w:hAnsi="Arial" w:cs="Arial"/>
+          <w:color w:val="000000"/>
+        </w:rPr>
+      </w:pPr>
+    </w:p>
+    <w:p>
+      <w:pPr>
+        <w:rPr>
+          <w:rFonts w:ascii="Arial" w:hAnsi="Arial" w:cs="Arial"/>
+          <w:color w:val="000000"/>
+        </w:rPr>
+      </w:pPr>
+    </w:p>
+    <w:p>
+      <w:pPr>
+        <w:rPr>
+          <w:rFonts w:ascii="Arial" w:hAnsi="Arial" w:cs="Arial"/>
+          <w:color w:val="000000"/>
+        </w:rPr>
+      </w:pPr>
+    </w:p>
+    <w:p>
+      <w:pPr>
+        <w:rPr>
+          <w:rFonts w:ascii="Arial" w:hAnsi="Arial" w:cs="Arial"/>
+          <w:color w:val="000000"/>
+        </w:rPr>
+      </w:pPr>
+    </w:p>
+    <w:p>
+      <w:pPr>
+        <w:rPr>
+          <w:rFonts w:ascii="Arial" w:hAnsi="Arial" w:cs="Arial"/>
+          <w:color w:val="000000"/>
+        </w:rPr>
+      </w:pPr>
+    </w:p>
+    <w:p>
+      <w:pPr>
+        <w:rPr>
+          <w:rFonts w:ascii="Arial" w:hAnsi="Arial" w:cs="Arial"/>
+          <w:color w:val="000000"/>
+        </w:rPr>
+      </w:pPr>
+    </w:p>
+    <w:p>
+      <w:pPr>
+        <w:rPr>
+          <w:rFonts w:ascii="Arial" w:hAnsi="Arial" w:cs="Arial"/>
+          <w:color w:val="000000"/>
+        </w:rPr>
+      </w:pPr>
+    </w:p>
+    <w:p>
+      <w:pPr>
+        <w:rPr>
+          <w:rFonts w:ascii="Arial" w:hAnsi="Arial" w:cs="Arial"/>
+          <w:color w:val="000000"/>
+        </w:rPr>
+      </w:pPr>
+    </w:p>
+    <w:p>
+      <w:pPr>
+        <w:rPr>
+          <w:rFonts w:ascii="Arial" w:hAnsi="Arial" w:cs="Arial"/>
+          <w:color w:val="000000"/>
+        </w:rPr>
+      </w:pPr>
+    </w:p>
+    <w:p>
+      <w:pPr>
+        <w:rPr>
+          <w:rFonts w:ascii="Arial" w:hAnsi="Arial" w:cs="Arial"/>
+          <w:color w:val="000000"/>
+        </w:rPr>
+      </w:pPr>
+      <w:r>
+        <w:rPr>
+          <w:rFonts w:ascii="Arial" w:hAnsi="Arial" w:cs="Arial"/>
+          <w:color w:val="000000"/>
+        </w:rPr>
+        <w:lastRenderedPageBreak/>
+        <w:t xml:space="preserve">RMS array signal </w:t>
+      </w:r>
+      <w:proofErr w:type="spellStart"/>
+      <w:r>
+        <w:rPr>
+          <w:rFonts w:ascii="Arial" w:hAnsi="Arial" w:cs="Arial"/>
+          <w:color w:val="000000"/>
+        </w:rPr>
+        <w:t>gia</w:t>
+      </w:r>
+      <w:proofErr w:type="spellEnd"/>
+      <w:r>
+        <w:rPr>
+          <w:rFonts w:ascii="Arial" w:hAnsi="Arial" w:cs="Arial"/>
+          <w:color w:val="000000"/>
+        </w:rPr>
+        <w:t xml:space="preserve"> next_ID</w:t>
+      </w:r>
+      <w:r>
+        <w:rPr>
+          <w:rFonts w:ascii="Arial" w:hAnsi="Arial" w:cs="Arial"/>
+          <w:color w:val="000000"/>
+        </w:rPr>
+        <w:t>3</w:t>
+      </w:r>
+      <w:r>
+        <w:rPr>
+          <w:rFonts w:ascii="Arial" w:hAnsi="Arial" w:cs="Arial"/>
+          <w:color w:val="000000"/>
+        </w:rPr>
+        <w:t xml:space="preserve"> me rms window 400</w:t>
       </w:r>
     </w:p>
     <w:p>
@@ -4312,10 +5508,10 @@
           <w:color w:val="000000"/>
         </w:rPr>
         <w:drawing>
-          <wp:inline distT="0" distB="0" distL="0" distR="0" wp14:anchorId="1AABD361" wp14:editId="39FB97B0">
-            <wp:extent cx="5731510" cy="2931160"/>
-            <wp:effectExtent l="0" t="0" r="2540" b="2540"/>
-            <wp:docPr id="18" name="Picture 18"/>
+          <wp:inline distT="0" distB="0" distL="0" distR="0" wp14:anchorId="324BBBE0" wp14:editId="39D2B360">
+            <wp:extent cx="5731510" cy="4951095"/>
+            <wp:effectExtent l="0" t="0" r="2540" b="1905"/>
+            <wp:docPr id="29" name="Picture 29"/>
             <wp:cNvGraphicFramePr>
               <a:graphicFrameLocks xmlns:a="http://schemas.openxmlformats.org/drawingml/2006/main" noChangeAspect="1"/>
             </wp:cNvGraphicFramePr>
@@ -4335,7 +5531,7 @@
                   <pic:spPr>
                     <a:xfrm>
                       <a:off x="0" y="0"/>
-                      <a:ext cx="5731510" cy="2931160"/>
+                      <a:ext cx="5731510" cy="4951095"/>
                     </a:xfrm>
                     <a:prstGeom prst="rect">
                       <a:avLst/>
@@ -4346,6 +5542,154 @@
             </a:graphic>
           </wp:inline>
         </w:drawing>
+      </w:r>
+    </w:p>
+    <w:p>
+      <w:pPr>
+        <w:rPr>
+          <w:rFonts w:ascii="Arial" w:hAnsi="Arial" w:cs="Arial"/>
+          <w:color w:val="000000"/>
+        </w:rPr>
+      </w:pPr>
+    </w:p>
+    <w:p>
+      <w:pPr>
+        <w:rPr>
+          <w:rFonts w:ascii="Arial" w:hAnsi="Arial" w:cs="Arial"/>
+          <w:color w:val="000000"/>
+        </w:rPr>
+      </w:pPr>
+    </w:p>
+    <w:p>
+      <w:pPr>
+        <w:rPr>
+          <w:rFonts w:ascii="Arial" w:hAnsi="Arial" w:cs="Arial"/>
+          <w:color w:val="000000"/>
+        </w:rPr>
+      </w:pPr>
+    </w:p>
+    <w:p>
+      <w:pPr>
+        <w:rPr>
+          <w:rFonts w:ascii="Arial" w:hAnsi="Arial" w:cs="Arial"/>
+          <w:color w:val="000000"/>
+        </w:rPr>
+      </w:pPr>
+    </w:p>
+    <w:p>
+      <w:pPr>
+        <w:rPr>
+          <w:rFonts w:ascii="Arial" w:hAnsi="Arial" w:cs="Arial"/>
+          <w:color w:val="000000"/>
+        </w:rPr>
+      </w:pPr>
+    </w:p>
+    <w:p>
+      <w:pPr>
+        <w:rPr>
+          <w:rFonts w:ascii="Arial" w:hAnsi="Arial" w:cs="Arial"/>
+          <w:color w:val="000000"/>
+        </w:rPr>
+      </w:pPr>
+    </w:p>
+    <w:p>
+      <w:pPr>
+        <w:rPr>
+          <w:rFonts w:ascii="Arial" w:hAnsi="Arial" w:cs="Arial"/>
+          <w:color w:val="000000"/>
+        </w:rPr>
+      </w:pPr>
+    </w:p>
+    <w:p>
+      <w:pPr>
+        <w:rPr>
+          <w:rFonts w:ascii="Arial" w:hAnsi="Arial" w:cs="Arial"/>
+          <w:color w:val="000000"/>
+        </w:rPr>
+      </w:pPr>
+    </w:p>
+    <w:p>
+      <w:pPr>
+        <w:rPr>
+          <w:rFonts w:ascii="Arial" w:hAnsi="Arial" w:cs="Arial"/>
+          <w:color w:val="000000"/>
+        </w:rPr>
+      </w:pPr>
+    </w:p>
+    <w:p>
+      <w:pPr>
+        <w:rPr>
+          <w:rFonts w:ascii="Arial" w:hAnsi="Arial" w:cs="Arial"/>
+          <w:color w:val="000000"/>
+          <w:sz w:val="20"/>
+          <w:szCs w:val="20"/>
+        </w:rPr>
+      </w:pPr>
+    </w:p>
+    <w:p>
+      <w:pPr>
+        <w:rPr>
+          <w:rFonts w:ascii="Arial" w:hAnsi="Arial" w:cs="Arial"/>
+          <w:color w:val="000000"/>
+        </w:rPr>
+      </w:pPr>
+      <w:r>
+        <w:rPr>
+          <w:rFonts w:ascii="Arial" w:hAnsi="Arial" w:cs="Arial"/>
+          <w:noProof/>
+          <w:color w:val="000000"/>
+        </w:rPr>
+        <w:lastRenderedPageBreak/>
+        <w:drawing>
+          <wp:inline distT="0" distB="0" distL="0" distR="0" wp14:anchorId="236381D9" wp14:editId="3B7925B8">
+            <wp:extent cx="2448267" cy="809738"/>
+            <wp:effectExtent l="0" t="0" r="9525" b="9525"/>
+            <wp:docPr id="3" name="Picture 3"/>
+            <wp:cNvGraphicFramePr>
+              <a:graphicFrameLocks xmlns:a="http://schemas.openxmlformats.org/drawingml/2006/main" noChangeAspect="1"/>
+            </wp:cNvGraphicFramePr>
+            <a:graphic xmlns:a="http://schemas.openxmlformats.org/drawingml/2006/main">
+              <a:graphicData uri="http://schemas.openxmlformats.org/drawingml/2006/picture">
+                <pic:pic xmlns:pic="http://schemas.openxmlformats.org/drawingml/2006/picture">
+                  <pic:nvPicPr>
+                    <pic:cNvPr id="1" name=""/>
+                    <pic:cNvPicPr/>
+                  </pic:nvPicPr>
+                  <pic:blipFill>
+                    <a:blip r:embed="rId24"/>
+                    <a:stretch>
+                      <a:fillRect/>
+                    </a:stretch>
+                  </pic:blipFill>
+                  <pic:spPr>
+                    <a:xfrm>
+                      <a:off x="0" y="0"/>
+                      <a:ext cx="2448267" cy="809738"/>
+                    </a:xfrm>
+                    <a:prstGeom prst="rect">
+                      <a:avLst/>
+                    </a:prstGeom>
+                  </pic:spPr>
+                </pic:pic>
+              </a:graphicData>
+            </a:graphic>
+          </wp:inline>
+        </w:drawing>
+      </w:r>
+    </w:p>
+    <w:p>
+      <w:pPr>
+        <w:rPr>
+          <w:rFonts w:ascii="Arial" w:hAnsi="Arial" w:cs="Arial"/>
+          <w:color w:val="000000"/>
+        </w:rPr>
+      </w:pPr>
+      <w:r>
+        <w:rPr>
+          <w:rFonts w:ascii="Arial" w:hAnsi="Arial" w:cs="Arial"/>
+          <w:color w:val="000000"/>
+        </w:rPr>
+        <w:t>Ongoing</w:t>
       </w:r>
     </w:p>
     <w:p>
@@ -5301,7 +6645,7 @@
   <w:style w:type="paragraph" w:default="1" w:styleId="Normal">
     <w:name w:val="Normal"/>
     <w:qFormat/>
-    <w:rsid w:val="0013603D"/>
+    <w:rsid w:val="009A0C3D"/>
   </w:style>
   <w:style w:type="character" w:default="1" w:styleId="DefaultParagraphFont">
     <w:name w:val="Default Paragraph Font"/>

</xml_diff>

<commit_message>
added metrics(active/rms of 1st window)
</commit_message>
<xml_diff>
--- a/Documentation/Baseline Research.docx
+++ b/Documentation/Baseline Research.docx
@@ -1117,7 +1117,6 @@
                 <w14:ligatures w14:val="none"/>
               </w:rPr>
             </w:pPr>
-            <w:proofErr w:type="spellStart"/>
             <w:r>
               <w:rPr>
                 <w:rFonts w:ascii="Calibri" w:eastAsia="Times New Roman" w:hAnsi="Calibri" w:cs="Calibri"/>
@@ -1128,7 +1127,6 @@
               </w:rPr>
               <w:t>RMS_min</w:t>
             </w:r>
-            <w:proofErr w:type="spellEnd"/>
           </w:p>
         </w:tc>
         <w:tc>
@@ -1156,7 +1154,6 @@
                 <w14:ligatures w14:val="none"/>
               </w:rPr>
             </w:pPr>
-            <w:proofErr w:type="spellStart"/>
             <w:r>
               <w:rPr>
                 <w:rFonts w:ascii="Calibri" w:eastAsia="Times New Roman" w:hAnsi="Calibri" w:cs="Calibri"/>
@@ -1167,7 +1164,6 @@
               </w:rPr>
               <w:t>RMS_max</w:t>
             </w:r>
-            <w:proofErr w:type="spellEnd"/>
           </w:p>
         </w:tc>
       </w:tr>
@@ -3168,7 +3164,7 @@
           <w:color w:val="000000"/>
         </w:rPr>
         <w:drawing>
-          <wp:inline distT="0" distB="0" distL="0" distR="0" wp14:anchorId="694D33FF" wp14:editId="0F6FA9B0">
+          <wp:inline distT="0" distB="0" distL="0" distR="0" wp14:anchorId="694D33FF" wp14:editId="0E1AEA0D">
             <wp:extent cx="4929809" cy="3923179"/>
             <wp:effectExtent l="0" t="0" r="4445" b="1270"/>
             <wp:docPr id="5" name="Picture 5"/>
@@ -3634,6 +3630,7 @@
       <w:r>
         <w:rPr>
           <w:rFonts w:ascii="Arial" w:hAnsi="Arial" w:cs="Arial"/>
+          <w:noProof/>
           <w:color w:val="000000"/>
         </w:rPr>
         <w:drawing>
@@ -3826,6 +3823,7 @@
       <w:r>
         <w:rPr>
           <w:rFonts w:ascii="Arial" w:hAnsi="Arial" w:cs="Arial"/>
+          <w:noProof/>
           <w:color w:val="000000"/>
         </w:rPr>
         <w:drawing>
@@ -4011,6 +4009,7 @@
       <w:r>
         <w:rPr>
           <w:rFonts w:ascii="Arial" w:hAnsi="Arial" w:cs="Arial"/>
+          <w:noProof/>
           <w:color w:val="000000"/>
         </w:rPr>
         <w:drawing>
@@ -4196,6 +4195,7 @@
       <w:r>
         <w:rPr>
           <w:rFonts w:ascii="Arial" w:hAnsi="Arial" w:cs="Arial"/>
+          <w:noProof/>
           <w:color w:val="000000"/>
         </w:rPr>
         <w:drawing>
@@ -4381,6 +4381,7 @@
       <w:r>
         <w:rPr>
           <w:rFonts w:ascii="Arial" w:hAnsi="Arial" w:cs="Arial"/>
+          <w:noProof/>
           <w:color w:val="000000"/>
         </w:rPr>
         <w:drawing>
@@ -4566,6 +4567,7 @@
       <w:r>
         <w:rPr>
           <w:rFonts w:ascii="Arial" w:hAnsi="Arial" w:cs="Arial"/>
+          <w:noProof/>
           <w:color w:val="000000"/>
         </w:rPr>
         <w:drawing>
@@ -4751,6 +4753,7 @@
       <w:r>
         <w:rPr>
           <w:rFonts w:ascii="Arial" w:hAnsi="Arial" w:cs="Arial"/>
+          <w:noProof/>
           <w:color w:val="000000"/>
         </w:rPr>
         <w:drawing>
@@ -4936,6 +4939,7 @@
       <w:r>
         <w:rPr>
           <w:rFonts w:ascii="Arial" w:hAnsi="Arial" w:cs="Arial"/>
+          <w:noProof/>
           <w:color w:val="000000"/>
         </w:rPr>
         <w:drawing>
@@ -5121,6 +5125,7 @@
       <w:r>
         <w:rPr>
           <w:rFonts w:ascii="Arial" w:hAnsi="Arial" w:cs="Arial"/>
+          <w:noProof/>
           <w:color w:val="000000"/>
         </w:rPr>
         <w:drawing>
@@ -5306,6 +5311,7 @@
       <w:r>
         <w:rPr>
           <w:rFonts w:ascii="Arial" w:hAnsi="Arial" w:cs="Arial"/>
+          <w:noProof/>
           <w:color w:val="000000"/>
         </w:rPr>
         <w:drawing>
@@ -5478,33 +5484,20 @@
           <w:rFonts w:ascii="Arial" w:hAnsi="Arial" w:cs="Arial"/>
           <w:color w:val="000000"/>
         </w:rPr>
-        <w:t xml:space="preserve"> next_ID</w:t>
-      </w:r>
-      <w:r>
-        <w:rPr>
-          <w:rFonts w:ascii="Arial" w:hAnsi="Arial" w:cs="Arial"/>
-          <w:color w:val="000000"/>
-        </w:rPr>
-        <w:t>3</w:t>
-      </w:r>
-      <w:r>
-        <w:rPr>
-          <w:rFonts w:ascii="Arial" w:hAnsi="Arial" w:cs="Arial"/>
-          <w:color w:val="000000"/>
-        </w:rPr>
-        <w:t xml:space="preserve"> me rms window 400</w:t>
-      </w:r>
-    </w:p>
-    <w:p>
-      <w:pPr>
-        <w:rPr>
-          <w:rFonts w:ascii="Arial" w:hAnsi="Arial" w:cs="Arial"/>
-          <w:color w:val="000000"/>
-        </w:rPr>
-      </w:pPr>
-      <w:r>
-        <w:rPr>
-          <w:rFonts w:ascii="Arial" w:hAnsi="Arial" w:cs="Arial"/>
+        <w:t xml:space="preserve"> next_ID3 me rms window 400</w:t>
+      </w:r>
+    </w:p>
+    <w:p>
+      <w:pPr>
+        <w:rPr>
+          <w:rFonts w:ascii="Arial" w:hAnsi="Arial" w:cs="Arial"/>
+          <w:color w:val="000000"/>
+        </w:rPr>
+      </w:pPr>
+      <w:r>
+        <w:rPr>
+          <w:rFonts w:ascii="Arial" w:hAnsi="Arial" w:cs="Arial"/>
+          <w:noProof/>
           <w:color w:val="000000"/>
         </w:rPr>
         <w:drawing>
@@ -5676,29 +5669,1726 @@
           </wp:inline>
         </w:drawing>
       </w:r>
-    </w:p>
-    <w:p>
-      <w:pPr>
-        <w:rPr>
-          <w:rFonts w:ascii="Arial" w:hAnsi="Arial" w:cs="Arial"/>
-          <w:color w:val="000000"/>
-        </w:rPr>
-      </w:pPr>
-      <w:r>
-        <w:rPr>
-          <w:rFonts w:ascii="Arial" w:hAnsi="Arial" w:cs="Arial"/>
-          <w:color w:val="000000"/>
-        </w:rPr>
-        <w:t>Ongoing</w:t>
-      </w:r>
-    </w:p>
-    <w:p>
-      <w:pPr>
-        <w:rPr>
-          <w:rFonts w:ascii="Arial" w:hAnsi="Arial" w:cs="Arial"/>
-          <w:color w:val="000000"/>
-        </w:rPr>
-      </w:pPr>
+      <w:r>
+        <w:rPr>
+          <w:rFonts w:ascii="Arial" w:hAnsi="Arial" w:cs="Arial"/>
+          <w:color w:val="000000"/>
+        </w:rPr>
+        <w:t xml:space="preserve"> </w:t>
+      </w:r>
+    </w:p>
+    <w:p>
+      <w:pPr>
+        <w:rPr>
+          <w:rFonts w:ascii="Arial" w:hAnsi="Arial" w:cs="Arial"/>
+          <w:color w:val="000000"/>
+        </w:rPr>
+      </w:pPr>
+      <w:r>
+        <w:rPr>
+          <w:rFonts w:ascii="Arial" w:hAnsi="Arial" w:cs="Arial"/>
+          <w:color w:val="000000"/>
+        </w:rPr>
+        <w:t>Calculation of metrics (active/rms of 1</w:t>
+      </w:r>
+      <w:r>
+        <w:rPr>
+          <w:rFonts w:ascii="Arial" w:hAnsi="Arial" w:cs="Arial"/>
+          <w:color w:val="000000"/>
+          <w:vertAlign w:val="superscript"/>
+        </w:rPr>
+        <w:t>st</w:t>
+      </w:r>
+      <w:r>
+        <w:rPr>
+          <w:rFonts w:ascii="Arial" w:hAnsi="Arial" w:cs="Arial"/>
+          <w:color w:val="000000"/>
+        </w:rPr>
+        <w:t xml:space="preserve"> window)</w:t>
+      </w:r>
+    </w:p>
+    <w:p>
+      <w:pPr>
+        <w:rPr>
+          <w:rFonts w:ascii="Arial" w:hAnsi="Arial" w:cs="Arial"/>
+          <w:color w:val="000000"/>
+        </w:rPr>
+      </w:pPr>
+    </w:p>
+    <w:p>
+      <w:pPr>
+        <w:rPr>
+          <w:rFonts w:ascii="Arial" w:hAnsi="Arial" w:cs="Arial"/>
+          <w:color w:val="000000"/>
+          <w:kern w:val="0"/>
+          <w14:ligatures w14:val="none"/>
+        </w:rPr>
+      </w:pPr>
+      <w:r>
+        <w:rPr>
+          <w:rFonts w:ascii="Arial" w:hAnsi="Arial" w:cs="Arial"/>
+          <w:color w:val="000000"/>
+          <w:kern w:val="0"/>
+          <w14:ligatures w14:val="none"/>
+        </w:rPr>
+        <w:t xml:space="preserve">mario_ID1 </w:t>
+      </w:r>
+    </w:p>
+    <w:p>
+      <w:pPr>
+        <w:rPr>
+          <w:rFonts w:ascii="Arial" w:hAnsi="Arial" w:cs="Arial"/>
+          <w:color w:val="000000"/>
+          <w:kern w:val="0"/>
+          <w14:ligatures w14:val="none"/>
+        </w:rPr>
+      </w:pPr>
+      <w:r>
+        <w:rPr>
+          <w:rFonts w:ascii="Arial" w:hAnsi="Arial" w:cs="Arial"/>
+          <w:color w:val="000000"/>
+          <w:kern w:val="0"/>
+          <w14:ligatures w14:val="none"/>
+        </w:rPr>
+        <w:drawing>
+          <wp:inline distT="0" distB="0" distL="0" distR="0" wp14:anchorId="5599FA81" wp14:editId="79206665">
+            <wp:extent cx="5731510" cy="4405630"/>
+            <wp:effectExtent l="0" t="0" r="2540" b="0"/>
+            <wp:docPr id="8" name="Picture 8"/>
+            <wp:cNvGraphicFramePr>
+              <a:graphicFrameLocks xmlns:a="http://schemas.openxmlformats.org/drawingml/2006/main" noChangeAspect="1"/>
+            </wp:cNvGraphicFramePr>
+            <a:graphic xmlns:a="http://schemas.openxmlformats.org/drawingml/2006/main">
+              <a:graphicData uri="http://schemas.openxmlformats.org/drawingml/2006/picture">
+                <pic:pic xmlns:pic="http://schemas.openxmlformats.org/drawingml/2006/picture">
+                  <pic:nvPicPr>
+                    <pic:cNvPr id="1" name=""/>
+                    <pic:cNvPicPr/>
+                  </pic:nvPicPr>
+                  <pic:blipFill>
+                    <a:blip r:embed="rId25"/>
+                    <a:stretch>
+                      <a:fillRect/>
+                    </a:stretch>
+                  </pic:blipFill>
+                  <pic:spPr>
+                    <a:xfrm>
+                      <a:off x="0" y="0"/>
+                      <a:ext cx="5731510" cy="4405630"/>
+                    </a:xfrm>
+                    <a:prstGeom prst="rect">
+                      <a:avLst/>
+                    </a:prstGeom>
+                  </pic:spPr>
+                </pic:pic>
+              </a:graphicData>
+            </a:graphic>
+          </wp:inline>
+        </w:drawing>
+      </w:r>
+    </w:p>
+    <w:p>
+      <w:pPr>
+        <w:rPr>
+          <w:rFonts w:ascii="Arial" w:hAnsi="Arial" w:cs="Arial"/>
+          <w:color w:val="000000"/>
+          <w:kern w:val="0"/>
+          <w14:ligatures w14:val="none"/>
+        </w:rPr>
+      </w:pPr>
+    </w:p>
+    <w:p>
+      <w:pPr>
+        <w:rPr>
+          <w:rFonts w:ascii="Arial" w:hAnsi="Arial" w:cs="Arial"/>
+          <w:color w:val="000000"/>
+          <w:kern w:val="0"/>
+          <w14:ligatures w14:val="none"/>
+        </w:rPr>
+      </w:pPr>
+    </w:p>
+    <w:p>
+      <w:pPr>
+        <w:rPr>
+          <w:rFonts w:ascii="Arial" w:hAnsi="Arial" w:cs="Arial"/>
+          <w:color w:val="000000"/>
+          <w:kern w:val="0"/>
+          <w14:ligatures w14:val="none"/>
+        </w:rPr>
+      </w:pPr>
+    </w:p>
+    <w:p>
+      <w:pPr>
+        <w:rPr>
+          <w:rFonts w:ascii="Arial" w:hAnsi="Arial" w:cs="Arial"/>
+          <w:color w:val="000000"/>
+          <w:kern w:val="0"/>
+          <w14:ligatures w14:val="none"/>
+        </w:rPr>
+      </w:pPr>
+    </w:p>
+    <w:p>
+      <w:pPr>
+        <w:rPr>
+          <w:rFonts w:ascii="Arial" w:hAnsi="Arial" w:cs="Arial"/>
+          <w:color w:val="000000"/>
+          <w:kern w:val="0"/>
+          <w14:ligatures w14:val="none"/>
+        </w:rPr>
+      </w:pPr>
+    </w:p>
+    <w:p>
+      <w:pPr>
+        <w:rPr>
+          <w:rFonts w:ascii="Arial" w:hAnsi="Arial" w:cs="Arial"/>
+          <w:color w:val="000000"/>
+          <w:kern w:val="0"/>
+          <w14:ligatures w14:val="none"/>
+        </w:rPr>
+      </w:pPr>
+    </w:p>
+    <w:p>
+      <w:pPr>
+        <w:rPr>
+          <w:rFonts w:ascii="Arial" w:hAnsi="Arial" w:cs="Arial"/>
+          <w:color w:val="000000"/>
+          <w:kern w:val="0"/>
+          <w14:ligatures w14:val="none"/>
+        </w:rPr>
+      </w:pPr>
+    </w:p>
+    <w:p>
+      <w:pPr>
+        <w:rPr>
+          <w:rFonts w:ascii="Arial" w:hAnsi="Arial" w:cs="Arial"/>
+          <w:color w:val="000000"/>
+          <w:kern w:val="0"/>
+          <w14:ligatures w14:val="none"/>
+        </w:rPr>
+      </w:pPr>
+    </w:p>
+    <w:p>
+      <w:pPr>
+        <w:rPr>
+          <w:rFonts w:ascii="Arial" w:hAnsi="Arial" w:cs="Arial"/>
+          <w:color w:val="000000"/>
+          <w:kern w:val="0"/>
+          <w14:ligatures w14:val="none"/>
+        </w:rPr>
+      </w:pPr>
+    </w:p>
+    <w:p>
+      <w:pPr>
+        <w:rPr>
+          <w:rFonts w:ascii="Arial" w:hAnsi="Arial" w:cs="Arial"/>
+          <w:color w:val="000000"/>
+        </w:rPr>
+      </w:pPr>
+      <w:r>
+        <w:rPr>
+          <w:rFonts w:ascii="Arial" w:hAnsi="Arial" w:cs="Arial"/>
+          <w:color w:val="000000"/>
+        </w:rPr>
+        <w:lastRenderedPageBreak/>
+        <w:t xml:space="preserve">next_ID1 </w:t>
+      </w:r>
+    </w:p>
+    <w:p>
+      <w:pPr>
+        <w:rPr>
+          <w:rFonts w:ascii="Arial" w:hAnsi="Arial" w:cs="Arial"/>
+          <w:color w:val="000000"/>
+        </w:rPr>
+      </w:pPr>
+      <w:r>
+        <w:rPr>
+          <w:rFonts w:ascii="Arial" w:hAnsi="Arial" w:cs="Arial"/>
+          <w:color w:val="000000"/>
+        </w:rPr>
+        <w:drawing>
+          <wp:inline distT="0" distB="0" distL="0" distR="0" wp14:anchorId="74BD1F33" wp14:editId="6ED167C1">
+            <wp:extent cx="5731510" cy="4410710"/>
+            <wp:effectExtent l="0" t="0" r="2540" b="8890"/>
+            <wp:docPr id="9" name="Picture 9"/>
+            <wp:cNvGraphicFramePr>
+              <a:graphicFrameLocks xmlns:a="http://schemas.openxmlformats.org/drawingml/2006/main" noChangeAspect="1"/>
+            </wp:cNvGraphicFramePr>
+            <a:graphic xmlns:a="http://schemas.openxmlformats.org/drawingml/2006/main">
+              <a:graphicData uri="http://schemas.openxmlformats.org/drawingml/2006/picture">
+                <pic:pic xmlns:pic="http://schemas.openxmlformats.org/drawingml/2006/picture">
+                  <pic:nvPicPr>
+                    <pic:cNvPr id="1" name=""/>
+                    <pic:cNvPicPr/>
+                  </pic:nvPicPr>
+                  <pic:blipFill>
+                    <a:blip r:embed="rId26"/>
+                    <a:stretch>
+                      <a:fillRect/>
+                    </a:stretch>
+                  </pic:blipFill>
+                  <pic:spPr>
+                    <a:xfrm>
+                      <a:off x="0" y="0"/>
+                      <a:ext cx="5731510" cy="4410710"/>
+                    </a:xfrm>
+                    <a:prstGeom prst="rect">
+                      <a:avLst/>
+                    </a:prstGeom>
+                  </pic:spPr>
+                </pic:pic>
+              </a:graphicData>
+            </a:graphic>
+          </wp:inline>
+        </w:drawing>
+      </w:r>
+    </w:p>
+    <w:p>
+      <w:pPr>
+        <w:rPr>
+          <w:rFonts w:ascii="Arial" w:hAnsi="Arial" w:cs="Arial"/>
+          <w:color w:val="000000"/>
+        </w:rPr>
+      </w:pPr>
+    </w:p>
+    <w:p>
+      <w:pPr>
+        <w:rPr>
+          <w:rFonts w:ascii="Arial" w:hAnsi="Arial" w:cs="Arial"/>
+          <w:color w:val="000000"/>
+        </w:rPr>
+      </w:pPr>
+    </w:p>
+    <w:p>
+      <w:pPr>
+        <w:rPr>
+          <w:rFonts w:ascii="Arial" w:hAnsi="Arial" w:cs="Arial"/>
+          <w:color w:val="000000"/>
+        </w:rPr>
+      </w:pPr>
+    </w:p>
+    <w:p>
+      <w:pPr>
+        <w:rPr>
+          <w:rFonts w:ascii="Arial" w:hAnsi="Arial" w:cs="Arial"/>
+          <w:color w:val="000000"/>
+        </w:rPr>
+      </w:pPr>
+    </w:p>
+    <w:p>
+      <w:pPr>
+        <w:rPr>
+          <w:rFonts w:ascii="Arial" w:hAnsi="Arial" w:cs="Arial"/>
+          <w:color w:val="000000"/>
+        </w:rPr>
+      </w:pPr>
+    </w:p>
+    <w:p>
+      <w:pPr>
+        <w:rPr>
+          <w:rFonts w:ascii="Arial" w:hAnsi="Arial" w:cs="Arial"/>
+          <w:color w:val="000000"/>
+        </w:rPr>
+      </w:pPr>
+    </w:p>
+    <w:p>
+      <w:pPr>
+        <w:rPr>
+          <w:rFonts w:ascii="Arial" w:hAnsi="Arial" w:cs="Arial"/>
+          <w:color w:val="000000"/>
+        </w:rPr>
+      </w:pPr>
+    </w:p>
+    <w:p>
+      <w:pPr>
+        <w:rPr>
+          <w:rFonts w:ascii="Arial" w:hAnsi="Arial" w:cs="Arial"/>
+          <w:color w:val="000000"/>
+        </w:rPr>
+      </w:pPr>
+    </w:p>
+    <w:p>
+      <w:pPr>
+        <w:rPr>
+          <w:rFonts w:ascii="Arial" w:hAnsi="Arial" w:cs="Arial"/>
+          <w:color w:val="000000"/>
+        </w:rPr>
+      </w:pPr>
+    </w:p>
+    <w:p>
+      <w:pPr>
+        <w:rPr>
+          <w:rFonts w:ascii="Arial" w:hAnsi="Arial" w:cs="Arial"/>
+          <w:color w:val="000000"/>
+        </w:rPr>
+      </w:pPr>
+    </w:p>
+    <w:p>
+      <w:pPr>
+        <w:rPr>
+          <w:rFonts w:ascii="Arial" w:hAnsi="Arial" w:cs="Arial"/>
+          <w:color w:val="000000"/>
+        </w:rPr>
+      </w:pPr>
+    </w:p>
+    <w:p>
+      <w:pPr>
+        <w:rPr>
+          <w:rFonts w:ascii="Arial" w:hAnsi="Arial" w:cs="Arial"/>
+          <w:color w:val="000000"/>
+        </w:rPr>
+      </w:pPr>
+    </w:p>
+    <w:p>
+      <w:pPr>
+        <w:rPr>
+          <w:rFonts w:ascii="Arial" w:hAnsi="Arial" w:cs="Arial"/>
+          <w:color w:val="000000"/>
+        </w:rPr>
+      </w:pPr>
+    </w:p>
+    <w:p>
+      <w:pPr>
+        <w:rPr>
+          <w:rFonts w:ascii="Arial" w:hAnsi="Arial" w:cs="Arial"/>
+          <w:color w:val="000000"/>
+        </w:rPr>
+      </w:pPr>
+    </w:p>
+    <w:p>
+      <w:pPr>
+        <w:rPr>
+          <w:rFonts w:ascii="Arial" w:hAnsi="Arial" w:cs="Arial"/>
+          <w:color w:val="000000"/>
+        </w:rPr>
+      </w:pPr>
+    </w:p>
+    <w:p>
+      <w:pPr>
+        <w:rPr>
+          <w:rFonts w:ascii="Arial" w:hAnsi="Arial" w:cs="Arial"/>
+          <w:color w:val="000000"/>
+        </w:rPr>
+      </w:pPr>
+      <w:r>
+        <w:rPr>
+          <w:rFonts w:ascii="Arial" w:hAnsi="Arial" w:cs="Arial"/>
+          <w:color w:val="000000"/>
+        </w:rPr>
+        <w:lastRenderedPageBreak/>
+        <w:t xml:space="preserve">next_ID2 </w:t>
+      </w:r>
+    </w:p>
+    <w:p>
+      <w:pPr>
+        <w:rPr>
+          <w:rFonts w:ascii="Arial" w:hAnsi="Arial" w:cs="Arial"/>
+          <w:color w:val="000000"/>
+        </w:rPr>
+      </w:pPr>
+      <w:r>
+        <w:rPr>
+          <w:rFonts w:ascii="Arial" w:hAnsi="Arial" w:cs="Arial"/>
+          <w:color w:val="000000"/>
+        </w:rPr>
+        <w:drawing>
+          <wp:inline distT="0" distB="0" distL="0" distR="0" wp14:anchorId="0272DE5F" wp14:editId="511AD99B">
+            <wp:extent cx="5731510" cy="4523740"/>
+            <wp:effectExtent l="0" t="0" r="2540" b="0"/>
+            <wp:docPr id="10" name="Picture 10"/>
+            <wp:cNvGraphicFramePr>
+              <a:graphicFrameLocks xmlns:a="http://schemas.openxmlformats.org/drawingml/2006/main" noChangeAspect="1"/>
+            </wp:cNvGraphicFramePr>
+            <a:graphic xmlns:a="http://schemas.openxmlformats.org/drawingml/2006/main">
+              <a:graphicData uri="http://schemas.openxmlformats.org/drawingml/2006/picture">
+                <pic:pic xmlns:pic="http://schemas.openxmlformats.org/drawingml/2006/picture">
+                  <pic:nvPicPr>
+                    <pic:cNvPr id="1" name=""/>
+                    <pic:cNvPicPr/>
+                  </pic:nvPicPr>
+                  <pic:blipFill>
+                    <a:blip r:embed="rId27"/>
+                    <a:stretch>
+                      <a:fillRect/>
+                    </a:stretch>
+                  </pic:blipFill>
+                  <pic:spPr>
+                    <a:xfrm>
+                      <a:off x="0" y="0"/>
+                      <a:ext cx="5731510" cy="4523740"/>
+                    </a:xfrm>
+                    <a:prstGeom prst="rect">
+                      <a:avLst/>
+                    </a:prstGeom>
+                  </pic:spPr>
+                </pic:pic>
+              </a:graphicData>
+            </a:graphic>
+          </wp:inline>
+        </w:drawing>
+      </w:r>
+    </w:p>
+    <w:p>
+      <w:pPr>
+        <w:rPr>
+          <w:rFonts w:ascii="Arial" w:hAnsi="Arial" w:cs="Arial"/>
+          <w:color w:val="000000"/>
+        </w:rPr>
+      </w:pPr>
+    </w:p>
+    <w:p>
+      <w:pPr>
+        <w:rPr>
+          <w:rFonts w:ascii="Arial" w:hAnsi="Arial" w:cs="Arial"/>
+          <w:color w:val="000000"/>
+        </w:rPr>
+      </w:pPr>
+    </w:p>
+    <w:p>
+      <w:pPr>
+        <w:rPr>
+          <w:rFonts w:ascii="Arial" w:hAnsi="Arial" w:cs="Arial"/>
+          <w:color w:val="000000"/>
+        </w:rPr>
+      </w:pPr>
+    </w:p>
+    <w:p>
+      <w:pPr>
+        <w:rPr>
+          <w:rFonts w:ascii="Arial" w:hAnsi="Arial" w:cs="Arial"/>
+          <w:color w:val="000000"/>
+        </w:rPr>
+      </w:pPr>
+    </w:p>
+    <w:p>
+      <w:pPr>
+        <w:rPr>
+          <w:rFonts w:ascii="Arial" w:hAnsi="Arial" w:cs="Arial"/>
+          <w:color w:val="000000"/>
+        </w:rPr>
+      </w:pPr>
+    </w:p>
+    <w:p>
+      <w:pPr>
+        <w:rPr>
+          <w:rFonts w:ascii="Arial" w:hAnsi="Arial" w:cs="Arial"/>
+          <w:color w:val="000000"/>
+        </w:rPr>
+      </w:pPr>
+    </w:p>
+    <w:p>
+      <w:pPr>
+        <w:rPr>
+          <w:rFonts w:ascii="Arial" w:hAnsi="Arial" w:cs="Arial"/>
+          <w:color w:val="000000"/>
+        </w:rPr>
+      </w:pPr>
+    </w:p>
+    <w:p>
+      <w:pPr>
+        <w:rPr>
+          <w:rFonts w:ascii="Arial" w:hAnsi="Arial" w:cs="Arial"/>
+          <w:color w:val="000000"/>
+        </w:rPr>
+      </w:pPr>
+    </w:p>
+    <w:p>
+      <w:pPr>
+        <w:rPr>
+          <w:rFonts w:ascii="Arial" w:hAnsi="Arial" w:cs="Arial"/>
+          <w:color w:val="000000"/>
+        </w:rPr>
+      </w:pPr>
+    </w:p>
+    <w:p>
+      <w:pPr>
+        <w:rPr>
+          <w:rFonts w:ascii="Arial" w:hAnsi="Arial" w:cs="Arial"/>
+          <w:color w:val="000000"/>
+        </w:rPr>
+      </w:pPr>
+    </w:p>
+    <w:p>
+      <w:pPr>
+        <w:rPr>
+          <w:rFonts w:ascii="Arial" w:hAnsi="Arial" w:cs="Arial"/>
+          <w:color w:val="000000"/>
+        </w:rPr>
+      </w:pPr>
+    </w:p>
+    <w:p>
+      <w:pPr>
+        <w:rPr>
+          <w:rFonts w:ascii="Arial" w:hAnsi="Arial" w:cs="Arial"/>
+          <w:color w:val="000000"/>
+        </w:rPr>
+      </w:pPr>
+    </w:p>
+    <w:p>
+      <w:pPr>
+        <w:rPr>
+          <w:rFonts w:ascii="Arial" w:hAnsi="Arial" w:cs="Arial"/>
+          <w:color w:val="000000"/>
+        </w:rPr>
+      </w:pPr>
+    </w:p>
+    <w:p>
+      <w:pPr>
+        <w:rPr>
+          <w:rFonts w:ascii="Arial" w:hAnsi="Arial" w:cs="Arial"/>
+          <w:color w:val="000000"/>
+        </w:rPr>
+      </w:pPr>
+    </w:p>
+    <w:p>
+      <w:pPr>
+        <w:rPr>
+          <w:rFonts w:ascii="Arial" w:hAnsi="Arial" w:cs="Arial"/>
+          <w:color w:val="000000"/>
+        </w:rPr>
+      </w:pPr>
+      <w:r>
+        <w:rPr>
+          <w:rFonts w:ascii="Arial" w:hAnsi="Arial" w:cs="Arial"/>
+          <w:color w:val="000000"/>
+        </w:rPr>
+        <w:lastRenderedPageBreak/>
+        <w:t xml:space="preserve">next_ID3 </w:t>
+      </w:r>
+    </w:p>
+    <w:p>
+      <w:pPr>
+        <w:rPr>
+          <w:rFonts w:ascii="Arial" w:hAnsi="Arial" w:cs="Arial"/>
+          <w:color w:val="000000"/>
+        </w:rPr>
+      </w:pPr>
+    </w:p>
+    <w:p>
+      <w:pPr>
+        <w:rPr>
+          <w:rFonts w:ascii="Arial" w:hAnsi="Arial" w:cs="Arial"/>
+          <w:color w:val="000000"/>
+        </w:rPr>
+      </w:pPr>
+      <w:r>
+        <w:rPr>
+          <w:rFonts w:ascii="Arial" w:hAnsi="Arial" w:cs="Arial"/>
+          <w:color w:val="000000"/>
+        </w:rPr>
+        <w:drawing>
+          <wp:inline distT="0" distB="0" distL="0" distR="0" wp14:anchorId="193D402F" wp14:editId="594E067E">
+            <wp:extent cx="5731510" cy="4497705"/>
+            <wp:effectExtent l="0" t="0" r="2540" b="0"/>
+            <wp:docPr id="11" name="Picture 11"/>
+            <wp:cNvGraphicFramePr>
+              <a:graphicFrameLocks xmlns:a="http://schemas.openxmlformats.org/drawingml/2006/main" noChangeAspect="1"/>
+            </wp:cNvGraphicFramePr>
+            <a:graphic xmlns:a="http://schemas.openxmlformats.org/drawingml/2006/main">
+              <a:graphicData uri="http://schemas.openxmlformats.org/drawingml/2006/picture">
+                <pic:pic xmlns:pic="http://schemas.openxmlformats.org/drawingml/2006/picture">
+                  <pic:nvPicPr>
+                    <pic:cNvPr id="1" name=""/>
+                    <pic:cNvPicPr/>
+                  </pic:nvPicPr>
+                  <pic:blipFill>
+                    <a:blip r:embed="rId28"/>
+                    <a:stretch>
+                      <a:fillRect/>
+                    </a:stretch>
+                  </pic:blipFill>
+                  <pic:spPr>
+                    <a:xfrm>
+                      <a:off x="0" y="0"/>
+                      <a:ext cx="5731510" cy="4497705"/>
+                    </a:xfrm>
+                    <a:prstGeom prst="rect">
+                      <a:avLst/>
+                    </a:prstGeom>
+                  </pic:spPr>
+                </pic:pic>
+              </a:graphicData>
+            </a:graphic>
+          </wp:inline>
+        </w:drawing>
+      </w:r>
+    </w:p>
+    <w:p>
+      <w:pPr>
+        <w:rPr>
+          <w:rFonts w:ascii="Arial" w:hAnsi="Arial" w:cs="Arial"/>
+          <w:color w:val="000000"/>
+        </w:rPr>
+      </w:pPr>
+    </w:p>
+    <w:p>
+      <w:pPr>
+        <w:rPr>
+          <w:rFonts w:ascii="Arial" w:hAnsi="Arial" w:cs="Arial"/>
+          <w:color w:val="000000"/>
+        </w:rPr>
+      </w:pPr>
+    </w:p>
+    <w:p>
+      <w:pPr>
+        <w:rPr>
+          <w:rFonts w:ascii="Arial" w:hAnsi="Arial" w:cs="Arial"/>
+          <w:color w:val="000000"/>
+        </w:rPr>
+      </w:pPr>
+    </w:p>
+    <w:p>
+      <w:pPr>
+        <w:rPr>
+          <w:rFonts w:ascii="Arial" w:hAnsi="Arial" w:cs="Arial"/>
+          <w:color w:val="000000"/>
+        </w:rPr>
+      </w:pPr>
+    </w:p>
+    <w:p>
+      <w:pPr>
+        <w:rPr>
+          <w:rFonts w:ascii="Arial" w:hAnsi="Arial" w:cs="Arial"/>
+          <w:color w:val="000000"/>
+        </w:rPr>
+      </w:pPr>
+    </w:p>
+    <w:p>
+      <w:pPr>
+        <w:rPr>
+          <w:rFonts w:ascii="Arial" w:hAnsi="Arial" w:cs="Arial"/>
+          <w:color w:val="000000"/>
+        </w:rPr>
+      </w:pPr>
+    </w:p>
+    <w:p>
+      <w:pPr>
+        <w:rPr>
+          <w:rFonts w:ascii="Arial" w:hAnsi="Arial" w:cs="Arial"/>
+          <w:color w:val="000000"/>
+        </w:rPr>
+      </w:pPr>
+    </w:p>
+    <w:p>
+      <w:pPr>
+        <w:rPr>
+          <w:rFonts w:ascii="Arial" w:hAnsi="Arial" w:cs="Arial"/>
+          <w:color w:val="000000"/>
+        </w:rPr>
+      </w:pPr>
+    </w:p>
+    <w:p>
+      <w:pPr>
+        <w:rPr>
+          <w:rFonts w:ascii="Arial" w:hAnsi="Arial" w:cs="Arial"/>
+          <w:color w:val="000000"/>
+        </w:rPr>
+      </w:pPr>
+    </w:p>
+    <w:p>
+      <w:pPr>
+        <w:rPr>
+          <w:rFonts w:ascii="Arial" w:hAnsi="Arial" w:cs="Arial"/>
+          <w:color w:val="000000"/>
+        </w:rPr>
+      </w:pPr>
+    </w:p>
+    <w:p>
+      <w:pPr>
+        <w:rPr>
+          <w:rFonts w:ascii="Arial" w:hAnsi="Arial" w:cs="Arial"/>
+          <w:color w:val="000000"/>
+        </w:rPr>
+      </w:pPr>
+    </w:p>
+    <w:p>
+      <w:pPr>
+        <w:rPr>
+          <w:rFonts w:ascii="Arial" w:hAnsi="Arial" w:cs="Arial"/>
+          <w:color w:val="000000"/>
+        </w:rPr>
+      </w:pPr>
+    </w:p>
+    <w:p>
+      <w:pPr>
+        <w:rPr>
+          <w:rFonts w:ascii="Arial" w:hAnsi="Arial" w:cs="Arial"/>
+          <w:color w:val="000000"/>
+        </w:rPr>
+      </w:pPr>
+    </w:p>
+    <w:p>
+      <w:pPr>
+        <w:rPr>
+          <w:rFonts w:ascii="Arial" w:hAnsi="Arial" w:cs="Arial"/>
+          <w:color w:val="000000"/>
+        </w:rPr>
+      </w:pPr>
+      <w:r>
+        <w:rPr>
+          <w:rFonts w:ascii="Arial" w:hAnsi="Arial" w:cs="Arial"/>
+          <w:color w:val="000000"/>
+        </w:rPr>
+        <w:lastRenderedPageBreak/>
+        <w:t xml:space="preserve">next3_ID2 </w:t>
+      </w:r>
+    </w:p>
+    <w:p>
+      <w:pPr>
+        <w:rPr>
+          <w:rFonts w:ascii="Arial" w:hAnsi="Arial" w:cs="Arial"/>
+          <w:color w:val="000000"/>
+        </w:rPr>
+      </w:pPr>
+      <w:r>
+        <w:rPr>
+          <w:rFonts w:ascii="Arial" w:hAnsi="Arial" w:cs="Arial"/>
+          <w:color w:val="000000"/>
+        </w:rPr>
+        <w:drawing>
+          <wp:inline distT="0" distB="0" distL="0" distR="0" wp14:anchorId="6A305663" wp14:editId="041DD0B4">
+            <wp:extent cx="5731510" cy="4448810"/>
+            <wp:effectExtent l="0" t="0" r="2540" b="8890"/>
+            <wp:docPr id="12" name="Picture 12"/>
+            <wp:cNvGraphicFramePr>
+              <a:graphicFrameLocks xmlns:a="http://schemas.openxmlformats.org/drawingml/2006/main" noChangeAspect="1"/>
+            </wp:cNvGraphicFramePr>
+            <a:graphic xmlns:a="http://schemas.openxmlformats.org/drawingml/2006/main">
+              <a:graphicData uri="http://schemas.openxmlformats.org/drawingml/2006/picture">
+                <pic:pic xmlns:pic="http://schemas.openxmlformats.org/drawingml/2006/picture">
+                  <pic:nvPicPr>
+                    <pic:cNvPr id="1" name=""/>
+                    <pic:cNvPicPr/>
+                  </pic:nvPicPr>
+                  <pic:blipFill>
+                    <a:blip r:embed="rId29"/>
+                    <a:stretch>
+                      <a:fillRect/>
+                    </a:stretch>
+                  </pic:blipFill>
+                  <pic:spPr>
+                    <a:xfrm>
+                      <a:off x="0" y="0"/>
+                      <a:ext cx="5731510" cy="4448810"/>
+                    </a:xfrm>
+                    <a:prstGeom prst="rect">
+                      <a:avLst/>
+                    </a:prstGeom>
+                  </pic:spPr>
+                </pic:pic>
+              </a:graphicData>
+            </a:graphic>
+          </wp:inline>
+        </w:drawing>
+      </w:r>
+    </w:p>
+    <w:p>
+      <w:pPr>
+        <w:rPr>
+          <w:rFonts w:ascii="Arial" w:hAnsi="Arial" w:cs="Arial"/>
+          <w:color w:val="000000"/>
+        </w:rPr>
+      </w:pPr>
+    </w:p>
+    <w:p>
+      <w:pPr>
+        <w:rPr>
+          <w:rFonts w:ascii="Arial" w:hAnsi="Arial" w:cs="Arial"/>
+          <w:color w:val="000000"/>
+        </w:rPr>
+      </w:pPr>
+    </w:p>
+    <w:p>
+      <w:pPr>
+        <w:rPr>
+          <w:rFonts w:ascii="Arial" w:hAnsi="Arial" w:cs="Arial"/>
+          <w:color w:val="000000"/>
+        </w:rPr>
+      </w:pPr>
+    </w:p>
+    <w:p>
+      <w:pPr>
+        <w:rPr>
+          <w:rFonts w:ascii="Arial" w:hAnsi="Arial" w:cs="Arial"/>
+          <w:color w:val="000000"/>
+        </w:rPr>
+      </w:pPr>
+    </w:p>
+    <w:p>
+      <w:pPr>
+        <w:rPr>
+          <w:rFonts w:ascii="Arial" w:hAnsi="Arial" w:cs="Arial"/>
+          <w:color w:val="000000"/>
+        </w:rPr>
+      </w:pPr>
+    </w:p>
+    <w:p>
+      <w:pPr>
+        <w:rPr>
+          <w:rFonts w:ascii="Arial" w:hAnsi="Arial" w:cs="Arial"/>
+          <w:color w:val="000000"/>
+        </w:rPr>
+      </w:pPr>
+    </w:p>
+    <w:p>
+      <w:pPr>
+        <w:rPr>
+          <w:rFonts w:ascii="Arial" w:hAnsi="Arial" w:cs="Arial"/>
+          <w:color w:val="000000"/>
+        </w:rPr>
+      </w:pPr>
+    </w:p>
+    <w:p>
+      <w:pPr>
+        <w:rPr>
+          <w:rFonts w:ascii="Arial" w:hAnsi="Arial" w:cs="Arial"/>
+          <w:color w:val="000000"/>
+        </w:rPr>
+      </w:pPr>
+    </w:p>
+    <w:p>
+      <w:pPr>
+        <w:rPr>
+          <w:rFonts w:ascii="Arial" w:hAnsi="Arial" w:cs="Arial"/>
+          <w:color w:val="000000"/>
+        </w:rPr>
+      </w:pPr>
+    </w:p>
+    <w:p>
+      <w:pPr>
+        <w:rPr>
+          <w:rFonts w:ascii="Arial" w:hAnsi="Arial" w:cs="Arial"/>
+          <w:color w:val="000000"/>
+        </w:rPr>
+      </w:pPr>
+    </w:p>
+    <w:p>
+      <w:pPr>
+        <w:rPr>
+          <w:rFonts w:ascii="Arial" w:hAnsi="Arial" w:cs="Arial"/>
+          <w:color w:val="000000"/>
+        </w:rPr>
+      </w:pPr>
+    </w:p>
+    <w:p>
+      <w:pPr>
+        <w:rPr>
+          <w:rFonts w:ascii="Arial" w:hAnsi="Arial" w:cs="Arial"/>
+          <w:color w:val="000000"/>
+        </w:rPr>
+      </w:pPr>
+    </w:p>
+    <w:p>
+      <w:pPr>
+        <w:rPr>
+          <w:rFonts w:ascii="Arial" w:hAnsi="Arial" w:cs="Arial"/>
+          <w:color w:val="000000"/>
+        </w:rPr>
+      </w:pPr>
+    </w:p>
+    <w:p>
+      <w:pPr>
+        <w:rPr>
+          <w:rFonts w:ascii="Arial" w:hAnsi="Arial" w:cs="Arial"/>
+          <w:color w:val="000000"/>
+        </w:rPr>
+      </w:pPr>
+    </w:p>
+    <w:p>
+      <w:pPr>
+        <w:rPr>
+          <w:rFonts w:ascii="Arial" w:hAnsi="Arial" w:cs="Arial"/>
+          <w:color w:val="000000"/>
+        </w:rPr>
+      </w:pPr>
+    </w:p>
+    <w:p>
+      <w:pPr>
+        <w:rPr>
+          <w:rFonts w:ascii="Arial" w:hAnsi="Arial" w:cs="Arial"/>
+          <w:color w:val="000000"/>
+        </w:rPr>
+      </w:pPr>
+      <w:r>
+        <w:rPr>
+          <w:rFonts w:ascii="Arial" w:hAnsi="Arial" w:cs="Arial"/>
+          <w:color w:val="000000"/>
+        </w:rPr>
+        <w:lastRenderedPageBreak/>
+        <w:t xml:space="preserve">alexia_ID1 </w:t>
+      </w:r>
+    </w:p>
+    <w:p>
+      <w:pPr>
+        <w:rPr>
+          <w:rFonts w:ascii="Arial" w:hAnsi="Arial" w:cs="Arial"/>
+          <w:color w:val="000000"/>
+        </w:rPr>
+      </w:pPr>
+      <w:r>
+        <w:rPr>
+          <w:rFonts w:ascii="Arial" w:hAnsi="Arial" w:cs="Arial"/>
+          <w:color w:val="000000"/>
+        </w:rPr>
+        <w:drawing>
+          <wp:inline distT="0" distB="0" distL="0" distR="0" wp14:anchorId="53042A1D" wp14:editId="4B0214FA">
+            <wp:extent cx="5731510" cy="4428490"/>
+            <wp:effectExtent l="0" t="0" r="2540" b="0"/>
+            <wp:docPr id="13" name="Picture 13"/>
+            <wp:cNvGraphicFramePr>
+              <a:graphicFrameLocks xmlns:a="http://schemas.openxmlformats.org/drawingml/2006/main" noChangeAspect="1"/>
+            </wp:cNvGraphicFramePr>
+            <a:graphic xmlns:a="http://schemas.openxmlformats.org/drawingml/2006/main">
+              <a:graphicData uri="http://schemas.openxmlformats.org/drawingml/2006/picture">
+                <pic:pic xmlns:pic="http://schemas.openxmlformats.org/drawingml/2006/picture">
+                  <pic:nvPicPr>
+                    <pic:cNvPr id="1" name=""/>
+                    <pic:cNvPicPr/>
+                  </pic:nvPicPr>
+                  <pic:blipFill>
+                    <a:blip r:embed="rId30"/>
+                    <a:stretch>
+                      <a:fillRect/>
+                    </a:stretch>
+                  </pic:blipFill>
+                  <pic:spPr>
+                    <a:xfrm>
+                      <a:off x="0" y="0"/>
+                      <a:ext cx="5731510" cy="4428490"/>
+                    </a:xfrm>
+                    <a:prstGeom prst="rect">
+                      <a:avLst/>
+                    </a:prstGeom>
+                  </pic:spPr>
+                </pic:pic>
+              </a:graphicData>
+            </a:graphic>
+          </wp:inline>
+        </w:drawing>
+      </w:r>
+    </w:p>
+    <w:p>
+      <w:pPr>
+        <w:rPr>
+          <w:rFonts w:ascii="Arial" w:hAnsi="Arial" w:cs="Arial"/>
+          <w:color w:val="000000"/>
+        </w:rPr>
+      </w:pPr>
+    </w:p>
+    <w:p>
+      <w:pPr>
+        <w:rPr>
+          <w:rFonts w:ascii="Arial" w:hAnsi="Arial" w:cs="Arial"/>
+          <w:color w:val="000000"/>
+        </w:rPr>
+      </w:pPr>
+    </w:p>
+    <w:p>
+      <w:pPr>
+        <w:rPr>
+          <w:rFonts w:ascii="Arial" w:hAnsi="Arial" w:cs="Arial"/>
+          <w:color w:val="000000"/>
+        </w:rPr>
+      </w:pPr>
+    </w:p>
+    <w:p>
+      <w:pPr>
+        <w:rPr>
+          <w:rFonts w:ascii="Arial" w:hAnsi="Arial" w:cs="Arial"/>
+          <w:color w:val="000000"/>
+        </w:rPr>
+      </w:pPr>
+    </w:p>
+    <w:p>
+      <w:pPr>
+        <w:rPr>
+          <w:rFonts w:ascii="Arial" w:hAnsi="Arial" w:cs="Arial"/>
+          <w:color w:val="000000"/>
+        </w:rPr>
+      </w:pPr>
+    </w:p>
+    <w:p>
+      <w:pPr>
+        <w:rPr>
+          <w:rFonts w:ascii="Arial" w:hAnsi="Arial" w:cs="Arial"/>
+          <w:color w:val="000000"/>
+        </w:rPr>
+      </w:pPr>
+    </w:p>
+    <w:p>
+      <w:pPr>
+        <w:rPr>
+          <w:rFonts w:ascii="Arial" w:hAnsi="Arial" w:cs="Arial"/>
+          <w:color w:val="000000"/>
+        </w:rPr>
+      </w:pPr>
+    </w:p>
+    <w:p>
+      <w:pPr>
+        <w:rPr>
+          <w:rFonts w:ascii="Arial" w:hAnsi="Arial" w:cs="Arial"/>
+          <w:color w:val="000000"/>
+        </w:rPr>
+      </w:pPr>
+    </w:p>
+    <w:p>
+      <w:pPr>
+        <w:rPr>
+          <w:rFonts w:ascii="Arial" w:hAnsi="Arial" w:cs="Arial"/>
+          <w:color w:val="000000"/>
+        </w:rPr>
+      </w:pPr>
+    </w:p>
+    <w:p>
+      <w:pPr>
+        <w:rPr>
+          <w:rFonts w:ascii="Arial" w:hAnsi="Arial" w:cs="Arial"/>
+          <w:color w:val="000000"/>
+        </w:rPr>
+      </w:pPr>
+    </w:p>
+    <w:p>
+      <w:pPr>
+        <w:rPr>
+          <w:rFonts w:ascii="Arial" w:hAnsi="Arial" w:cs="Arial"/>
+          <w:color w:val="000000"/>
+        </w:rPr>
+      </w:pPr>
+    </w:p>
+    <w:p>
+      <w:pPr>
+        <w:rPr>
+          <w:rFonts w:ascii="Arial" w:hAnsi="Arial" w:cs="Arial"/>
+          <w:color w:val="000000"/>
+        </w:rPr>
+      </w:pPr>
+    </w:p>
+    <w:p>
+      <w:pPr>
+        <w:rPr>
+          <w:rFonts w:ascii="Arial" w:hAnsi="Arial" w:cs="Arial"/>
+          <w:color w:val="000000"/>
+        </w:rPr>
+      </w:pPr>
+    </w:p>
+    <w:p>
+      <w:pPr>
+        <w:rPr>
+          <w:rFonts w:ascii="Arial" w:hAnsi="Arial" w:cs="Arial"/>
+          <w:color w:val="000000"/>
+        </w:rPr>
+      </w:pPr>
+    </w:p>
+    <w:p>
+      <w:pPr>
+        <w:rPr>
+          <w:rFonts w:ascii="Arial" w:hAnsi="Arial" w:cs="Arial"/>
+          <w:color w:val="000000"/>
+        </w:rPr>
+      </w:pPr>
+    </w:p>
+    <w:p>
+      <w:pPr>
+        <w:rPr>
+          <w:rFonts w:ascii="Arial" w:hAnsi="Arial" w:cs="Arial"/>
+          <w:color w:val="000000"/>
+        </w:rPr>
+      </w:pPr>
+      <w:r>
+        <w:rPr>
+          <w:rFonts w:ascii="Arial" w:hAnsi="Arial" w:cs="Arial"/>
+          <w:color w:val="000000"/>
+        </w:rPr>
+        <w:lastRenderedPageBreak/>
+        <w:t xml:space="preserve">alexia_ID2 </w:t>
+      </w:r>
+    </w:p>
+    <w:p>
+      <w:pPr>
+        <w:rPr>
+          <w:rFonts w:ascii="Arial" w:hAnsi="Arial" w:cs="Arial"/>
+          <w:color w:val="000000"/>
+        </w:rPr>
+      </w:pPr>
+      <w:r>
+        <w:rPr>
+          <w:rFonts w:ascii="Arial" w:hAnsi="Arial" w:cs="Arial"/>
+          <w:color w:val="000000"/>
+        </w:rPr>
+        <w:drawing>
+          <wp:inline distT="0" distB="0" distL="0" distR="0" wp14:anchorId="0910306B" wp14:editId="2F153A6D">
+            <wp:extent cx="5731510" cy="4577080"/>
+            <wp:effectExtent l="0" t="0" r="2540" b="0"/>
+            <wp:docPr id="14" name="Picture 14"/>
+            <wp:cNvGraphicFramePr>
+              <a:graphicFrameLocks xmlns:a="http://schemas.openxmlformats.org/drawingml/2006/main" noChangeAspect="1"/>
+            </wp:cNvGraphicFramePr>
+            <a:graphic xmlns:a="http://schemas.openxmlformats.org/drawingml/2006/main">
+              <a:graphicData uri="http://schemas.openxmlformats.org/drawingml/2006/picture">
+                <pic:pic xmlns:pic="http://schemas.openxmlformats.org/drawingml/2006/picture">
+                  <pic:nvPicPr>
+                    <pic:cNvPr id="1" name=""/>
+                    <pic:cNvPicPr/>
+                  </pic:nvPicPr>
+                  <pic:blipFill>
+                    <a:blip r:embed="rId31"/>
+                    <a:stretch>
+                      <a:fillRect/>
+                    </a:stretch>
+                  </pic:blipFill>
+                  <pic:spPr>
+                    <a:xfrm>
+                      <a:off x="0" y="0"/>
+                      <a:ext cx="5731510" cy="4577080"/>
+                    </a:xfrm>
+                    <a:prstGeom prst="rect">
+                      <a:avLst/>
+                    </a:prstGeom>
+                  </pic:spPr>
+                </pic:pic>
+              </a:graphicData>
+            </a:graphic>
+          </wp:inline>
+        </w:drawing>
+      </w:r>
+    </w:p>
+    <w:p>
+      <w:pPr>
+        <w:rPr>
+          <w:rFonts w:ascii="Arial" w:hAnsi="Arial" w:cs="Arial"/>
+          <w:color w:val="000000"/>
+        </w:rPr>
+      </w:pPr>
+    </w:p>
+    <w:p>
+      <w:pPr>
+        <w:rPr>
+          <w:rFonts w:ascii="Arial" w:hAnsi="Arial" w:cs="Arial"/>
+          <w:color w:val="000000"/>
+        </w:rPr>
+      </w:pPr>
+    </w:p>
+    <w:p>
+      <w:pPr>
+        <w:rPr>
+          <w:rFonts w:ascii="Arial" w:hAnsi="Arial" w:cs="Arial"/>
+          <w:color w:val="000000"/>
+        </w:rPr>
+      </w:pPr>
+    </w:p>
+    <w:p>
+      <w:pPr>
+        <w:rPr>
+          <w:rFonts w:ascii="Arial" w:hAnsi="Arial" w:cs="Arial"/>
+          <w:color w:val="000000"/>
+        </w:rPr>
+      </w:pPr>
+    </w:p>
+    <w:p>
+      <w:pPr>
+        <w:rPr>
+          <w:rFonts w:ascii="Arial" w:hAnsi="Arial" w:cs="Arial"/>
+          <w:color w:val="000000"/>
+        </w:rPr>
+      </w:pPr>
+    </w:p>
+    <w:p>
+      <w:pPr>
+        <w:rPr>
+          <w:rFonts w:ascii="Arial" w:hAnsi="Arial" w:cs="Arial"/>
+          <w:color w:val="000000"/>
+        </w:rPr>
+      </w:pPr>
+    </w:p>
+    <w:p>
+      <w:pPr>
+        <w:rPr>
+          <w:rFonts w:ascii="Arial" w:hAnsi="Arial" w:cs="Arial"/>
+          <w:color w:val="000000"/>
+        </w:rPr>
+      </w:pPr>
+    </w:p>
+    <w:p>
+      <w:pPr>
+        <w:rPr>
+          <w:rFonts w:ascii="Arial" w:hAnsi="Arial" w:cs="Arial"/>
+          <w:color w:val="000000"/>
+        </w:rPr>
+      </w:pPr>
+    </w:p>
+    <w:p>
+      <w:pPr>
+        <w:rPr>
+          <w:rFonts w:ascii="Arial" w:hAnsi="Arial" w:cs="Arial"/>
+          <w:color w:val="000000"/>
+        </w:rPr>
+      </w:pPr>
+    </w:p>
+    <w:p>
+      <w:pPr>
+        <w:rPr>
+          <w:rFonts w:ascii="Arial" w:hAnsi="Arial" w:cs="Arial"/>
+          <w:color w:val="000000"/>
+        </w:rPr>
+      </w:pPr>
+    </w:p>
+    <w:p>
+      <w:pPr>
+        <w:rPr>
+          <w:rFonts w:ascii="Arial" w:hAnsi="Arial" w:cs="Arial"/>
+          <w:color w:val="000000"/>
+        </w:rPr>
+      </w:pPr>
+    </w:p>
+    <w:p>
+      <w:pPr>
+        <w:rPr>
+          <w:rFonts w:ascii="Arial" w:hAnsi="Arial" w:cs="Arial"/>
+          <w:color w:val="000000"/>
+        </w:rPr>
+      </w:pPr>
+    </w:p>
+    <w:p>
+      <w:pPr>
+        <w:rPr>
+          <w:rFonts w:ascii="Arial" w:hAnsi="Arial" w:cs="Arial"/>
+          <w:color w:val="000000"/>
+        </w:rPr>
+      </w:pPr>
+    </w:p>
+    <w:p>
+      <w:pPr>
+        <w:rPr>
+          <w:rFonts w:ascii="Arial" w:hAnsi="Arial" w:cs="Arial"/>
+          <w:color w:val="000000"/>
+        </w:rPr>
+      </w:pPr>
+    </w:p>
+    <w:p>
+      <w:pPr>
+        <w:rPr>
+          <w:rFonts w:ascii="Arial" w:hAnsi="Arial" w:cs="Arial"/>
+          <w:color w:val="000000"/>
+        </w:rPr>
+      </w:pPr>
+      <w:r>
+        <w:rPr>
+          <w:rFonts w:ascii="Arial" w:hAnsi="Arial" w:cs="Arial"/>
+          <w:color w:val="000000"/>
+        </w:rPr>
+        <w:lastRenderedPageBreak/>
+        <w:t>nektarios_ID1</w:t>
+      </w:r>
+    </w:p>
+    <w:p>
+      <w:pPr>
+        <w:rPr>
+          <w:rFonts w:ascii="Arial" w:hAnsi="Arial" w:cs="Arial"/>
+          <w:color w:val="000000"/>
+        </w:rPr>
+      </w:pPr>
+      <w:r>
+        <w:rPr>
+          <w:rFonts w:ascii="Arial" w:hAnsi="Arial" w:cs="Arial"/>
+          <w:color w:val="000000"/>
+        </w:rPr>
+        <w:drawing>
+          <wp:inline distT="0" distB="0" distL="0" distR="0" wp14:anchorId="5FCC4C7D" wp14:editId="55FD0F11">
+            <wp:extent cx="5731510" cy="4570730"/>
+            <wp:effectExtent l="0" t="0" r="2540" b="1270"/>
+            <wp:docPr id="15" name="Picture 15"/>
+            <wp:cNvGraphicFramePr>
+              <a:graphicFrameLocks xmlns:a="http://schemas.openxmlformats.org/drawingml/2006/main" noChangeAspect="1"/>
+            </wp:cNvGraphicFramePr>
+            <a:graphic xmlns:a="http://schemas.openxmlformats.org/drawingml/2006/main">
+              <a:graphicData uri="http://schemas.openxmlformats.org/drawingml/2006/picture">
+                <pic:pic xmlns:pic="http://schemas.openxmlformats.org/drawingml/2006/picture">
+                  <pic:nvPicPr>
+                    <pic:cNvPr id="1" name=""/>
+                    <pic:cNvPicPr/>
+                  </pic:nvPicPr>
+                  <pic:blipFill>
+                    <a:blip r:embed="rId32"/>
+                    <a:stretch>
+                      <a:fillRect/>
+                    </a:stretch>
+                  </pic:blipFill>
+                  <pic:spPr>
+                    <a:xfrm>
+                      <a:off x="0" y="0"/>
+                      <a:ext cx="5731510" cy="4570730"/>
+                    </a:xfrm>
+                    <a:prstGeom prst="rect">
+                      <a:avLst/>
+                    </a:prstGeom>
+                  </pic:spPr>
+                </pic:pic>
+              </a:graphicData>
+            </a:graphic>
+          </wp:inline>
+        </w:drawing>
+      </w:r>
+    </w:p>
+    <w:p>
+      <w:pPr>
+        <w:rPr>
+          <w:rFonts w:ascii="Arial" w:hAnsi="Arial" w:cs="Arial"/>
+          <w:color w:val="000000"/>
+        </w:rPr>
+      </w:pPr>
+    </w:p>
+    <w:p>
+      <w:pPr>
+        <w:rPr>
+          <w:rFonts w:ascii="Arial" w:hAnsi="Arial" w:cs="Arial"/>
+          <w:color w:val="000000"/>
+        </w:rPr>
+      </w:pPr>
+    </w:p>
+    <w:p>
+      <w:pPr>
+        <w:rPr>
+          <w:rFonts w:ascii="Arial" w:hAnsi="Arial" w:cs="Arial"/>
+          <w:color w:val="000000"/>
+        </w:rPr>
+      </w:pPr>
+    </w:p>
+    <w:p>
+      <w:pPr>
+        <w:rPr>
+          <w:rFonts w:ascii="Arial" w:hAnsi="Arial" w:cs="Arial"/>
+          <w:color w:val="000000"/>
+        </w:rPr>
+      </w:pPr>
+    </w:p>
+    <w:p>
+      <w:pPr>
+        <w:rPr>
+          <w:rFonts w:ascii="Arial" w:hAnsi="Arial" w:cs="Arial"/>
+          <w:color w:val="000000"/>
+        </w:rPr>
+      </w:pPr>
+    </w:p>
+    <w:p>
+      <w:pPr>
+        <w:rPr>
+          <w:rFonts w:ascii="Arial" w:hAnsi="Arial" w:cs="Arial"/>
+          <w:color w:val="000000"/>
+        </w:rPr>
+      </w:pPr>
+    </w:p>
+    <w:p>
+      <w:pPr>
+        <w:rPr>
+          <w:rFonts w:ascii="Arial" w:hAnsi="Arial" w:cs="Arial"/>
+          <w:color w:val="000000"/>
+        </w:rPr>
+      </w:pPr>
+    </w:p>
+    <w:p>
+      <w:pPr>
+        <w:rPr>
+          <w:rFonts w:ascii="Arial" w:hAnsi="Arial" w:cs="Arial"/>
+          <w:color w:val="000000"/>
+        </w:rPr>
+      </w:pPr>
+    </w:p>
+    <w:p>
+      <w:pPr>
+        <w:rPr>
+          <w:rFonts w:ascii="Arial" w:hAnsi="Arial" w:cs="Arial"/>
+          <w:color w:val="000000"/>
+        </w:rPr>
+      </w:pPr>
+    </w:p>
+    <w:p>
+      <w:pPr>
+        <w:rPr>
+          <w:rFonts w:ascii="Arial" w:hAnsi="Arial" w:cs="Arial"/>
+          <w:color w:val="000000"/>
+        </w:rPr>
+      </w:pPr>
+    </w:p>
+    <w:p>
+      <w:pPr>
+        <w:rPr>
+          <w:rFonts w:ascii="Arial" w:hAnsi="Arial" w:cs="Arial"/>
+          <w:color w:val="000000"/>
+        </w:rPr>
+      </w:pPr>
+    </w:p>
+    <w:p>
+      <w:pPr>
+        <w:rPr>
+          <w:rFonts w:ascii="Arial" w:hAnsi="Arial" w:cs="Arial"/>
+          <w:color w:val="000000"/>
+        </w:rPr>
+      </w:pPr>
+    </w:p>
+    <w:p>
+      <w:pPr>
+        <w:rPr>
+          <w:rFonts w:ascii="Arial" w:hAnsi="Arial" w:cs="Arial"/>
+          <w:color w:val="000000"/>
+        </w:rPr>
+      </w:pPr>
+    </w:p>
+    <w:p>
+      <w:pPr>
+        <w:rPr>
+          <w:rFonts w:ascii="Arial" w:hAnsi="Arial" w:cs="Arial"/>
+          <w:color w:val="000000"/>
+        </w:rPr>
+      </w:pPr>
+    </w:p>
+    <w:p>
+      <w:pPr>
+        <w:rPr>
+          <w:rFonts w:ascii="Arial" w:hAnsi="Arial" w:cs="Arial"/>
+          <w:color w:val="000000"/>
+        </w:rPr>
+      </w:pPr>
+      <w:r>
+        <w:rPr>
+          <w:rFonts w:ascii="Arial" w:hAnsi="Arial" w:cs="Arial"/>
+          <w:color w:val="000000"/>
+        </w:rPr>
+        <w:lastRenderedPageBreak/>
+        <w:t xml:space="preserve">vasilis_ID1 </w:t>
+      </w:r>
+    </w:p>
+    <w:p>
+      <w:pPr>
+        <w:rPr>
+          <w:rFonts w:ascii="Arial" w:hAnsi="Arial" w:cs="Arial"/>
+          <w:color w:val="000000"/>
+        </w:rPr>
+      </w:pPr>
+      <w:r>
+        <w:rPr>
+          <w:rFonts w:ascii="Arial" w:hAnsi="Arial" w:cs="Arial"/>
+          <w:color w:val="000000"/>
+        </w:rPr>
+        <w:drawing>
+          <wp:inline distT="0" distB="0" distL="0" distR="0" wp14:anchorId="12445A9F" wp14:editId="0F8ADBC4">
+            <wp:extent cx="5731510" cy="4456430"/>
+            <wp:effectExtent l="0" t="0" r="2540" b="1270"/>
+            <wp:docPr id="16" name="Picture 16"/>
+            <wp:cNvGraphicFramePr>
+              <a:graphicFrameLocks xmlns:a="http://schemas.openxmlformats.org/drawingml/2006/main" noChangeAspect="1"/>
+            </wp:cNvGraphicFramePr>
+            <a:graphic xmlns:a="http://schemas.openxmlformats.org/drawingml/2006/main">
+              <a:graphicData uri="http://schemas.openxmlformats.org/drawingml/2006/picture">
+                <pic:pic xmlns:pic="http://schemas.openxmlformats.org/drawingml/2006/picture">
+                  <pic:nvPicPr>
+                    <pic:cNvPr id="1" name=""/>
+                    <pic:cNvPicPr/>
+                  </pic:nvPicPr>
+                  <pic:blipFill>
+                    <a:blip r:embed="rId33"/>
+                    <a:stretch>
+                      <a:fillRect/>
+                    </a:stretch>
+                  </pic:blipFill>
+                  <pic:spPr>
+                    <a:xfrm>
+                      <a:off x="0" y="0"/>
+                      <a:ext cx="5731510" cy="4456430"/>
+                    </a:xfrm>
+                    <a:prstGeom prst="rect">
+                      <a:avLst/>
+                    </a:prstGeom>
+                  </pic:spPr>
+                </pic:pic>
+              </a:graphicData>
+            </a:graphic>
+          </wp:inline>
+        </w:drawing>
+      </w:r>
+    </w:p>
+    <w:p>
+      <w:pPr>
+        <w:rPr>
+          <w:rFonts w:ascii="Arial" w:hAnsi="Arial" w:cs="Arial"/>
+          <w:color w:val="000000"/>
+        </w:rPr>
+      </w:pPr>
+    </w:p>
+    <w:p>
+      <w:pPr>
+        <w:rPr>
+          <w:rFonts w:ascii="Arial" w:hAnsi="Arial" w:cs="Arial"/>
+          <w:color w:val="000000"/>
+        </w:rPr>
+      </w:pPr>
+    </w:p>
+    <w:p>
+      <w:pPr>
+        <w:rPr>
+          <w:rFonts w:ascii="Arial" w:hAnsi="Arial" w:cs="Arial"/>
+          <w:color w:val="000000"/>
+        </w:rPr>
+      </w:pPr>
+    </w:p>
+    <w:p>
+      <w:pPr>
+        <w:rPr>
+          <w:rFonts w:ascii="Arial" w:hAnsi="Arial" w:cs="Arial"/>
+          <w:color w:val="000000"/>
+        </w:rPr>
+      </w:pPr>
+    </w:p>
+    <w:p>
+      <w:pPr>
+        <w:rPr>
+          <w:rFonts w:ascii="Arial" w:hAnsi="Arial" w:cs="Arial"/>
+          <w:color w:val="000000"/>
+        </w:rPr>
+      </w:pPr>
+    </w:p>
+    <w:p>
+      <w:pPr>
+        <w:rPr>
+          <w:rFonts w:ascii="Arial" w:hAnsi="Arial" w:cs="Arial"/>
+          <w:color w:val="000000"/>
+        </w:rPr>
+      </w:pPr>
+    </w:p>
+    <w:p>
+      <w:pPr>
+        <w:rPr>
+          <w:rFonts w:ascii="Arial" w:hAnsi="Arial" w:cs="Arial"/>
+          <w:color w:val="000000"/>
+        </w:rPr>
+      </w:pPr>
+    </w:p>
+    <w:p>
+      <w:pPr>
+        <w:rPr>
+          <w:rFonts w:ascii="Arial" w:hAnsi="Arial" w:cs="Arial"/>
+          <w:color w:val="000000"/>
+        </w:rPr>
+      </w:pPr>
+    </w:p>
+    <w:p>
+      <w:pPr>
+        <w:rPr>
+          <w:rFonts w:ascii="Arial" w:hAnsi="Arial" w:cs="Arial"/>
+          <w:color w:val="000000"/>
+        </w:rPr>
+      </w:pPr>
+    </w:p>
+    <w:p>
+      <w:pPr>
+        <w:rPr>
+          <w:rFonts w:ascii="Arial" w:hAnsi="Arial" w:cs="Arial"/>
+          <w:color w:val="000000"/>
+        </w:rPr>
+      </w:pPr>
+    </w:p>
+    <w:p>
+      <w:pPr>
+        <w:rPr>
+          <w:rFonts w:ascii="Arial" w:hAnsi="Arial" w:cs="Arial"/>
+          <w:color w:val="000000"/>
+        </w:rPr>
+      </w:pPr>
+    </w:p>
+    <w:p>
+      <w:pPr>
+        <w:rPr>
+          <w:rFonts w:ascii="Arial" w:hAnsi="Arial" w:cs="Arial"/>
+          <w:color w:val="000000"/>
+        </w:rPr>
+      </w:pPr>
+    </w:p>
+    <w:p>
+      <w:pPr>
+        <w:rPr>
+          <w:rFonts w:ascii="Arial" w:hAnsi="Arial" w:cs="Arial"/>
+          <w:color w:val="000000"/>
+        </w:rPr>
+      </w:pPr>
+    </w:p>
+    <w:p>
+      <w:pPr>
+        <w:rPr>
+          <w:rFonts w:ascii="Arial" w:hAnsi="Arial" w:cs="Arial"/>
+          <w:color w:val="000000"/>
+        </w:rPr>
+      </w:pPr>
+    </w:p>
+    <w:p>
+      <w:pPr>
+        <w:rPr>
+          <w:rFonts w:ascii="Arial" w:hAnsi="Arial" w:cs="Arial"/>
+          <w:color w:val="000000"/>
+        </w:rPr>
+      </w:pPr>
+    </w:p>
+    <w:p>
+      <w:pPr>
+        <w:rPr>
+          <w:rFonts w:ascii="Arial" w:hAnsi="Arial" w:cs="Arial"/>
+          <w:color w:val="000000"/>
+        </w:rPr>
+      </w:pPr>
+      <w:r>
+        <w:rPr>
+          <w:rFonts w:ascii="Arial" w:hAnsi="Arial" w:cs="Arial"/>
+          <w:color w:val="000000"/>
+        </w:rPr>
+        <w:lastRenderedPageBreak/>
+        <w:t xml:space="preserve">next2_ID1 </w:t>
+      </w:r>
+    </w:p>
+    <w:p>
+      <w:pPr>
+        <w:rPr>
+          <w:rFonts w:ascii="Arial" w:hAnsi="Arial" w:cs="Arial"/>
+          <w:color w:val="000000"/>
+        </w:rPr>
+      </w:pPr>
+      <w:r>
+        <w:rPr>
+          <w:rFonts w:ascii="Arial" w:hAnsi="Arial" w:cs="Arial"/>
+          <w:color w:val="000000"/>
+        </w:rPr>
+        <w:drawing>
+          <wp:inline distT="0" distB="0" distL="0" distR="0" wp14:anchorId="1C511389" wp14:editId="4F614EFA">
+            <wp:extent cx="5731510" cy="4538980"/>
+            <wp:effectExtent l="0" t="0" r="2540" b="0"/>
+            <wp:docPr id="17" name="Picture 17"/>
+            <wp:cNvGraphicFramePr>
+              <a:graphicFrameLocks xmlns:a="http://schemas.openxmlformats.org/drawingml/2006/main" noChangeAspect="1"/>
+            </wp:cNvGraphicFramePr>
+            <a:graphic xmlns:a="http://schemas.openxmlformats.org/drawingml/2006/main">
+              <a:graphicData uri="http://schemas.openxmlformats.org/drawingml/2006/picture">
+                <pic:pic xmlns:pic="http://schemas.openxmlformats.org/drawingml/2006/picture">
+                  <pic:nvPicPr>
+                    <pic:cNvPr id="1" name=""/>
+                    <pic:cNvPicPr/>
+                  </pic:nvPicPr>
+                  <pic:blipFill>
+                    <a:blip r:embed="rId34"/>
+                    <a:stretch>
+                      <a:fillRect/>
+                    </a:stretch>
+                  </pic:blipFill>
+                  <pic:spPr>
+                    <a:xfrm>
+                      <a:off x="0" y="0"/>
+                      <a:ext cx="5731510" cy="4538980"/>
+                    </a:xfrm>
+                    <a:prstGeom prst="rect">
+                      <a:avLst/>
+                    </a:prstGeom>
+                  </pic:spPr>
+                </pic:pic>
+              </a:graphicData>
+            </a:graphic>
+          </wp:inline>
+        </w:drawing>
+      </w:r>
     </w:p>
     <w:p>
       <w:pPr>

</xml_diff>